<commit_message>
User is not able to view the homepage unless logged in. I added the session functionality. Still using a basic user credential validations instead of Spring Security. That should be an enhancement in the future.
</commit_message>
<xml_diff>
--- a/Inventory Management System (IMS) Documentation.docx
+++ b/Inventory Management System (IMS) Documentation.docx
@@ -282,51 +282,542 @@
         <w:rPr>
           <w:lang w:val="en-US"/>
         </w:rPr>
-        <w:t>Creates a variable called totalRevenue which is a multiplication of the Sold Products to the Selling Price and adds it to the profit column in the sales table.</w:t>
-      </w:r>
-    </w:p>
-    <w:p>
-      <w:pPr>
-        <w:rPr>
-          <w:b/>
-          <w:bCs/>
-          <w:lang w:val="en-US"/>
-        </w:rPr>
-      </w:pPr>
-      <w:r>
-        <w:rPr>
-          <w:b/>
-          <w:bCs/>
-          <w:lang w:val="en-US"/>
-        </w:rPr>
-        <w:t>Sold Button:</w:t>
-      </w:r>
-    </w:p>
-    <w:p>
-      <w:pPr>
-        <w:rPr>
-          <w:b/>
-          <w:bCs/>
-          <w:lang w:val="en-US"/>
-        </w:rPr>
-      </w:pPr>
-    </w:p>
-    <w:p>
-      <w:pPr>
-        <w:rPr>
-          <w:b/>
-          <w:bCs/>
-          <w:lang w:val="en-US"/>
-        </w:rPr>
-      </w:pPr>
-      <w:r>
-        <w:rPr>
-          <w:b/>
-          <w:bCs/>
-          <w:lang w:val="en-US"/>
-        </w:rPr>
-        <w:t>Sold Button:</w:t>
-      </w:r>
+        <w:t xml:space="preserve">Creates a variable called </w:t>
+      </w:r>
+      <w:proofErr w:type="spellStart"/>
+      <w:r>
+        <w:rPr>
+          <w:lang w:val="en-US"/>
+        </w:rPr>
+        <w:t>totalRevenue</w:t>
+      </w:r>
+      <w:proofErr w:type="spellEnd"/>
+      <w:r>
+        <w:rPr>
+          <w:lang w:val="en-US"/>
+        </w:rPr>
+        <w:t xml:space="preserve"> which is a multiplication of the Sold Products to the Selling Price and adds it to the profit column in the sales table.</w:t>
+      </w:r>
+    </w:p>
+    <w:p>
+      <w:pPr>
+        <w:rPr>
+          <w:b/>
+          <w:bCs/>
+          <w:lang w:val="en-US"/>
+        </w:rPr>
+      </w:pPr>
+    </w:p>
+    <w:p>
+      <w:pPr>
+        <w:rPr>
+          <w:lang w:val="en-US"/>
+        </w:rPr>
+      </w:pPr>
+      <w:r>
+        <w:rPr>
+          <w:b/>
+          <w:bCs/>
+          <w:u w:val="single"/>
+          <w:lang w:val="en-US"/>
+        </w:rPr>
+        <w:t>March 17, 2024:</w:t>
+      </w:r>
+    </w:p>
+    <w:p>
+      <w:pPr>
+        <w:rPr>
+          <w:b/>
+          <w:bCs/>
+          <w:lang w:val="en-US"/>
+        </w:rPr>
+      </w:pPr>
+      <w:r>
+        <w:rPr>
+          <w:b/>
+          <w:bCs/>
+          <w:lang w:val="en-US"/>
+        </w:rPr>
+        <w:t>Functionalities as of now:</w:t>
+      </w:r>
+    </w:p>
+    <w:p>
+      <w:pPr>
+        <w:pStyle w:val="ListParagraph"/>
+        <w:numPr>
+          <w:ilvl w:val="0"/>
+          <w:numId w:val="2"/>
+        </w:numPr>
+        <w:rPr>
+          <w:b/>
+          <w:bCs/>
+          <w:lang w:val="en-US"/>
+        </w:rPr>
+      </w:pPr>
+      <w:r>
+        <w:rPr>
+          <w:lang w:val="en-US"/>
+        </w:rPr>
+        <w:t>Add product works as intended. The user can add a single product, with just a single size, and a single color and the quantity as well.</w:t>
+      </w:r>
+    </w:p>
+    <w:p>
+      <w:pPr>
+        <w:pStyle w:val="ListParagraph"/>
+        <w:numPr>
+          <w:ilvl w:val="0"/>
+          <w:numId w:val="2"/>
+        </w:numPr>
+        <w:rPr>
+          <w:b/>
+          <w:bCs/>
+          <w:lang w:val="en-US"/>
+        </w:rPr>
+      </w:pPr>
+      <w:r>
+        <w:rPr>
+          <w:lang w:val="en-US"/>
+        </w:rPr>
+        <w:t>Product list works as intended.</w:t>
+      </w:r>
+    </w:p>
+    <w:p>
+      <w:pPr>
+        <w:pStyle w:val="ListParagraph"/>
+        <w:numPr>
+          <w:ilvl w:val="0"/>
+          <w:numId w:val="2"/>
+        </w:numPr>
+        <w:rPr>
+          <w:lang w:val="en-US"/>
+        </w:rPr>
+      </w:pPr>
+      <w:r>
+        <w:rPr>
+          <w:lang w:val="en-US"/>
+        </w:rPr>
+        <w:t>Sold button works as intended and added to the financial report.</w:t>
+      </w:r>
+    </w:p>
+    <w:p>
+      <w:pPr>
+        <w:pStyle w:val="ListParagraph"/>
+        <w:numPr>
+          <w:ilvl w:val="0"/>
+          <w:numId w:val="2"/>
+        </w:numPr>
+        <w:rPr>
+          <w:lang w:val="en-US"/>
+        </w:rPr>
+      </w:pPr>
+      <w:r>
+        <w:rPr>
+          <w:lang w:val="en-US"/>
+        </w:rPr>
+        <w:t>Delete button works when deleting a product.</w:t>
+      </w:r>
+    </w:p>
+    <w:p>
+      <w:pPr>
+        <w:pStyle w:val="ListParagraph"/>
+        <w:numPr>
+          <w:ilvl w:val="0"/>
+          <w:numId w:val="2"/>
+        </w:numPr>
+        <w:rPr>
+          <w:lang w:val="en-US"/>
+        </w:rPr>
+      </w:pPr>
+      <w:r>
+        <w:rPr>
+          <w:lang w:val="en-US"/>
+        </w:rPr>
+        <w:t>Simple User Login/Logout/Signup works.</w:t>
+      </w:r>
+    </w:p>
+    <w:p>
+      <w:pPr>
+        <w:rPr>
+          <w:lang w:val="en-US"/>
+        </w:rPr>
+      </w:pPr>
+    </w:p>
+    <w:p>
+      <w:pPr>
+        <w:rPr>
+          <w:lang w:val="en-US"/>
+        </w:rPr>
+      </w:pPr>
+    </w:p>
+    <w:p>
+      <w:pPr>
+        <w:rPr>
+          <w:lang w:val="en-US"/>
+        </w:rPr>
+      </w:pPr>
+    </w:p>
+    <w:p>
+      <w:pPr>
+        <w:rPr>
+          <w:b/>
+          <w:bCs/>
+          <w:lang w:val="en-US"/>
+        </w:rPr>
+      </w:pPr>
+      <w:r>
+        <w:rPr>
+          <w:b/>
+          <w:bCs/>
+          <w:lang w:val="en-US"/>
+        </w:rPr>
+        <w:lastRenderedPageBreak/>
+        <w:t>What needs work on:</w:t>
+      </w:r>
+    </w:p>
+    <w:p>
+      <w:pPr>
+        <w:pStyle w:val="ListParagraph"/>
+        <w:numPr>
+          <w:ilvl w:val="0"/>
+          <w:numId w:val="2"/>
+        </w:numPr>
+        <w:rPr>
+          <w:b/>
+          <w:bCs/>
+          <w:lang w:val="en-US"/>
+        </w:rPr>
+      </w:pPr>
+      <w:r>
+        <w:rPr>
+          <w:lang w:val="en-US"/>
+        </w:rPr>
+        <w:t>Refund button:</w:t>
+      </w:r>
+    </w:p>
+    <w:p>
+      <w:pPr>
+        <w:pStyle w:val="ListParagraph"/>
+        <w:numPr>
+          <w:ilvl w:val="1"/>
+          <w:numId w:val="2"/>
+        </w:numPr>
+        <w:rPr>
+          <w:b/>
+          <w:bCs/>
+          <w:lang w:val="en-US"/>
+        </w:rPr>
+      </w:pPr>
+      <w:r>
+        <w:rPr>
+          <w:lang w:val="en-US"/>
+        </w:rPr>
+        <w:t>Need to create a “refunds” table to keep track of the refunds. Columns would be:</w:t>
+      </w:r>
+    </w:p>
+    <w:p>
+      <w:pPr>
+        <w:pStyle w:val="ListParagraph"/>
+        <w:numPr>
+          <w:ilvl w:val="2"/>
+          <w:numId w:val="2"/>
+        </w:numPr>
+        <w:rPr>
+          <w:b/>
+          <w:bCs/>
+          <w:lang w:val="en-US"/>
+        </w:rPr>
+      </w:pPr>
+      <w:r>
+        <w:rPr>
+          <w:b/>
+          <w:bCs/>
+          <w:lang w:val="en-US"/>
+        </w:rPr>
+        <w:t>Id</w:t>
+      </w:r>
+    </w:p>
+    <w:p>
+      <w:pPr>
+        <w:pStyle w:val="ListParagraph"/>
+        <w:numPr>
+          <w:ilvl w:val="2"/>
+          <w:numId w:val="2"/>
+        </w:numPr>
+        <w:rPr>
+          <w:b/>
+          <w:bCs/>
+          <w:lang w:val="en-US"/>
+        </w:rPr>
+      </w:pPr>
+      <w:proofErr w:type="spellStart"/>
+      <w:r>
+        <w:rPr>
+          <w:b/>
+          <w:bCs/>
+          <w:lang w:val="en-US"/>
+        </w:rPr>
+        <w:t>transaction_date</w:t>
+      </w:r>
+      <w:proofErr w:type="spellEnd"/>
+    </w:p>
+    <w:p>
+      <w:pPr>
+        <w:pStyle w:val="ListParagraph"/>
+        <w:numPr>
+          <w:ilvl w:val="2"/>
+          <w:numId w:val="2"/>
+        </w:numPr>
+        <w:rPr>
+          <w:b/>
+          <w:bCs/>
+          <w:lang w:val="en-US"/>
+        </w:rPr>
+      </w:pPr>
+      <w:proofErr w:type="spellStart"/>
+      <w:r>
+        <w:rPr>
+          <w:b/>
+          <w:bCs/>
+          <w:lang w:val="en-US"/>
+        </w:rPr>
+        <w:t>refund_date</w:t>
+      </w:r>
+      <w:proofErr w:type="spellEnd"/>
+    </w:p>
+    <w:p>
+      <w:pPr>
+        <w:pStyle w:val="ListParagraph"/>
+        <w:numPr>
+          <w:ilvl w:val="2"/>
+          <w:numId w:val="2"/>
+        </w:numPr>
+        <w:rPr>
+          <w:b/>
+          <w:bCs/>
+          <w:lang w:val="en-US"/>
+        </w:rPr>
+      </w:pPr>
+      <w:proofErr w:type="spellStart"/>
+      <w:r>
+        <w:rPr>
+          <w:b/>
+          <w:bCs/>
+          <w:lang w:val="en-US"/>
+        </w:rPr>
+        <w:t>refunded_quantity</w:t>
+      </w:r>
+      <w:proofErr w:type="spellEnd"/>
+    </w:p>
+    <w:p>
+      <w:pPr>
+        <w:pStyle w:val="ListParagraph"/>
+        <w:numPr>
+          <w:ilvl w:val="2"/>
+          <w:numId w:val="2"/>
+        </w:numPr>
+        <w:rPr>
+          <w:b/>
+          <w:bCs/>
+          <w:lang w:val="en-US"/>
+        </w:rPr>
+      </w:pPr>
+      <w:proofErr w:type="spellStart"/>
+      <w:r>
+        <w:rPr>
+          <w:b/>
+          <w:bCs/>
+          <w:lang w:val="en-US"/>
+        </w:rPr>
+        <w:t>refund_reason</w:t>
+      </w:r>
+      <w:proofErr w:type="spellEnd"/>
+    </w:p>
+    <w:p>
+      <w:pPr>
+        <w:pStyle w:val="ListParagraph"/>
+        <w:numPr>
+          <w:ilvl w:val="1"/>
+          <w:numId w:val="2"/>
+        </w:numPr>
+        <w:rPr>
+          <w:b/>
+          <w:bCs/>
+          <w:lang w:val="en-US"/>
+        </w:rPr>
+      </w:pPr>
+      <w:r>
+        <w:rPr>
+          <w:lang w:val="en-US"/>
+        </w:rPr>
+        <w:t>Then the business logic of updating the profit/loss statement for the financial statement should be done.</w:t>
+      </w:r>
+    </w:p>
+    <w:p>
+      <w:pPr>
+        <w:pStyle w:val="ListParagraph"/>
+        <w:numPr>
+          <w:ilvl w:val="1"/>
+          <w:numId w:val="2"/>
+        </w:numPr>
+        <w:rPr>
+          <w:b/>
+          <w:bCs/>
+          <w:lang w:val="en-US"/>
+        </w:rPr>
+      </w:pPr>
+      <w:r>
+        <w:rPr>
+          <w:lang w:val="en-US"/>
+        </w:rPr>
+        <w:t>Return the quantity of the refunded product to the original quantity of the original product.</w:t>
+      </w:r>
+    </w:p>
+    <w:p>
+      <w:pPr>
+        <w:pStyle w:val="ListParagraph"/>
+        <w:numPr>
+          <w:ilvl w:val="1"/>
+          <w:numId w:val="2"/>
+        </w:numPr>
+        <w:rPr>
+          <w:b/>
+          <w:bCs/>
+          <w:lang w:val="en-US"/>
+        </w:rPr>
+      </w:pPr>
+      <w:r>
+        <w:rPr>
+          <w:lang w:val="en-US"/>
+        </w:rPr>
+        <w:t>Create a “Refunds” view to display all the refunds.</w:t>
+      </w:r>
+    </w:p>
+    <w:p>
+      <w:pPr>
+        <w:rPr>
+          <w:b/>
+          <w:bCs/>
+          <w:lang w:val="en-US"/>
+        </w:rPr>
+      </w:pPr>
+    </w:p>
+    <w:p>
+      <w:pPr>
+        <w:pStyle w:val="ListParagraph"/>
+        <w:numPr>
+          <w:ilvl w:val="0"/>
+          <w:numId w:val="2"/>
+        </w:numPr>
+        <w:rPr>
+          <w:b/>
+          <w:bCs/>
+          <w:lang w:val="en-US"/>
+        </w:rPr>
+      </w:pPr>
+      <w:r>
+        <w:rPr>
+          <w:lang w:val="en-US"/>
+        </w:rPr>
+        <w:t>Edit button:</w:t>
+      </w:r>
+    </w:p>
+    <w:p>
+      <w:pPr>
+        <w:pStyle w:val="ListParagraph"/>
+        <w:numPr>
+          <w:ilvl w:val="1"/>
+          <w:numId w:val="2"/>
+        </w:numPr>
+        <w:rPr>
+          <w:b/>
+          <w:bCs/>
+          <w:lang w:val="en-US"/>
+        </w:rPr>
+      </w:pPr>
+      <w:r>
+        <w:rPr>
+          <w:lang w:val="en-US"/>
+        </w:rPr>
+        <w:t>Should be able to add a product variation with this button.</w:t>
+      </w:r>
+    </w:p>
+    <w:p>
+      <w:pPr>
+        <w:pStyle w:val="ListParagraph"/>
+        <w:numPr>
+          <w:ilvl w:val="1"/>
+          <w:numId w:val="2"/>
+        </w:numPr>
+        <w:rPr>
+          <w:b/>
+          <w:bCs/>
+          <w:lang w:val="en-US"/>
+        </w:rPr>
+      </w:pPr>
+      <w:r>
+        <w:rPr>
+          <w:lang w:val="en-US"/>
+        </w:rPr>
+        <w:t>Should be able to edit product information correctly and update the database.</w:t>
+      </w:r>
+    </w:p>
+    <w:p>
+      <w:pPr>
+        <w:rPr>
+          <w:b/>
+          <w:bCs/>
+          <w:lang w:val="en-US"/>
+        </w:rPr>
+      </w:pPr>
+    </w:p>
+    <w:p>
+      <w:pPr>
+        <w:pStyle w:val="ListParagraph"/>
+        <w:numPr>
+          <w:ilvl w:val="0"/>
+          <w:numId w:val="2"/>
+        </w:numPr>
+        <w:rPr>
+          <w:b/>
+          <w:bCs/>
+          <w:lang w:val="en-US"/>
+        </w:rPr>
+      </w:pPr>
+      <w:r>
+        <w:rPr>
+          <w:lang w:val="en-US"/>
+        </w:rPr>
+        <w:t>Homepage view:</w:t>
+      </w:r>
+    </w:p>
+    <w:p>
+      <w:pPr>
+        <w:pStyle w:val="ListParagraph"/>
+        <w:numPr>
+          <w:ilvl w:val="1"/>
+          <w:numId w:val="2"/>
+        </w:numPr>
+        <w:rPr>
+          <w:b/>
+          <w:bCs/>
+          <w:lang w:val="en-US"/>
+        </w:rPr>
+      </w:pPr>
+      <w:r>
+        <w:rPr>
+          <w:lang w:val="en-US"/>
+        </w:rPr>
+        <w:t>Edit the information provided and the overall UI of the homepage.</w:t>
+      </w:r>
+    </w:p>
+    <w:p>
+      <w:pPr>
+        <w:rPr>
+          <w:b/>
+          <w:bCs/>
+          <w:lang w:val="en-US"/>
+        </w:rPr>
+      </w:pPr>
     </w:p>
     <w:p>
       <w:pPr>
@@ -476,7 +967,7 @@
         <w:rFonts w:ascii="Calibri" w:eastAsiaTheme="minorHAnsi" w:hAnsi="Calibri" w:cs="Calibri" w:hint="default"/>
       </w:rPr>
     </w:lvl>
-    <w:lvl w:ilvl="1" w:tplc="34090003" w:tentative="1">
+    <w:lvl w:ilvl="1" w:tplc="34090003">
       <w:start w:val="1"/>
       <w:numFmt w:val="bullet"/>
       <w:lvlText w:val="o"/>
@@ -488,7 +979,7 @@
         <w:rFonts w:ascii="Courier New" w:hAnsi="Courier New" w:cs="Courier New" w:hint="default"/>
       </w:rPr>
     </w:lvl>
-    <w:lvl w:ilvl="2" w:tplc="34090005" w:tentative="1">
+    <w:lvl w:ilvl="2" w:tplc="34090005">
       <w:start w:val="1"/>
       <w:numFmt w:val="bullet"/>
       <w:lvlText w:val=""/>

</xml_diff>

<commit_message>
User Profile is now working. Edit User Profile needs work on.
</commit_message>
<xml_diff>
--- a/Inventory Management System (IMS) Documentation.docx
+++ b/Inventory Management System (IMS) Documentation.docx
@@ -282,21 +282,7 @@
         <w:rPr>
           <w:lang w:val="en-US"/>
         </w:rPr>
-        <w:t xml:space="preserve">Creates a variable called </w:t>
-      </w:r>
-      <w:proofErr w:type="spellStart"/>
-      <w:r>
-        <w:rPr>
-          <w:lang w:val="en-US"/>
-        </w:rPr>
-        <w:t>totalRevenue</w:t>
-      </w:r>
-      <w:proofErr w:type="spellEnd"/>
-      <w:r>
-        <w:rPr>
-          <w:lang w:val="en-US"/>
-        </w:rPr>
-        <w:t xml:space="preserve"> which is a multiplication of the Sold Products to the Selling Price and adds it to the profit column in the sales table.</w:t>
+        <w:t>Creates a variable called totalRevenue which is a multiplication of the Sold Products to the Selling Price and adds it to the profit column in the sales table.</w:t>
       </w:r>
     </w:p>
     <w:p>
@@ -549,7 +535,6 @@
           <w:lang w:val="en-US"/>
         </w:rPr>
       </w:pPr>
-      <w:proofErr w:type="spellStart"/>
       <w:r>
         <w:rPr>
           <w:b/>
@@ -558,7 +543,6 @@
         </w:rPr>
         <w:t>transaction_date</w:t>
       </w:r>
-      <w:proofErr w:type="spellEnd"/>
     </w:p>
     <w:p>
       <w:pPr>
@@ -573,7 +557,6 @@
           <w:lang w:val="en-US"/>
         </w:rPr>
       </w:pPr>
-      <w:proofErr w:type="spellStart"/>
       <w:r>
         <w:rPr>
           <w:b/>
@@ -582,7 +565,6 @@
         </w:rPr>
         <w:t>refund_date</w:t>
       </w:r>
-      <w:proofErr w:type="spellEnd"/>
     </w:p>
     <w:p>
       <w:pPr>
@@ -597,7 +579,6 @@
           <w:lang w:val="en-US"/>
         </w:rPr>
       </w:pPr>
-      <w:proofErr w:type="spellStart"/>
       <w:r>
         <w:rPr>
           <w:b/>
@@ -606,7 +587,6 @@
         </w:rPr>
         <w:t>refunded_quantity</w:t>
       </w:r>
-      <w:proofErr w:type="spellEnd"/>
     </w:p>
     <w:p>
       <w:pPr>
@@ -621,7 +601,6 @@
           <w:lang w:val="en-US"/>
         </w:rPr>
       </w:pPr>
-      <w:proofErr w:type="spellStart"/>
       <w:r>
         <w:rPr>
           <w:b/>
@@ -630,7 +609,6 @@
         </w:rPr>
         <w:t>refund_reason</w:t>
       </w:r>
-      <w:proofErr w:type="spellEnd"/>
     </w:p>
     <w:p>
       <w:pPr>
@@ -824,9 +802,607 @@
         <w:rPr>
           <w:b/>
           <w:bCs/>
-          <w:lang w:val="en-US"/>
-        </w:rPr>
-      </w:pPr>
+          <w:u w:val="single"/>
+          <w:lang w:val="en-US"/>
+        </w:rPr>
+      </w:pPr>
+      <w:r>
+        <w:rPr>
+          <w:b/>
+          <w:bCs/>
+          <w:u w:val="single"/>
+          <w:lang w:val="en-US"/>
+        </w:rPr>
+        <w:t>March 29, 2024:</w:t>
+      </w:r>
+    </w:p>
+    <w:p>
+      <w:pPr>
+        <w:rPr>
+          <w:b/>
+          <w:bCs/>
+          <w:lang w:val="en-US"/>
+        </w:rPr>
+      </w:pPr>
+      <w:r>
+        <w:rPr>
+          <w:b/>
+          <w:bCs/>
+          <w:lang w:val="en-US"/>
+        </w:rPr>
+        <w:t>Functionalities as of now:</w:t>
+      </w:r>
+    </w:p>
+    <w:p>
+      <w:pPr>
+        <w:pStyle w:val="ListParagraph"/>
+        <w:numPr>
+          <w:ilvl w:val="0"/>
+          <w:numId w:val="2"/>
+        </w:numPr>
+        <w:rPr>
+          <w:b/>
+          <w:bCs/>
+          <w:lang w:val="en-US"/>
+        </w:rPr>
+      </w:pPr>
+      <w:r>
+        <w:rPr>
+          <w:lang w:val="en-US"/>
+        </w:rPr>
+        <w:t>Add product works as intended. The user can add a single product, with just a single size, and a single color and the quantity as well.</w:t>
+      </w:r>
+    </w:p>
+    <w:p>
+      <w:pPr>
+        <w:pStyle w:val="ListParagraph"/>
+        <w:numPr>
+          <w:ilvl w:val="0"/>
+          <w:numId w:val="2"/>
+        </w:numPr>
+        <w:rPr>
+          <w:b/>
+          <w:bCs/>
+          <w:lang w:val="en-US"/>
+        </w:rPr>
+      </w:pPr>
+      <w:r>
+        <w:rPr>
+          <w:lang w:val="en-US"/>
+        </w:rPr>
+        <w:t>Product list works as intended.</w:t>
+      </w:r>
+    </w:p>
+    <w:p>
+      <w:pPr>
+        <w:pStyle w:val="ListParagraph"/>
+        <w:numPr>
+          <w:ilvl w:val="0"/>
+          <w:numId w:val="2"/>
+        </w:numPr>
+        <w:rPr>
+          <w:lang w:val="en-US"/>
+        </w:rPr>
+      </w:pPr>
+      <w:r>
+        <w:rPr>
+          <w:lang w:val="en-US"/>
+        </w:rPr>
+        <w:t>Sold button works as intended and added to the financial report.</w:t>
+      </w:r>
+    </w:p>
+    <w:p>
+      <w:pPr>
+        <w:pStyle w:val="ListParagraph"/>
+        <w:numPr>
+          <w:ilvl w:val="0"/>
+          <w:numId w:val="2"/>
+        </w:numPr>
+        <w:rPr>
+          <w:lang w:val="en-US"/>
+        </w:rPr>
+      </w:pPr>
+      <w:r>
+        <w:rPr>
+          <w:lang w:val="en-US"/>
+        </w:rPr>
+        <w:t>Delete button works when deleting a product.</w:t>
+      </w:r>
+    </w:p>
+    <w:p>
+      <w:pPr>
+        <w:pStyle w:val="ListParagraph"/>
+        <w:numPr>
+          <w:ilvl w:val="0"/>
+          <w:numId w:val="2"/>
+        </w:numPr>
+        <w:rPr>
+          <w:lang w:val="en-US"/>
+        </w:rPr>
+      </w:pPr>
+      <w:r>
+        <w:rPr>
+          <w:lang w:val="en-US"/>
+        </w:rPr>
+        <w:t>Simple User Login/Logout/Signup works.</w:t>
+      </w:r>
+    </w:p>
+    <w:p>
+      <w:pPr>
+        <w:rPr>
+          <w:b/>
+          <w:bCs/>
+          <w:lang w:val="en-US"/>
+        </w:rPr>
+      </w:pPr>
+      <w:r>
+        <w:rPr>
+          <w:b/>
+          <w:bCs/>
+          <w:lang w:val="en-US"/>
+        </w:rPr>
+        <w:t>What needs work on:</w:t>
+      </w:r>
+    </w:p>
+    <w:p>
+      <w:pPr>
+        <w:pStyle w:val="ListParagraph"/>
+        <w:numPr>
+          <w:ilvl w:val="0"/>
+          <w:numId w:val="2"/>
+        </w:numPr>
+        <w:rPr>
+          <w:b/>
+          <w:bCs/>
+          <w:lang w:val="en-US"/>
+        </w:rPr>
+      </w:pPr>
+      <w:r>
+        <w:rPr>
+          <w:lang w:val="en-US"/>
+        </w:rPr>
+        <w:t>Refund button:</w:t>
+      </w:r>
+      <w:r>
+        <w:rPr>
+          <w:lang w:val="en-US"/>
+        </w:rPr>
+        <w:t xml:space="preserve"> </w:t>
+      </w:r>
+      <w:r>
+        <w:rPr>
+          <w:highlight w:val="yellow"/>
+          <w:lang w:val="en-US"/>
+        </w:rPr>
+        <w:t>(PENDING)</w:t>
+      </w:r>
+    </w:p>
+    <w:p>
+      <w:pPr>
+        <w:pStyle w:val="ListParagraph"/>
+        <w:numPr>
+          <w:ilvl w:val="1"/>
+          <w:numId w:val="2"/>
+        </w:numPr>
+        <w:rPr>
+          <w:b/>
+          <w:bCs/>
+          <w:lang w:val="en-US"/>
+        </w:rPr>
+      </w:pPr>
+      <w:r>
+        <w:rPr>
+          <w:lang w:val="en-US"/>
+        </w:rPr>
+        <w:t>Need to create a “refunds” table to keep track of the refunds. Columns would be:</w:t>
+      </w:r>
+    </w:p>
+    <w:p>
+      <w:pPr>
+        <w:pStyle w:val="ListParagraph"/>
+        <w:numPr>
+          <w:ilvl w:val="2"/>
+          <w:numId w:val="2"/>
+        </w:numPr>
+        <w:rPr>
+          <w:b/>
+          <w:bCs/>
+          <w:lang w:val="en-US"/>
+        </w:rPr>
+      </w:pPr>
+      <w:r>
+        <w:rPr>
+          <w:b/>
+          <w:bCs/>
+          <w:lang w:val="en-US"/>
+        </w:rPr>
+        <w:t>Id</w:t>
+      </w:r>
+    </w:p>
+    <w:p>
+      <w:pPr>
+        <w:pStyle w:val="ListParagraph"/>
+        <w:numPr>
+          <w:ilvl w:val="2"/>
+          <w:numId w:val="2"/>
+        </w:numPr>
+        <w:rPr>
+          <w:b/>
+          <w:bCs/>
+          <w:lang w:val="en-US"/>
+        </w:rPr>
+      </w:pPr>
+      <w:r>
+        <w:rPr>
+          <w:b/>
+          <w:bCs/>
+          <w:lang w:val="en-US"/>
+        </w:rPr>
+        <w:t>transaction_date</w:t>
+      </w:r>
+    </w:p>
+    <w:p>
+      <w:pPr>
+        <w:pStyle w:val="ListParagraph"/>
+        <w:numPr>
+          <w:ilvl w:val="2"/>
+          <w:numId w:val="2"/>
+        </w:numPr>
+        <w:rPr>
+          <w:b/>
+          <w:bCs/>
+          <w:lang w:val="en-US"/>
+        </w:rPr>
+      </w:pPr>
+      <w:r>
+        <w:rPr>
+          <w:b/>
+          <w:bCs/>
+          <w:lang w:val="en-US"/>
+        </w:rPr>
+        <w:t>refund_date</w:t>
+      </w:r>
+    </w:p>
+    <w:p>
+      <w:pPr>
+        <w:pStyle w:val="ListParagraph"/>
+        <w:numPr>
+          <w:ilvl w:val="2"/>
+          <w:numId w:val="2"/>
+        </w:numPr>
+        <w:rPr>
+          <w:b/>
+          <w:bCs/>
+          <w:lang w:val="en-US"/>
+        </w:rPr>
+      </w:pPr>
+      <w:r>
+        <w:rPr>
+          <w:b/>
+          <w:bCs/>
+          <w:lang w:val="en-US"/>
+        </w:rPr>
+        <w:t>refunded_quantity</w:t>
+      </w:r>
+    </w:p>
+    <w:p>
+      <w:pPr>
+        <w:pStyle w:val="ListParagraph"/>
+        <w:numPr>
+          <w:ilvl w:val="2"/>
+          <w:numId w:val="2"/>
+        </w:numPr>
+        <w:rPr>
+          <w:b/>
+          <w:bCs/>
+          <w:lang w:val="en-US"/>
+        </w:rPr>
+      </w:pPr>
+      <w:r>
+        <w:rPr>
+          <w:b/>
+          <w:bCs/>
+          <w:lang w:val="en-US"/>
+        </w:rPr>
+        <w:t>refund_reason</w:t>
+      </w:r>
+    </w:p>
+    <w:p>
+      <w:pPr>
+        <w:pStyle w:val="ListParagraph"/>
+        <w:numPr>
+          <w:ilvl w:val="1"/>
+          <w:numId w:val="2"/>
+        </w:numPr>
+        <w:rPr>
+          <w:b/>
+          <w:bCs/>
+          <w:lang w:val="en-US"/>
+        </w:rPr>
+      </w:pPr>
+      <w:r>
+        <w:rPr>
+          <w:lang w:val="en-US"/>
+        </w:rPr>
+        <w:lastRenderedPageBreak/>
+        <w:t>Then the business logic of updating the profit/loss statement for the financial statement should be done.</w:t>
+      </w:r>
+    </w:p>
+    <w:p>
+      <w:pPr>
+        <w:pStyle w:val="ListParagraph"/>
+        <w:numPr>
+          <w:ilvl w:val="1"/>
+          <w:numId w:val="2"/>
+        </w:numPr>
+        <w:rPr>
+          <w:b/>
+          <w:bCs/>
+          <w:lang w:val="en-US"/>
+        </w:rPr>
+      </w:pPr>
+      <w:r>
+        <w:rPr>
+          <w:lang w:val="en-US"/>
+        </w:rPr>
+        <w:t>Return the quantity of the refunded product to the original quantity of the original product.</w:t>
+      </w:r>
+    </w:p>
+    <w:p>
+      <w:pPr>
+        <w:pStyle w:val="ListParagraph"/>
+        <w:numPr>
+          <w:ilvl w:val="1"/>
+          <w:numId w:val="2"/>
+        </w:numPr>
+        <w:rPr>
+          <w:b/>
+          <w:bCs/>
+          <w:lang w:val="en-US"/>
+        </w:rPr>
+      </w:pPr>
+      <w:r>
+        <w:rPr>
+          <w:lang w:val="en-US"/>
+        </w:rPr>
+        <w:t>Create a “Refunds” view to display all the refunds.</w:t>
+      </w:r>
+    </w:p>
+    <w:p>
+      <w:pPr>
+        <w:rPr>
+          <w:b/>
+          <w:bCs/>
+          <w:lang w:val="en-US"/>
+        </w:rPr>
+      </w:pPr>
+    </w:p>
+    <w:p>
+      <w:pPr>
+        <w:pStyle w:val="ListParagraph"/>
+        <w:numPr>
+          <w:ilvl w:val="0"/>
+          <w:numId w:val="2"/>
+        </w:numPr>
+        <w:rPr>
+          <w:b/>
+          <w:bCs/>
+          <w:lang w:val="en-US"/>
+        </w:rPr>
+      </w:pPr>
+      <w:r>
+        <w:rPr>
+          <w:lang w:val="en-US"/>
+        </w:rPr>
+        <w:t xml:space="preserve">Edit </w:t>
+      </w:r>
+      <w:r>
+        <w:rPr>
+          <w:lang w:val="en-US"/>
+        </w:rPr>
+        <w:t>Product B</w:t>
+      </w:r>
+      <w:r>
+        <w:rPr>
+          <w:lang w:val="en-US"/>
+        </w:rPr>
+        <w:t>utton:</w:t>
+      </w:r>
+      <w:r>
+        <w:rPr>
+          <w:lang w:val="en-US"/>
+        </w:rPr>
+        <w:t xml:space="preserve"> </w:t>
+      </w:r>
+      <w:r>
+        <w:rPr>
+          <w:highlight w:val="yellow"/>
+          <w:lang w:val="en-US"/>
+        </w:rPr>
+        <w:t>(PENDING)</w:t>
+      </w:r>
+    </w:p>
+    <w:p>
+      <w:pPr>
+        <w:pStyle w:val="ListParagraph"/>
+        <w:numPr>
+          <w:ilvl w:val="1"/>
+          <w:numId w:val="2"/>
+        </w:numPr>
+        <w:rPr>
+          <w:b/>
+          <w:bCs/>
+          <w:lang w:val="en-US"/>
+        </w:rPr>
+      </w:pPr>
+      <w:r>
+        <w:rPr>
+          <w:lang w:val="en-US"/>
+        </w:rPr>
+        <w:t>Should be able to add a product variation with this button.</w:t>
+      </w:r>
+    </w:p>
+    <w:p>
+      <w:pPr>
+        <w:pStyle w:val="ListParagraph"/>
+        <w:numPr>
+          <w:ilvl w:val="1"/>
+          <w:numId w:val="2"/>
+        </w:numPr>
+        <w:rPr>
+          <w:b/>
+          <w:bCs/>
+          <w:lang w:val="en-US"/>
+        </w:rPr>
+      </w:pPr>
+      <w:r>
+        <w:rPr>
+          <w:lang w:val="en-US"/>
+        </w:rPr>
+        <w:t>Should be able to edit product information correctly and update the database.</w:t>
+      </w:r>
+    </w:p>
+    <w:p>
+      <w:pPr>
+        <w:rPr>
+          <w:b/>
+          <w:bCs/>
+          <w:lang w:val="en-US"/>
+        </w:rPr>
+      </w:pPr>
+    </w:p>
+    <w:p>
+      <w:pPr>
+        <w:pStyle w:val="ListParagraph"/>
+        <w:numPr>
+          <w:ilvl w:val="0"/>
+          <w:numId w:val="2"/>
+        </w:numPr>
+        <w:rPr>
+          <w:b/>
+          <w:bCs/>
+          <w:lang w:val="en-US"/>
+        </w:rPr>
+      </w:pPr>
+      <w:r>
+        <w:rPr>
+          <w:lang w:val="en-US"/>
+        </w:rPr>
+        <w:t>Homepage view:</w:t>
+      </w:r>
+      <w:r>
+        <w:rPr>
+          <w:lang w:val="en-US"/>
+        </w:rPr>
+        <w:t xml:space="preserve"> </w:t>
+      </w:r>
+      <w:r>
+        <w:rPr>
+          <w:highlight w:val="green"/>
+          <w:lang w:val="en-US"/>
+        </w:rPr>
+        <w:t>(DONE)</w:t>
+      </w:r>
+    </w:p>
+    <w:p>
+      <w:pPr>
+        <w:pStyle w:val="ListParagraph"/>
+        <w:numPr>
+          <w:ilvl w:val="1"/>
+          <w:numId w:val="2"/>
+        </w:numPr>
+        <w:rPr>
+          <w:b/>
+          <w:bCs/>
+          <w:lang w:val="en-US"/>
+        </w:rPr>
+      </w:pPr>
+      <w:r>
+        <w:rPr>
+          <w:lang w:val="en-US"/>
+        </w:rPr>
+        <w:t>Edit the information provided and the overall UI of the homepage.</w:t>
+      </w:r>
+    </w:p>
+    <w:p>
+      <w:pPr>
+        <w:rPr>
+          <w:b/>
+          <w:bCs/>
+          <w:u w:val="single"/>
+          <w:lang w:val="en-US"/>
+        </w:rPr>
+      </w:pPr>
+    </w:p>
+    <w:p>
+      <w:pPr>
+        <w:pStyle w:val="ListParagraph"/>
+        <w:numPr>
+          <w:ilvl w:val="0"/>
+          <w:numId w:val="2"/>
+        </w:numPr>
+        <w:rPr>
+          <w:b/>
+          <w:bCs/>
+          <w:u w:val="single"/>
+          <w:lang w:val="en-US"/>
+        </w:rPr>
+      </w:pPr>
+      <w:r>
+        <w:rPr>
+          <w:lang w:val="en-US"/>
+        </w:rPr>
+        <w:t xml:space="preserve">Edit Profile functionality: </w:t>
+      </w:r>
+      <w:r>
+        <w:rPr>
+          <w:highlight w:val="yellow"/>
+          <w:lang w:val="en-US"/>
+        </w:rPr>
+        <w:t>(PENDING)</w:t>
+      </w:r>
+    </w:p>
+    <w:p>
+      <w:pPr>
+        <w:pStyle w:val="ListParagraph"/>
+        <w:numPr>
+          <w:ilvl w:val="1"/>
+          <w:numId w:val="2"/>
+        </w:numPr>
+        <w:rPr>
+          <w:b/>
+          <w:bCs/>
+          <w:u w:val="single"/>
+          <w:lang w:val="en-US"/>
+        </w:rPr>
+      </w:pPr>
+      <w:r>
+        <w:rPr>
+          <w:lang w:val="en-US"/>
+        </w:rPr>
+        <w:t>Be able to edit properly the user details.</w:t>
+      </w:r>
+    </w:p>
+    <w:p>
+      <w:pPr>
+        <w:pStyle w:val="ListParagraph"/>
+        <w:numPr>
+          <w:ilvl w:val="1"/>
+          <w:numId w:val="2"/>
+        </w:numPr>
+        <w:rPr>
+          <w:b/>
+          <w:bCs/>
+          <w:u w:val="single"/>
+          <w:lang w:val="en-US"/>
+        </w:rPr>
+      </w:pPr>
+      <w:r>
+        <w:rPr>
+          <w:lang w:val="en-US"/>
+        </w:rPr>
+        <w:t>Be able to upload user profile picture.</w:t>
+      </w:r>
     </w:p>
     <w:sectPr>
       <w:pgSz w:w="12240" w:h="15840"/>

</xml_diff>

<commit_message>
Edit profile now works. Just need to work on Edit product, refund, and pdf/excel download.
</commit_message>
<xml_diff>
--- a/Inventory Management System (IMS) Documentation.docx
+++ b/Inventory Management System (IMS) Documentation.docx
@@ -961,13 +961,7 @@
         <w:rPr>
           <w:lang w:val="en-US"/>
         </w:rPr>
-        <w:t>Refund button:</w:t>
-      </w:r>
-      <w:r>
-        <w:rPr>
-          <w:lang w:val="en-US"/>
-        </w:rPr>
-        <w:t xml:space="preserve"> </w:t>
+        <w:t xml:space="preserve">Refund button: </w:t>
       </w:r>
       <w:r>
         <w:rPr>
@@ -1194,25 +1188,7 @@
         <w:rPr>
           <w:lang w:val="en-US"/>
         </w:rPr>
-        <w:t xml:space="preserve">Edit </w:t>
-      </w:r>
-      <w:r>
-        <w:rPr>
-          <w:lang w:val="en-US"/>
-        </w:rPr>
-        <w:t>Product B</w:t>
-      </w:r>
-      <w:r>
-        <w:rPr>
-          <w:lang w:val="en-US"/>
-        </w:rPr>
-        <w:t>utton:</w:t>
-      </w:r>
-      <w:r>
-        <w:rPr>
-          <w:lang w:val="en-US"/>
-        </w:rPr>
-        <w:t xml:space="preserve"> </w:t>
+        <w:t xml:space="preserve">Edit Product Button: </w:t>
       </w:r>
       <w:r>
         <w:rPr>
@@ -1288,13 +1264,7 @@
         <w:rPr>
           <w:lang w:val="en-US"/>
         </w:rPr>
-        <w:t>Homepage view:</w:t>
-      </w:r>
-      <w:r>
-        <w:rPr>
-          <w:lang w:val="en-US"/>
-        </w:rPr>
-        <w:t xml:space="preserve"> </w:t>
+        <w:t xml:space="preserve">Homepage view: </w:t>
       </w:r>
       <w:r>
         <w:rPr>
@@ -1356,6 +1326,86 @@
       </w:r>
       <w:r>
         <w:rPr>
+          <w:highlight w:val="green"/>
+          <w:lang w:val="en-US"/>
+        </w:rPr>
+        <w:t>(DONE)</w:t>
+      </w:r>
+    </w:p>
+    <w:p>
+      <w:pPr>
+        <w:pStyle w:val="ListParagraph"/>
+        <w:numPr>
+          <w:ilvl w:val="1"/>
+          <w:numId w:val="2"/>
+        </w:numPr>
+        <w:rPr>
+          <w:b/>
+          <w:bCs/>
+          <w:u w:val="single"/>
+          <w:lang w:val="en-US"/>
+        </w:rPr>
+      </w:pPr>
+      <w:r>
+        <w:rPr>
+          <w:lang w:val="en-US"/>
+        </w:rPr>
+        <w:t>Be able to edit properly the user details.</w:t>
+      </w:r>
+    </w:p>
+    <w:p>
+      <w:pPr>
+        <w:pStyle w:val="ListParagraph"/>
+        <w:numPr>
+          <w:ilvl w:val="1"/>
+          <w:numId w:val="2"/>
+        </w:numPr>
+        <w:rPr>
+          <w:b/>
+          <w:bCs/>
+          <w:u w:val="single"/>
+          <w:lang w:val="en-US"/>
+        </w:rPr>
+      </w:pPr>
+      <w:r>
+        <w:rPr>
+          <w:lang w:val="en-US"/>
+        </w:rPr>
+        <w:t>Be able to upload user profile picture.</w:t>
+      </w:r>
+    </w:p>
+    <w:p>
+      <w:pPr>
+        <w:rPr>
+          <w:b/>
+          <w:bCs/>
+          <w:u w:val="single"/>
+          <w:lang w:val="en-US"/>
+        </w:rPr>
+      </w:pPr>
+    </w:p>
+    <w:p>
+      <w:pPr>
+        <w:pStyle w:val="ListParagraph"/>
+        <w:numPr>
+          <w:ilvl w:val="0"/>
+          <w:numId w:val="2"/>
+        </w:numPr>
+        <w:rPr>
+          <w:b/>
+          <w:bCs/>
+          <w:u w:val="single"/>
+          <w:lang w:val="en-US"/>
+        </w:rPr>
+      </w:pPr>
+      <w:r>
+        <w:rPr>
+          <w:lang w:val="en-US"/>
+        </w:rPr>
+        <w:t xml:space="preserve">PDF and Excel download: </w:t>
+      </w:r>
+      <w:r>
+        <w:rPr>
           <w:highlight w:val="yellow"/>
           <w:lang w:val="en-US"/>
         </w:rPr>
@@ -1380,16 +1430,11 @@
         <w:rPr>
           <w:lang w:val="en-US"/>
         </w:rPr>
-        <w:t>Be able to edit properly the user details.</w:t>
-      </w:r>
-    </w:p>
-    <w:p>
-      <w:pPr>
-        <w:pStyle w:val="ListParagraph"/>
-        <w:numPr>
-          <w:ilvl w:val="1"/>
-          <w:numId w:val="2"/>
-        </w:numPr>
+        <w:t>Be able to download the reports via PDF or Excel file.</w:t>
+      </w:r>
+    </w:p>
+    <w:p>
+      <w:pPr>
         <w:rPr>
           <w:b/>
           <w:bCs/>
@@ -1397,11 +1442,33 @@
           <w:lang w:val="en-US"/>
         </w:rPr>
       </w:pPr>
-      <w:r>
-        <w:rPr>
-          <w:lang w:val="en-US"/>
-        </w:rPr>
-        <w:t>Be able to upload user profile picture.</w:t>
+    </w:p>
+    <w:p>
+      <w:pPr>
+        <w:pStyle w:val="ListParagraph"/>
+        <w:numPr>
+          <w:ilvl w:val="0"/>
+          <w:numId w:val="2"/>
+        </w:numPr>
+        <w:rPr>
+          <w:b/>
+          <w:bCs/>
+          <w:u w:val="single"/>
+          <w:lang w:val="en-US"/>
+        </w:rPr>
+      </w:pPr>
+      <w:r>
+        <w:rPr>
+          <w:lang w:val="en-US"/>
+        </w:rPr>
+        <w:t xml:space="preserve">Add log4j logging and Spring security </w:t>
+      </w:r>
+      <w:r>
+        <w:rPr>
+          <w:highlight w:val="yellow"/>
+          <w:lang w:val="en-US"/>
+        </w:rPr>
+        <w:t>(PENDING)</w:t>
       </w:r>
     </w:p>
     <w:sectPr>

</xml_diff>

<commit_message>
Users now have their own inventory and sales report!
</commit_message>
<xml_diff>
--- a/Inventory Management System (IMS) Documentation.docx
+++ b/Inventory Management System (IMS) Documentation.docx
@@ -1271,7 +1271,21 @@
           <w:highlight w:val="green"/>
           <w:lang w:val="en-US"/>
         </w:rPr>
-        <w:t>(DONE)</w:t>
+        <w:t>(DONE</w:t>
+      </w:r>
+      <w:r>
+        <w:rPr>
+          <w:highlight w:val="green"/>
+          <w:lang w:val="en-US"/>
+        </w:rPr>
+        <w:t xml:space="preserve"> March 29, 2024</w:t>
+      </w:r>
+      <w:r>
+        <w:rPr>
+          <w:highlight w:val="green"/>
+          <w:lang w:val="en-US"/>
+        </w:rPr>
+        <w:t>)</w:t>
       </w:r>
     </w:p>
     <w:p>
@@ -1329,7 +1343,21 @@
           <w:highlight w:val="green"/>
           <w:lang w:val="en-US"/>
         </w:rPr>
-        <w:t>(DONE)</w:t>
+        <w:t>(DONE</w:t>
+      </w:r>
+      <w:r>
+        <w:rPr>
+          <w:highlight w:val="green"/>
+          <w:lang w:val="en-US"/>
+        </w:rPr>
+        <w:t xml:space="preserve"> March 30, 2024</w:t>
+      </w:r>
+      <w:r>
+        <w:rPr>
+          <w:highlight w:val="green"/>
+          <w:lang w:val="en-US"/>
+        </w:rPr>
+        <w:t>)</w:t>
       </w:r>
     </w:p>
     <w:p>
@@ -1470,6 +1498,190 @@
         </w:rPr>
         <w:t>(PENDING)</w:t>
       </w:r>
+    </w:p>
+    <w:p>
+      <w:pPr>
+        <w:pStyle w:val="ListParagraph"/>
+        <w:numPr>
+          <w:ilvl w:val="0"/>
+          <w:numId w:val="2"/>
+        </w:numPr>
+        <w:rPr>
+          <w:b/>
+          <w:bCs/>
+          <w:u w:val="single"/>
+          <w:lang w:val="en-US"/>
+        </w:rPr>
+      </w:pPr>
+      <w:r>
+        <w:rPr>
+          <w:lang w:val="en-US"/>
+        </w:rPr>
+        <w:t xml:space="preserve">Add @ResponseStatus for each HTTP request: </w:t>
+      </w:r>
+      <w:r>
+        <w:rPr>
+          <w:highlight w:val="yellow"/>
+          <w:lang w:val="en-US"/>
+        </w:rPr>
+        <w:t>(PENDING)</w:t>
+      </w:r>
+    </w:p>
+    <w:p>
+      <w:pPr>
+        <w:pStyle w:val="ListParagraph"/>
+        <w:numPr>
+          <w:ilvl w:val="0"/>
+          <w:numId w:val="2"/>
+        </w:numPr>
+        <w:rPr>
+          <w:b/>
+          <w:bCs/>
+          <w:u w:val="single"/>
+          <w:lang w:val="en-US"/>
+        </w:rPr>
+      </w:pPr>
+      <w:r>
+        <w:rPr>
+          <w:lang w:val="en-US"/>
+        </w:rPr>
+        <w:t xml:space="preserve">Clean up and add comments at the end </w:t>
+      </w:r>
+      <w:r>
+        <w:rPr>
+          <w:highlight w:val="yellow"/>
+          <w:lang w:val="en-US"/>
+        </w:rPr>
+        <w:t>(PENDING)</w:t>
+      </w:r>
+    </w:p>
+    <w:p>
+      <w:pPr>
+        <w:pStyle w:val="ListParagraph"/>
+        <w:numPr>
+          <w:ilvl w:val="0"/>
+          <w:numId w:val="2"/>
+        </w:numPr>
+        <w:rPr>
+          <w:b/>
+          <w:bCs/>
+          <w:u w:val="single"/>
+          <w:lang w:val="en-US"/>
+        </w:rPr>
+      </w:pPr>
+      <w:r>
+        <w:rPr>
+          <w:lang w:val="en-US"/>
+        </w:rPr>
+        <w:t xml:space="preserve">Do testing for each method </w:t>
+      </w:r>
+      <w:r>
+        <w:rPr>
+          <w:highlight w:val="yellow"/>
+          <w:lang w:val="en-US"/>
+        </w:rPr>
+        <w:t>(PENDING)</w:t>
+      </w:r>
+    </w:p>
+    <w:p>
+      <w:pPr>
+        <w:pStyle w:val="ListParagraph"/>
+        <w:numPr>
+          <w:ilvl w:val="0"/>
+          <w:numId w:val="2"/>
+        </w:numPr>
+        <w:rPr>
+          <w:b/>
+          <w:bCs/>
+          <w:u w:val="single"/>
+          <w:lang w:val="en-US"/>
+        </w:rPr>
+      </w:pPr>
+      <w:r>
+        <w:rPr>
+          <w:lang w:val="en-US"/>
+        </w:rPr>
+        <w:t xml:space="preserve">Users should have their own inventories and sales report now. </w:t>
+      </w:r>
+      <w:r>
+        <w:rPr>
+          <w:highlight w:val="green"/>
+          <w:lang w:val="en-US"/>
+        </w:rPr>
+        <w:t>(DONE</w:t>
+      </w:r>
+      <w:r>
+        <w:rPr>
+          <w:highlight w:val="green"/>
+          <w:lang w:val="en-US"/>
+        </w:rPr>
+        <w:t xml:space="preserve"> March 31, 2024</w:t>
+      </w:r>
+      <w:r>
+        <w:rPr>
+          <w:highlight w:val="green"/>
+          <w:lang w:val="en-US"/>
+        </w:rPr>
+        <w:t>)</w:t>
+      </w:r>
+    </w:p>
+    <w:p>
+      <w:pPr>
+        <w:pStyle w:val="ListParagraph"/>
+        <w:numPr>
+          <w:ilvl w:val="0"/>
+          <w:numId w:val="2"/>
+        </w:numPr>
+        <w:rPr>
+          <w:b/>
+          <w:bCs/>
+          <w:u w:val="single"/>
+          <w:lang w:val="en-US"/>
+        </w:rPr>
+      </w:pPr>
+      <w:r>
+        <w:rPr>
+          <w:lang w:val="en-US"/>
+        </w:rPr>
+        <w:t xml:space="preserve">Work on hashing the password for security or look up how password is handled in enterprise applications. </w:t>
+      </w:r>
+      <w:r>
+        <w:rPr>
+          <w:highlight w:val="yellow"/>
+          <w:lang w:val="en-US"/>
+        </w:rPr>
+        <w:t>(PENDING)</w:t>
+      </w:r>
+    </w:p>
+    <w:p>
+      <w:pPr>
+        <w:pStyle w:val="ListParagraph"/>
+        <w:numPr>
+          <w:ilvl w:val="0"/>
+          <w:numId w:val="2"/>
+        </w:numPr>
+        <w:rPr>
+          <w:b/>
+          <w:bCs/>
+          <w:u w:val="single"/>
+          <w:lang w:val="en-US"/>
+        </w:rPr>
+      </w:pPr>
+    </w:p>
+    <w:p>
+      <w:pPr>
+        <w:pStyle w:val="ListParagraph"/>
+        <w:numPr>
+          <w:ilvl w:val="0"/>
+          <w:numId w:val="2"/>
+        </w:numPr>
+        <w:rPr>
+          <w:b/>
+          <w:bCs/>
+          <w:u w:val="single"/>
+          <w:lang w:val="en-US"/>
+        </w:rPr>
+      </w:pPr>
     </w:p>
     <w:sectPr>
       <w:pgSz w:w="12240" w:h="15840"/>

</xml_diff>

<commit_message>
I’ve added some modifications in the products view and the sales report view.  The refund functionality still needs work on. It is currently refunding incorrectly if the quantity sold is 0. (PENDING)
</commit_message>
<xml_diff>
--- a/Inventory Management System (IMS) Documentation.docx
+++ b/Inventory Management System (IMS) Documentation.docx
@@ -965,6 +965,109 @@
       </w:r>
       <w:r>
         <w:rPr>
+          <w:highlight w:val="green"/>
+          <w:lang w:val="en-US"/>
+        </w:rPr>
+        <w:t>(DONE</w:t>
+      </w:r>
+      <w:r>
+        <w:rPr>
+          <w:highlight w:val="green"/>
+          <w:lang w:val="en-US"/>
+        </w:rPr>
+        <w:t xml:space="preserve"> </w:t>
+      </w:r>
+      <w:r>
+        <w:rPr>
+          <w:highlight w:val="green"/>
+          <w:lang w:val="en-US"/>
+        </w:rPr>
+        <w:t>April 7</w:t>
+      </w:r>
+      <w:r>
+        <w:rPr>
+          <w:highlight w:val="green"/>
+          <w:lang w:val="en-US"/>
+        </w:rPr>
+        <w:t>, 2024</w:t>
+      </w:r>
+      <w:r>
+        <w:rPr>
+          <w:highlight w:val="green"/>
+          <w:lang w:val="en-US"/>
+        </w:rPr>
+        <w:t>)</w:t>
+      </w:r>
+    </w:p>
+    <w:p>
+      <w:pPr>
+        <w:pStyle w:val="ListParagraph"/>
+        <w:numPr>
+          <w:ilvl w:val="1"/>
+          <w:numId w:val="2"/>
+        </w:numPr>
+        <w:rPr>
+          <w:b/>
+          <w:bCs/>
+          <w:lang w:val="en-US"/>
+        </w:rPr>
+      </w:pPr>
+      <w:r>
+        <w:rPr>
+          <w:lang w:val="en-US"/>
+        </w:rPr>
+        <w:t>Refunds the item and puts back the stocks into the inventory, as well as report negative values in the sales report.</w:t>
+      </w:r>
+    </w:p>
+    <w:p>
+      <w:pPr>
+        <w:rPr>
+          <w:b/>
+          <w:bCs/>
+          <w:lang w:val="en-US"/>
+        </w:rPr>
+      </w:pPr>
+    </w:p>
+    <w:p>
+      <w:pPr>
+        <w:rPr>
+          <w:b/>
+          <w:bCs/>
+          <w:lang w:val="en-US"/>
+        </w:rPr>
+      </w:pPr>
+    </w:p>
+    <w:p>
+      <w:pPr>
+        <w:rPr>
+          <w:b/>
+          <w:bCs/>
+          <w:lang w:val="en-US"/>
+        </w:rPr>
+      </w:pPr>
+    </w:p>
+    <w:p>
+      <w:pPr>
+        <w:pStyle w:val="ListParagraph"/>
+        <w:numPr>
+          <w:ilvl w:val="0"/>
+          <w:numId w:val="2"/>
+        </w:numPr>
+        <w:rPr>
+          <w:b/>
+          <w:bCs/>
+          <w:lang w:val="en-US"/>
+        </w:rPr>
+      </w:pPr>
+      <w:r>
+        <w:rPr>
+          <w:lang w:val="en-US"/>
+        </w:rPr>
+        <w:lastRenderedPageBreak/>
+        <w:t xml:space="preserve">Edit Product Button: </w:t>
+      </w:r>
+      <w:r>
+        <w:rPr>
           <w:highlight w:val="yellow"/>
           <w:lang w:val="en-US"/>
         </w:rPr>
@@ -988,117 +1091,7 @@
         <w:rPr>
           <w:lang w:val="en-US"/>
         </w:rPr>
-        <w:t>Need to create a “refunds” table to keep track of the refunds. Columns would be:</w:t>
-      </w:r>
-    </w:p>
-    <w:p>
-      <w:pPr>
-        <w:pStyle w:val="ListParagraph"/>
-        <w:numPr>
-          <w:ilvl w:val="2"/>
-          <w:numId w:val="2"/>
-        </w:numPr>
-        <w:rPr>
-          <w:b/>
-          <w:bCs/>
-          <w:lang w:val="en-US"/>
-        </w:rPr>
-      </w:pPr>
-      <w:r>
-        <w:rPr>
-          <w:b/>
-          <w:bCs/>
-          <w:lang w:val="en-US"/>
-        </w:rPr>
-        <w:t>Id</w:t>
-      </w:r>
-    </w:p>
-    <w:p>
-      <w:pPr>
-        <w:pStyle w:val="ListParagraph"/>
-        <w:numPr>
-          <w:ilvl w:val="2"/>
-          <w:numId w:val="2"/>
-        </w:numPr>
-        <w:rPr>
-          <w:b/>
-          <w:bCs/>
-          <w:lang w:val="en-US"/>
-        </w:rPr>
-      </w:pPr>
-      <w:r>
-        <w:rPr>
-          <w:b/>
-          <w:bCs/>
-          <w:lang w:val="en-US"/>
-        </w:rPr>
-        <w:t>transaction_date</w:t>
-      </w:r>
-    </w:p>
-    <w:p>
-      <w:pPr>
-        <w:pStyle w:val="ListParagraph"/>
-        <w:numPr>
-          <w:ilvl w:val="2"/>
-          <w:numId w:val="2"/>
-        </w:numPr>
-        <w:rPr>
-          <w:b/>
-          <w:bCs/>
-          <w:lang w:val="en-US"/>
-        </w:rPr>
-      </w:pPr>
-      <w:r>
-        <w:rPr>
-          <w:b/>
-          <w:bCs/>
-          <w:lang w:val="en-US"/>
-        </w:rPr>
-        <w:t>refund_date</w:t>
-      </w:r>
-    </w:p>
-    <w:p>
-      <w:pPr>
-        <w:pStyle w:val="ListParagraph"/>
-        <w:numPr>
-          <w:ilvl w:val="2"/>
-          <w:numId w:val="2"/>
-        </w:numPr>
-        <w:rPr>
-          <w:b/>
-          <w:bCs/>
-          <w:lang w:val="en-US"/>
-        </w:rPr>
-      </w:pPr>
-      <w:r>
-        <w:rPr>
-          <w:b/>
-          <w:bCs/>
-          <w:lang w:val="en-US"/>
-        </w:rPr>
-        <w:t>refunded_quantity</w:t>
-      </w:r>
-    </w:p>
-    <w:p>
-      <w:pPr>
-        <w:pStyle w:val="ListParagraph"/>
-        <w:numPr>
-          <w:ilvl w:val="2"/>
-          <w:numId w:val="2"/>
-        </w:numPr>
-        <w:rPr>
-          <w:b/>
-          <w:bCs/>
-          <w:lang w:val="en-US"/>
-        </w:rPr>
-      </w:pPr>
-      <w:r>
-        <w:rPr>
-          <w:b/>
-          <w:bCs/>
-          <w:lang w:val="en-US"/>
-        </w:rPr>
-        <w:t>refund_reason</w:t>
+        <w:t>Should be able to add a product variation with this button.</w:t>
       </w:r>
     </w:p>
     <w:p>
@@ -1118,8 +1111,57 @@
         <w:rPr>
           <w:lang w:val="en-US"/>
         </w:rPr>
-        <w:lastRenderedPageBreak/>
-        <w:t>Then the business logic of updating the profit/loss statement for the financial statement should be done.</w:t>
+        <w:t>Should be able to edit product information correctly and update the database.</w:t>
+      </w:r>
+    </w:p>
+    <w:p>
+      <w:pPr>
+        <w:rPr>
+          <w:b/>
+          <w:bCs/>
+          <w:lang w:val="en-US"/>
+        </w:rPr>
+      </w:pPr>
+    </w:p>
+    <w:p>
+      <w:pPr>
+        <w:pStyle w:val="ListParagraph"/>
+        <w:numPr>
+          <w:ilvl w:val="0"/>
+          <w:numId w:val="2"/>
+        </w:numPr>
+        <w:rPr>
+          <w:b/>
+          <w:bCs/>
+          <w:lang w:val="en-US"/>
+        </w:rPr>
+      </w:pPr>
+      <w:r>
+        <w:rPr>
+          <w:lang w:val="en-US"/>
+        </w:rPr>
+        <w:t xml:space="preserve">Homepage view: </w:t>
+      </w:r>
+      <w:r>
+        <w:rPr>
+          <w:highlight w:val="green"/>
+          <w:lang w:val="en-US"/>
+        </w:rPr>
+        <w:t>(DONE</w:t>
+      </w:r>
+      <w:r>
+        <w:rPr>
+          <w:highlight w:val="green"/>
+          <w:lang w:val="en-US"/>
+        </w:rPr>
+        <w:t xml:space="preserve"> March 29, 2024</w:t>
+      </w:r>
+      <w:r>
+        <w:rPr>
+          <w:highlight w:val="green"/>
+          <w:lang w:val="en-US"/>
+        </w:rPr>
+        <w:t>)</w:t>
       </w:r>
     </w:p>
     <w:p>
@@ -1139,7 +1181,59 @@
         <w:rPr>
           <w:lang w:val="en-US"/>
         </w:rPr>
-        <w:t>Return the quantity of the refunded product to the original quantity of the original product.</w:t>
+        <w:t>Edit the information provided and the overall UI of the homepage.</w:t>
+      </w:r>
+    </w:p>
+    <w:p>
+      <w:pPr>
+        <w:rPr>
+          <w:b/>
+          <w:bCs/>
+          <w:u w:val="single"/>
+          <w:lang w:val="en-US"/>
+        </w:rPr>
+      </w:pPr>
+    </w:p>
+    <w:p>
+      <w:pPr>
+        <w:pStyle w:val="ListParagraph"/>
+        <w:numPr>
+          <w:ilvl w:val="0"/>
+          <w:numId w:val="2"/>
+        </w:numPr>
+        <w:rPr>
+          <w:b/>
+          <w:bCs/>
+          <w:u w:val="single"/>
+          <w:lang w:val="en-US"/>
+        </w:rPr>
+      </w:pPr>
+      <w:r>
+        <w:rPr>
+          <w:lang w:val="en-US"/>
+        </w:rPr>
+        <w:t xml:space="preserve">Edit Profile functionality: </w:t>
+      </w:r>
+      <w:r>
+        <w:rPr>
+          <w:highlight w:val="green"/>
+          <w:lang w:val="en-US"/>
+        </w:rPr>
+        <w:t>(DONE</w:t>
+      </w:r>
+      <w:r>
+        <w:rPr>
+          <w:highlight w:val="green"/>
+          <w:lang w:val="en-US"/>
+        </w:rPr>
+        <w:t xml:space="preserve"> March 30, 2024</w:t>
+      </w:r>
+      <w:r>
+        <w:rPr>
+          <w:highlight w:val="green"/>
+          <w:lang w:val="en-US"/>
+        </w:rPr>
+        <w:t>)</w:t>
       </w:r>
     </w:p>
     <w:p>
@@ -1152,43 +1246,67 @@
         <w:rPr>
           <w:b/>
           <w:bCs/>
-          <w:lang w:val="en-US"/>
-        </w:rPr>
-      </w:pPr>
-      <w:r>
-        <w:rPr>
-          <w:lang w:val="en-US"/>
-        </w:rPr>
-        <w:t>Create a “Refunds” view to display all the refunds.</w:t>
-      </w:r>
-    </w:p>
-    <w:p>
-      <w:pPr>
-        <w:rPr>
-          <w:b/>
-          <w:bCs/>
-          <w:lang w:val="en-US"/>
-        </w:rPr>
-      </w:pPr>
-    </w:p>
-    <w:p>
-      <w:pPr>
-        <w:pStyle w:val="ListParagraph"/>
-        <w:numPr>
-          <w:ilvl w:val="0"/>
-          <w:numId w:val="2"/>
-        </w:numPr>
-        <w:rPr>
-          <w:b/>
-          <w:bCs/>
-          <w:lang w:val="en-US"/>
-        </w:rPr>
-      </w:pPr>
-      <w:r>
-        <w:rPr>
-          <w:lang w:val="en-US"/>
-        </w:rPr>
-        <w:t xml:space="preserve">Edit Product Button: </w:t>
+          <w:u w:val="single"/>
+          <w:lang w:val="en-US"/>
+        </w:rPr>
+      </w:pPr>
+      <w:r>
+        <w:rPr>
+          <w:lang w:val="en-US"/>
+        </w:rPr>
+        <w:t>Be able to edit properly the user details.</w:t>
+      </w:r>
+    </w:p>
+    <w:p>
+      <w:pPr>
+        <w:pStyle w:val="ListParagraph"/>
+        <w:numPr>
+          <w:ilvl w:val="1"/>
+          <w:numId w:val="2"/>
+        </w:numPr>
+        <w:rPr>
+          <w:b/>
+          <w:bCs/>
+          <w:u w:val="single"/>
+          <w:lang w:val="en-US"/>
+        </w:rPr>
+      </w:pPr>
+      <w:r>
+        <w:rPr>
+          <w:lang w:val="en-US"/>
+        </w:rPr>
+        <w:t>Be able to upload user profile picture.</w:t>
+      </w:r>
+    </w:p>
+    <w:p>
+      <w:pPr>
+        <w:rPr>
+          <w:b/>
+          <w:bCs/>
+          <w:u w:val="single"/>
+          <w:lang w:val="en-US"/>
+        </w:rPr>
+      </w:pPr>
+    </w:p>
+    <w:p>
+      <w:pPr>
+        <w:pStyle w:val="ListParagraph"/>
+        <w:numPr>
+          <w:ilvl w:val="0"/>
+          <w:numId w:val="2"/>
+        </w:numPr>
+        <w:rPr>
+          <w:b/>
+          <w:bCs/>
+          <w:u w:val="single"/>
+          <w:lang w:val="en-US"/>
+        </w:rPr>
+      </w:pPr>
+      <w:r>
+        <w:rPr>
+          <w:lang w:val="en-US"/>
+        </w:rPr>
+        <w:t xml:space="preserve">PDF and Excel download: </w:t>
       </w:r>
       <w:r>
         <w:rPr>
@@ -1208,14 +1326,309 @@
         <w:rPr>
           <w:b/>
           <w:bCs/>
-          <w:lang w:val="en-US"/>
-        </w:rPr>
-      </w:pPr>
-      <w:r>
-        <w:rPr>
-          <w:lang w:val="en-US"/>
-        </w:rPr>
-        <w:t>Should be able to add a product variation with this button.</w:t>
+          <w:u w:val="single"/>
+          <w:lang w:val="en-US"/>
+        </w:rPr>
+      </w:pPr>
+      <w:r>
+        <w:rPr>
+          <w:lang w:val="en-US"/>
+        </w:rPr>
+        <w:t>Be able to download the reports via PDF or Excel file.</w:t>
+      </w:r>
+    </w:p>
+    <w:p>
+      <w:pPr>
+        <w:rPr>
+          <w:b/>
+          <w:bCs/>
+          <w:u w:val="single"/>
+          <w:lang w:val="en-US"/>
+        </w:rPr>
+      </w:pPr>
+    </w:p>
+    <w:p>
+      <w:pPr>
+        <w:pStyle w:val="ListParagraph"/>
+        <w:numPr>
+          <w:ilvl w:val="0"/>
+          <w:numId w:val="2"/>
+        </w:numPr>
+        <w:rPr>
+          <w:b/>
+          <w:bCs/>
+          <w:u w:val="single"/>
+          <w:lang w:val="en-US"/>
+        </w:rPr>
+      </w:pPr>
+      <w:r>
+        <w:rPr>
+          <w:lang w:val="en-US"/>
+        </w:rPr>
+        <w:t xml:space="preserve">Add log4j logging and Spring security </w:t>
+      </w:r>
+      <w:r>
+        <w:rPr>
+          <w:highlight w:val="yellow"/>
+          <w:lang w:val="en-US"/>
+        </w:rPr>
+        <w:t>(PENDING)</w:t>
+      </w:r>
+    </w:p>
+    <w:p>
+      <w:pPr>
+        <w:pStyle w:val="ListParagraph"/>
+        <w:numPr>
+          <w:ilvl w:val="0"/>
+          <w:numId w:val="2"/>
+        </w:numPr>
+        <w:rPr>
+          <w:b/>
+          <w:bCs/>
+          <w:u w:val="single"/>
+          <w:lang w:val="en-US"/>
+        </w:rPr>
+      </w:pPr>
+      <w:r>
+        <w:rPr>
+          <w:lang w:val="en-US"/>
+        </w:rPr>
+        <w:t xml:space="preserve">Add @ResponseStatus for each HTTP request: </w:t>
+      </w:r>
+      <w:r>
+        <w:rPr>
+          <w:highlight w:val="yellow"/>
+          <w:lang w:val="en-US"/>
+        </w:rPr>
+        <w:t>(PENDING)</w:t>
+      </w:r>
+    </w:p>
+    <w:p>
+      <w:pPr>
+        <w:pStyle w:val="ListParagraph"/>
+        <w:numPr>
+          <w:ilvl w:val="0"/>
+          <w:numId w:val="2"/>
+        </w:numPr>
+        <w:rPr>
+          <w:b/>
+          <w:bCs/>
+          <w:u w:val="single"/>
+          <w:lang w:val="en-US"/>
+        </w:rPr>
+      </w:pPr>
+      <w:r>
+        <w:rPr>
+          <w:lang w:val="en-US"/>
+        </w:rPr>
+        <w:t xml:space="preserve">Clean up and add comments at the end </w:t>
+      </w:r>
+      <w:r>
+        <w:rPr>
+          <w:highlight w:val="yellow"/>
+          <w:lang w:val="en-US"/>
+        </w:rPr>
+        <w:t>(PENDING)</w:t>
+      </w:r>
+    </w:p>
+    <w:p>
+      <w:pPr>
+        <w:pStyle w:val="ListParagraph"/>
+        <w:numPr>
+          <w:ilvl w:val="0"/>
+          <w:numId w:val="2"/>
+        </w:numPr>
+        <w:rPr>
+          <w:b/>
+          <w:bCs/>
+          <w:u w:val="single"/>
+          <w:lang w:val="en-US"/>
+        </w:rPr>
+      </w:pPr>
+      <w:r>
+        <w:rPr>
+          <w:lang w:val="en-US"/>
+        </w:rPr>
+        <w:t xml:space="preserve">Do testing for each method </w:t>
+      </w:r>
+      <w:r>
+        <w:rPr>
+          <w:highlight w:val="yellow"/>
+          <w:lang w:val="en-US"/>
+        </w:rPr>
+        <w:t>(PENDING)</w:t>
+      </w:r>
+    </w:p>
+    <w:p>
+      <w:pPr>
+        <w:pStyle w:val="ListParagraph"/>
+        <w:numPr>
+          <w:ilvl w:val="0"/>
+          <w:numId w:val="2"/>
+        </w:numPr>
+        <w:rPr>
+          <w:b/>
+          <w:bCs/>
+          <w:u w:val="single"/>
+          <w:lang w:val="en-US"/>
+        </w:rPr>
+      </w:pPr>
+      <w:r>
+        <w:rPr>
+          <w:lang w:val="en-US"/>
+        </w:rPr>
+        <w:t xml:space="preserve">Users should have their own inventories and sales report now. </w:t>
+      </w:r>
+      <w:r>
+        <w:rPr>
+          <w:highlight w:val="green"/>
+          <w:lang w:val="en-US"/>
+        </w:rPr>
+        <w:t>(DONE</w:t>
+      </w:r>
+      <w:r>
+        <w:rPr>
+          <w:highlight w:val="green"/>
+          <w:lang w:val="en-US"/>
+        </w:rPr>
+        <w:t xml:space="preserve"> March 31, 2024</w:t>
+      </w:r>
+      <w:r>
+        <w:rPr>
+          <w:highlight w:val="green"/>
+          <w:lang w:val="en-US"/>
+        </w:rPr>
+        <w:t>)</w:t>
+      </w:r>
+    </w:p>
+    <w:p>
+      <w:pPr>
+        <w:pStyle w:val="ListParagraph"/>
+        <w:numPr>
+          <w:ilvl w:val="0"/>
+          <w:numId w:val="2"/>
+        </w:numPr>
+        <w:rPr>
+          <w:b/>
+          <w:bCs/>
+          <w:u w:val="single"/>
+          <w:lang w:val="en-US"/>
+        </w:rPr>
+      </w:pPr>
+      <w:r>
+        <w:rPr>
+          <w:lang w:val="en-US"/>
+        </w:rPr>
+        <w:t xml:space="preserve">Work on hashing the password for security or look up how password is handled in enterprise applications. </w:t>
+      </w:r>
+      <w:r>
+        <w:rPr>
+          <w:highlight w:val="yellow"/>
+          <w:lang w:val="en-US"/>
+        </w:rPr>
+        <w:t>(PENDING)</w:t>
+      </w:r>
+    </w:p>
+    <w:p>
+      <w:pPr>
+        <w:pStyle w:val="ListParagraph"/>
+        <w:numPr>
+          <w:ilvl w:val="0"/>
+          <w:numId w:val="2"/>
+        </w:numPr>
+        <w:rPr>
+          <w:b/>
+          <w:bCs/>
+          <w:u w:val="single"/>
+          <w:lang w:val="en-US"/>
+        </w:rPr>
+      </w:pPr>
+      <w:r>
+        <w:rPr>
+          <w:lang w:val="en-US"/>
+        </w:rPr>
+        <w:t xml:space="preserve">Add product should also save the user’s id who saved it. </w:t>
+      </w:r>
+      <w:r>
+        <w:rPr>
+          <w:highlight w:val="green"/>
+          <w:lang w:val="en-US"/>
+        </w:rPr>
+        <w:t>(DONE</w:t>
+      </w:r>
+      <w:r>
+        <w:rPr>
+          <w:highlight w:val="green"/>
+          <w:lang w:val="en-US"/>
+        </w:rPr>
+        <w:t xml:space="preserve"> </w:t>
+      </w:r>
+      <w:r>
+        <w:rPr>
+          <w:highlight w:val="green"/>
+          <w:lang w:val="en-US"/>
+        </w:rPr>
+        <w:t>April 4</w:t>
+      </w:r>
+      <w:r>
+        <w:rPr>
+          <w:highlight w:val="green"/>
+          <w:lang w:val="en-US"/>
+        </w:rPr>
+        <w:t>, 2024</w:t>
+      </w:r>
+      <w:r>
+        <w:rPr>
+          <w:highlight w:val="green"/>
+          <w:lang w:val="en-US"/>
+        </w:rPr>
+        <w:t>)</w:t>
+      </w:r>
+    </w:p>
+    <w:p>
+      <w:pPr>
+        <w:ind w:left="360"/>
+        <w:rPr>
+          <w:b/>
+          <w:bCs/>
+          <w:u w:val="single"/>
+          <w:lang w:val="en-US"/>
+        </w:rPr>
+      </w:pPr>
+    </w:p>
+    <w:p>
+      <w:pPr>
+        <w:ind w:left="360"/>
+        <w:rPr>
+          <w:lang w:val="en-US"/>
+        </w:rPr>
+      </w:pPr>
+      <w:r>
+        <w:rPr>
+          <w:b/>
+          <w:bCs/>
+          <w:u w:val="single"/>
+          <w:lang w:val="en-US"/>
+        </w:rPr>
+        <w:t>April 7, 2024:</w:t>
+      </w:r>
+    </w:p>
+    <w:p>
+      <w:pPr>
+        <w:pStyle w:val="ListParagraph"/>
+        <w:numPr>
+          <w:ilvl w:val="0"/>
+          <w:numId w:val="2"/>
+        </w:numPr>
+        <w:rPr>
+          <w:lang w:val="en-US"/>
+        </w:rPr>
+      </w:pPr>
+      <w:r>
+        <w:rPr>
+          <w:lang w:val="en-US"/>
+        </w:rPr>
+        <w:t>What I’ve worked on:</w:t>
       </w:r>
     </w:p>
     <w:p>
@@ -1226,66 +1639,14 @@
           <w:numId w:val="2"/>
         </w:numPr>
         <w:rPr>
-          <w:b/>
-          <w:bCs/>
-          <w:lang w:val="en-US"/>
-        </w:rPr>
-      </w:pPr>
-      <w:r>
-        <w:rPr>
-          <w:lang w:val="en-US"/>
-        </w:rPr>
-        <w:t>Should be able to edit product information correctly and update the database.</w:t>
-      </w:r>
-    </w:p>
-    <w:p>
-      <w:pPr>
-        <w:rPr>
-          <w:b/>
-          <w:bCs/>
-          <w:lang w:val="en-US"/>
-        </w:rPr>
-      </w:pPr>
-    </w:p>
-    <w:p>
-      <w:pPr>
-        <w:pStyle w:val="ListParagraph"/>
-        <w:numPr>
-          <w:ilvl w:val="0"/>
-          <w:numId w:val="2"/>
-        </w:numPr>
-        <w:rPr>
-          <w:b/>
-          <w:bCs/>
-          <w:lang w:val="en-US"/>
-        </w:rPr>
-      </w:pPr>
-      <w:r>
-        <w:rPr>
-          <w:lang w:val="en-US"/>
-        </w:rPr>
-        <w:t xml:space="preserve">Homepage view: </w:t>
-      </w:r>
-      <w:r>
-        <w:rPr>
-          <w:highlight w:val="green"/>
-          <w:lang w:val="en-US"/>
-        </w:rPr>
-        <w:t>(DONE</w:t>
-      </w:r>
-      <w:r>
-        <w:rPr>
-          <w:highlight w:val="green"/>
-          <w:lang w:val="en-US"/>
-        </w:rPr>
-        <w:t xml:space="preserve"> March 29, 2024</w:t>
-      </w:r>
-      <w:r>
-        <w:rPr>
-          <w:highlight w:val="green"/>
-          <w:lang w:val="en-US"/>
-        </w:rPr>
-        <w:t>)</w:t>
+          <w:lang w:val="en-US"/>
+        </w:rPr>
+      </w:pPr>
+      <w:r>
+        <w:rPr>
+          <w:lang w:val="en-US"/>
+        </w:rPr>
+        <w:t>I’ve added some modifications in the products view and the sales report view.</w:t>
       </w:r>
     </w:p>
     <w:p>
@@ -1296,141 +1657,14 @@
           <w:numId w:val="2"/>
         </w:numPr>
         <w:rPr>
-          <w:b/>
-          <w:bCs/>
-          <w:lang w:val="en-US"/>
-        </w:rPr>
-      </w:pPr>
-      <w:r>
-        <w:rPr>
-          <w:lang w:val="en-US"/>
-        </w:rPr>
-        <w:t>Edit the information provided and the overall UI of the homepage.</w:t>
-      </w:r>
-    </w:p>
-    <w:p>
-      <w:pPr>
-        <w:rPr>
-          <w:b/>
-          <w:bCs/>
-          <w:u w:val="single"/>
-          <w:lang w:val="en-US"/>
-        </w:rPr>
-      </w:pPr>
-    </w:p>
-    <w:p>
-      <w:pPr>
-        <w:pStyle w:val="ListParagraph"/>
-        <w:numPr>
-          <w:ilvl w:val="0"/>
-          <w:numId w:val="2"/>
-        </w:numPr>
-        <w:rPr>
-          <w:b/>
-          <w:bCs/>
-          <w:u w:val="single"/>
-          <w:lang w:val="en-US"/>
-        </w:rPr>
-      </w:pPr>
-      <w:r>
-        <w:rPr>
-          <w:lang w:val="en-US"/>
-        </w:rPr>
-        <w:t xml:space="preserve">Edit Profile functionality: </w:t>
-      </w:r>
-      <w:r>
-        <w:rPr>
-          <w:highlight w:val="green"/>
-          <w:lang w:val="en-US"/>
-        </w:rPr>
-        <w:t>(DONE</w:t>
-      </w:r>
-      <w:r>
-        <w:rPr>
-          <w:highlight w:val="green"/>
-          <w:lang w:val="en-US"/>
-        </w:rPr>
-        <w:t xml:space="preserve"> March 30, 2024</w:t>
-      </w:r>
-      <w:r>
-        <w:rPr>
-          <w:highlight w:val="green"/>
-          <w:lang w:val="en-US"/>
-        </w:rPr>
-        <w:t>)</w:t>
-      </w:r>
-    </w:p>
-    <w:p>
-      <w:pPr>
-        <w:pStyle w:val="ListParagraph"/>
-        <w:numPr>
-          <w:ilvl w:val="1"/>
-          <w:numId w:val="2"/>
-        </w:numPr>
-        <w:rPr>
-          <w:b/>
-          <w:bCs/>
-          <w:u w:val="single"/>
-          <w:lang w:val="en-US"/>
-        </w:rPr>
-      </w:pPr>
-      <w:r>
-        <w:rPr>
-          <w:lang w:val="en-US"/>
-        </w:rPr>
-        <w:t>Be able to edit properly the user details.</w:t>
-      </w:r>
-    </w:p>
-    <w:p>
-      <w:pPr>
-        <w:pStyle w:val="ListParagraph"/>
-        <w:numPr>
-          <w:ilvl w:val="1"/>
-          <w:numId w:val="2"/>
-        </w:numPr>
-        <w:rPr>
-          <w:b/>
-          <w:bCs/>
-          <w:u w:val="single"/>
-          <w:lang w:val="en-US"/>
-        </w:rPr>
-      </w:pPr>
-      <w:r>
-        <w:rPr>
-          <w:lang w:val="en-US"/>
-        </w:rPr>
-        <w:t>Be able to upload user profile picture.</w:t>
-      </w:r>
-    </w:p>
-    <w:p>
-      <w:pPr>
-        <w:rPr>
-          <w:b/>
-          <w:bCs/>
-          <w:u w:val="single"/>
-          <w:lang w:val="en-US"/>
-        </w:rPr>
-      </w:pPr>
-    </w:p>
-    <w:p>
-      <w:pPr>
-        <w:pStyle w:val="ListParagraph"/>
-        <w:numPr>
-          <w:ilvl w:val="0"/>
-          <w:numId w:val="2"/>
-        </w:numPr>
-        <w:rPr>
-          <w:b/>
-          <w:bCs/>
-          <w:u w:val="single"/>
-          <w:lang w:val="en-US"/>
-        </w:rPr>
-      </w:pPr>
-      <w:r>
-        <w:rPr>
-          <w:lang w:val="en-US"/>
-        </w:rPr>
-        <w:t xml:space="preserve">PDF and Excel download: </w:t>
+          <w:lang w:val="en-US"/>
+        </w:rPr>
+      </w:pPr>
+      <w:r>
+        <w:rPr>
+          <w:lang w:val="en-US"/>
+        </w:rPr>
+        <w:t xml:space="preserve">The refund functionality still needs work on. It is currently refunding incorrectly if the quantity sold is 0. </w:t>
       </w:r>
       <w:r>
         <w:rPr>
@@ -1439,249 +1673,6 @@
         </w:rPr>
         <w:t>(PENDING)</w:t>
       </w:r>
-    </w:p>
-    <w:p>
-      <w:pPr>
-        <w:pStyle w:val="ListParagraph"/>
-        <w:numPr>
-          <w:ilvl w:val="1"/>
-          <w:numId w:val="2"/>
-        </w:numPr>
-        <w:rPr>
-          <w:b/>
-          <w:bCs/>
-          <w:u w:val="single"/>
-          <w:lang w:val="en-US"/>
-        </w:rPr>
-      </w:pPr>
-      <w:r>
-        <w:rPr>
-          <w:lang w:val="en-US"/>
-        </w:rPr>
-        <w:t>Be able to download the reports via PDF or Excel file.</w:t>
-      </w:r>
-    </w:p>
-    <w:p>
-      <w:pPr>
-        <w:rPr>
-          <w:b/>
-          <w:bCs/>
-          <w:u w:val="single"/>
-          <w:lang w:val="en-US"/>
-        </w:rPr>
-      </w:pPr>
-    </w:p>
-    <w:p>
-      <w:pPr>
-        <w:pStyle w:val="ListParagraph"/>
-        <w:numPr>
-          <w:ilvl w:val="0"/>
-          <w:numId w:val="2"/>
-        </w:numPr>
-        <w:rPr>
-          <w:b/>
-          <w:bCs/>
-          <w:u w:val="single"/>
-          <w:lang w:val="en-US"/>
-        </w:rPr>
-      </w:pPr>
-      <w:r>
-        <w:rPr>
-          <w:lang w:val="en-US"/>
-        </w:rPr>
-        <w:t xml:space="preserve">Add log4j logging and Spring security </w:t>
-      </w:r>
-      <w:r>
-        <w:rPr>
-          <w:highlight w:val="yellow"/>
-          <w:lang w:val="en-US"/>
-        </w:rPr>
-        <w:t>(PENDING)</w:t>
-      </w:r>
-    </w:p>
-    <w:p>
-      <w:pPr>
-        <w:pStyle w:val="ListParagraph"/>
-        <w:numPr>
-          <w:ilvl w:val="0"/>
-          <w:numId w:val="2"/>
-        </w:numPr>
-        <w:rPr>
-          <w:b/>
-          <w:bCs/>
-          <w:u w:val="single"/>
-          <w:lang w:val="en-US"/>
-        </w:rPr>
-      </w:pPr>
-      <w:r>
-        <w:rPr>
-          <w:lang w:val="en-US"/>
-        </w:rPr>
-        <w:t xml:space="preserve">Add @ResponseStatus for each HTTP request: </w:t>
-      </w:r>
-      <w:r>
-        <w:rPr>
-          <w:highlight w:val="yellow"/>
-          <w:lang w:val="en-US"/>
-        </w:rPr>
-        <w:t>(PENDING)</w:t>
-      </w:r>
-    </w:p>
-    <w:p>
-      <w:pPr>
-        <w:pStyle w:val="ListParagraph"/>
-        <w:numPr>
-          <w:ilvl w:val="0"/>
-          <w:numId w:val="2"/>
-        </w:numPr>
-        <w:rPr>
-          <w:b/>
-          <w:bCs/>
-          <w:u w:val="single"/>
-          <w:lang w:val="en-US"/>
-        </w:rPr>
-      </w:pPr>
-      <w:r>
-        <w:rPr>
-          <w:lang w:val="en-US"/>
-        </w:rPr>
-        <w:t xml:space="preserve">Clean up and add comments at the end </w:t>
-      </w:r>
-      <w:r>
-        <w:rPr>
-          <w:highlight w:val="yellow"/>
-          <w:lang w:val="en-US"/>
-        </w:rPr>
-        <w:t>(PENDING)</w:t>
-      </w:r>
-    </w:p>
-    <w:p>
-      <w:pPr>
-        <w:pStyle w:val="ListParagraph"/>
-        <w:numPr>
-          <w:ilvl w:val="0"/>
-          <w:numId w:val="2"/>
-        </w:numPr>
-        <w:rPr>
-          <w:b/>
-          <w:bCs/>
-          <w:u w:val="single"/>
-          <w:lang w:val="en-US"/>
-        </w:rPr>
-      </w:pPr>
-      <w:r>
-        <w:rPr>
-          <w:lang w:val="en-US"/>
-        </w:rPr>
-        <w:t xml:space="preserve">Do testing for each method </w:t>
-      </w:r>
-      <w:r>
-        <w:rPr>
-          <w:highlight w:val="yellow"/>
-          <w:lang w:val="en-US"/>
-        </w:rPr>
-        <w:t>(PENDING)</w:t>
-      </w:r>
-    </w:p>
-    <w:p>
-      <w:pPr>
-        <w:pStyle w:val="ListParagraph"/>
-        <w:numPr>
-          <w:ilvl w:val="0"/>
-          <w:numId w:val="2"/>
-        </w:numPr>
-        <w:rPr>
-          <w:b/>
-          <w:bCs/>
-          <w:u w:val="single"/>
-          <w:lang w:val="en-US"/>
-        </w:rPr>
-      </w:pPr>
-      <w:r>
-        <w:rPr>
-          <w:lang w:val="en-US"/>
-        </w:rPr>
-        <w:t xml:space="preserve">Users should have their own inventories and sales report now. </w:t>
-      </w:r>
-      <w:r>
-        <w:rPr>
-          <w:highlight w:val="green"/>
-          <w:lang w:val="en-US"/>
-        </w:rPr>
-        <w:t>(DONE</w:t>
-      </w:r>
-      <w:r>
-        <w:rPr>
-          <w:highlight w:val="green"/>
-          <w:lang w:val="en-US"/>
-        </w:rPr>
-        <w:t xml:space="preserve"> March 31, 2024</w:t>
-      </w:r>
-      <w:r>
-        <w:rPr>
-          <w:highlight w:val="green"/>
-          <w:lang w:val="en-US"/>
-        </w:rPr>
-        <w:t>)</w:t>
-      </w:r>
-    </w:p>
-    <w:p>
-      <w:pPr>
-        <w:pStyle w:val="ListParagraph"/>
-        <w:numPr>
-          <w:ilvl w:val="0"/>
-          <w:numId w:val="2"/>
-        </w:numPr>
-        <w:rPr>
-          <w:b/>
-          <w:bCs/>
-          <w:u w:val="single"/>
-          <w:lang w:val="en-US"/>
-        </w:rPr>
-      </w:pPr>
-      <w:r>
-        <w:rPr>
-          <w:lang w:val="en-US"/>
-        </w:rPr>
-        <w:t xml:space="preserve">Work on hashing the password for security or look up how password is handled in enterprise applications. </w:t>
-      </w:r>
-      <w:r>
-        <w:rPr>
-          <w:highlight w:val="yellow"/>
-          <w:lang w:val="en-US"/>
-        </w:rPr>
-        <w:t>(PENDING)</w:t>
-      </w:r>
-    </w:p>
-    <w:p>
-      <w:pPr>
-        <w:pStyle w:val="ListParagraph"/>
-        <w:numPr>
-          <w:ilvl w:val="0"/>
-          <w:numId w:val="2"/>
-        </w:numPr>
-        <w:rPr>
-          <w:b/>
-          <w:bCs/>
-          <w:u w:val="single"/>
-          <w:lang w:val="en-US"/>
-        </w:rPr>
-      </w:pPr>
-    </w:p>
-    <w:p>
-      <w:pPr>
-        <w:pStyle w:val="ListParagraph"/>
-        <w:numPr>
-          <w:ilvl w:val="0"/>
-          <w:numId w:val="2"/>
-        </w:numPr>
-        <w:rPr>
-          <w:b/>
-          <w:bCs/>
-          <w:u w:val="single"/>
-          <w:lang w:val="en-US"/>
-        </w:rPr>
-      </w:pPr>
     </w:p>
     <w:sectPr>
       <w:pgSz w:w="12240" w:h="15840"/>

</xml_diff>

<commit_message>
Added some alerts in the login and worked on adding on another product variation in adding a product!
</commit_message>
<xml_diff>
--- a/Inventory Management System (IMS) Documentation.docx
+++ b/Inventory Management System (IMS) Documentation.docx
@@ -975,21 +975,7 @@
           <w:highlight w:val="green"/>
           <w:lang w:val="en-US"/>
         </w:rPr>
-        <w:t xml:space="preserve"> </w:t>
-      </w:r>
-      <w:r>
-        <w:rPr>
-          <w:highlight w:val="green"/>
-          <w:lang w:val="en-US"/>
-        </w:rPr>
-        <w:t>April 7</w:t>
-      </w:r>
-      <w:r>
-        <w:rPr>
-          <w:highlight w:val="green"/>
-          <w:lang w:val="en-US"/>
-        </w:rPr>
-        <w:t>, 2024</w:t>
+        <w:t xml:space="preserve"> April 7, 2024</w:t>
       </w:r>
       <w:r>
         <w:rPr>
@@ -1477,6 +1463,40 @@
         <w:rPr>
           <w:lang w:val="en-US"/>
         </w:rPr>
+        <w:t>Do REST controllers for each method.</w:t>
+      </w:r>
+      <w:r>
+        <w:rPr>
+          <w:lang w:val="en-US"/>
+        </w:rPr>
+        <w:t xml:space="preserve"> </w:t>
+      </w:r>
+      <w:r>
+        <w:rPr>
+          <w:highlight w:val="yellow"/>
+          <w:lang w:val="en-US"/>
+        </w:rPr>
+        <w:t>(PENDING)</w:t>
+      </w:r>
+    </w:p>
+    <w:p>
+      <w:pPr>
+        <w:pStyle w:val="ListParagraph"/>
+        <w:numPr>
+          <w:ilvl w:val="0"/>
+          <w:numId w:val="2"/>
+        </w:numPr>
+        <w:rPr>
+          <w:b/>
+          <w:bCs/>
+          <w:u w:val="single"/>
+          <w:lang w:val="en-US"/>
+        </w:rPr>
+      </w:pPr>
+      <w:r>
+        <w:rPr>
+          <w:lang w:val="en-US"/>
+        </w:rPr>
         <w:t xml:space="preserve">Users should have their own inventories and sales report now. </w:t>
       </w:r>
       <w:r>
@@ -1561,33 +1581,128 @@
           <w:highlight w:val="green"/>
           <w:lang w:val="en-US"/>
         </w:rPr>
-        <w:t xml:space="preserve"> </w:t>
+        <w:t xml:space="preserve"> April 4, 2024</w:t>
       </w:r>
       <w:r>
         <w:rPr>
           <w:highlight w:val="green"/>
           <w:lang w:val="en-US"/>
         </w:rPr>
-        <w:t>April 4</w:t>
+        <w:t>)</w:t>
+      </w:r>
+    </w:p>
+    <w:p>
+      <w:pPr>
+        <w:ind w:left="360"/>
+        <w:rPr>
+          <w:b/>
+          <w:bCs/>
+          <w:u w:val="single"/>
+          <w:lang w:val="en-US"/>
+        </w:rPr>
+      </w:pPr>
+    </w:p>
+    <w:p>
+      <w:pPr>
+        <w:ind w:left="360"/>
+        <w:rPr>
+          <w:lang w:val="en-US"/>
+        </w:rPr>
+      </w:pPr>
+      <w:r>
+        <w:rPr>
+          <w:b/>
+          <w:bCs/>
+          <w:u w:val="single"/>
+          <w:lang w:val="en-US"/>
+        </w:rPr>
+        <w:t>April 7, 2024:</w:t>
+      </w:r>
+    </w:p>
+    <w:p>
+      <w:pPr>
+        <w:pStyle w:val="ListParagraph"/>
+        <w:numPr>
+          <w:ilvl w:val="0"/>
+          <w:numId w:val="2"/>
+        </w:numPr>
+        <w:rPr>
+          <w:lang w:val="en-US"/>
+        </w:rPr>
+      </w:pPr>
+      <w:r>
+        <w:rPr>
+          <w:lang w:val="en-US"/>
+        </w:rPr>
+        <w:t>What I’ve worked on:</w:t>
+      </w:r>
+    </w:p>
+    <w:p>
+      <w:pPr>
+        <w:pStyle w:val="ListParagraph"/>
+        <w:numPr>
+          <w:ilvl w:val="1"/>
+          <w:numId w:val="2"/>
+        </w:numPr>
+        <w:rPr>
+          <w:lang w:val="en-US"/>
+        </w:rPr>
+      </w:pPr>
+      <w:r>
+        <w:rPr>
+          <w:lang w:val="en-US"/>
+        </w:rPr>
+        <w:t>I’ve added some modifications in the products view and the sales report view.</w:t>
+      </w:r>
+    </w:p>
+    <w:p>
+      <w:pPr>
+        <w:pStyle w:val="ListParagraph"/>
+        <w:numPr>
+          <w:ilvl w:val="1"/>
+          <w:numId w:val="2"/>
+        </w:numPr>
+        <w:rPr>
+          <w:lang w:val="en-US"/>
+        </w:rPr>
+      </w:pPr>
+      <w:r>
+        <w:rPr>
+          <w:lang w:val="en-US"/>
+        </w:rPr>
+        <w:t xml:space="preserve">The refund functionality still needs work on. It is currently refunding incorrectly if the quantity sold is 0. </w:t>
       </w:r>
       <w:r>
         <w:rPr>
           <w:highlight w:val="green"/>
           <w:lang w:val="en-US"/>
         </w:rPr>
-        <w:t>, 2024</w:t>
+        <w:t>(DONE</w:t>
       </w:r>
       <w:r>
         <w:rPr>
           <w:highlight w:val="green"/>
           <w:lang w:val="en-US"/>
         </w:rPr>
+        <w:t xml:space="preserve"> April 8, 2024</w:t>
+      </w:r>
+      <w:r>
+        <w:rPr>
+          <w:highlight w:val="green"/>
+          <w:lang w:val="en-US"/>
+        </w:rPr>
         <w:t>)</w:t>
       </w:r>
     </w:p>
     <w:p>
       <w:pPr>
-        <w:ind w:left="360"/>
+        <w:rPr>
+          <w:lang w:val="en-US"/>
+        </w:rPr>
+      </w:pPr>
+    </w:p>
+    <w:p>
+      <w:pPr>
         <w:rPr>
           <w:b/>
           <w:bCs/>
@@ -1598,80 +1713,404 @@
     </w:p>
     <w:p>
       <w:pPr>
-        <w:ind w:left="360"/>
-        <w:rPr>
-          <w:lang w:val="en-US"/>
-        </w:rPr>
-      </w:pPr>
-      <w:r>
         <w:rPr>
           <w:b/>
           <w:bCs/>
           <w:u w:val="single"/>
           <w:lang w:val="en-US"/>
         </w:rPr>
-        <w:t>April 7, 2024:</w:t>
-      </w:r>
-    </w:p>
-    <w:p>
-      <w:pPr>
-        <w:pStyle w:val="ListParagraph"/>
-        <w:numPr>
-          <w:ilvl w:val="0"/>
-          <w:numId w:val="2"/>
-        </w:numPr>
-        <w:rPr>
-          <w:lang w:val="en-US"/>
-        </w:rPr>
-      </w:pPr>
-      <w:r>
-        <w:rPr>
-          <w:lang w:val="en-US"/>
-        </w:rPr>
-        <w:t>What I’ve worked on:</w:t>
-      </w:r>
-    </w:p>
-    <w:p>
-      <w:pPr>
-        <w:pStyle w:val="ListParagraph"/>
-        <w:numPr>
-          <w:ilvl w:val="1"/>
-          <w:numId w:val="2"/>
-        </w:numPr>
-        <w:rPr>
-          <w:lang w:val="en-US"/>
-        </w:rPr>
-      </w:pPr>
-      <w:r>
-        <w:rPr>
-          <w:lang w:val="en-US"/>
-        </w:rPr>
-        <w:t>I’ve added some modifications in the products view and the sales report view.</w:t>
-      </w:r>
-    </w:p>
-    <w:p>
-      <w:pPr>
-        <w:pStyle w:val="ListParagraph"/>
-        <w:numPr>
-          <w:ilvl w:val="1"/>
-          <w:numId w:val="2"/>
-        </w:numPr>
-        <w:rPr>
-          <w:lang w:val="en-US"/>
-        </w:rPr>
-      </w:pPr>
-      <w:r>
-        <w:rPr>
-          <w:lang w:val="en-US"/>
-        </w:rPr>
-        <w:t xml:space="preserve">The refund functionality still needs work on. It is currently refunding incorrectly if the quantity sold is 0. </w:t>
-      </w:r>
-      <w:r>
-        <w:rPr>
-          <w:highlight w:val="yellow"/>
-          <w:lang w:val="en-US"/>
-        </w:rPr>
-        <w:t>(PENDING)</w:t>
+      </w:pPr>
+    </w:p>
+    <w:p>
+      <w:pPr>
+        <w:rPr>
+          <w:b/>
+          <w:bCs/>
+          <w:u w:val="single"/>
+          <w:lang w:val="en-US"/>
+        </w:rPr>
+      </w:pPr>
+    </w:p>
+    <w:p>
+      <w:pPr>
+        <w:rPr>
+          <w:b/>
+          <w:bCs/>
+          <w:u w:val="single"/>
+          <w:lang w:val="en-US"/>
+        </w:rPr>
+      </w:pPr>
+    </w:p>
+    <w:p>
+      <w:pPr>
+        <w:rPr>
+          <w:b/>
+          <w:bCs/>
+          <w:u w:val="single"/>
+          <w:lang w:val="en-US"/>
+        </w:rPr>
+      </w:pPr>
+    </w:p>
+    <w:p>
+      <w:pPr>
+        <w:rPr>
+          <w:b/>
+          <w:bCs/>
+          <w:u w:val="single"/>
+          <w:lang w:val="en-US"/>
+        </w:rPr>
+      </w:pPr>
+      <w:r>
+        <w:rPr>
+          <w:b/>
+          <w:bCs/>
+          <w:u w:val="single"/>
+          <w:lang w:val="en-US"/>
+        </w:rPr>
+        <w:lastRenderedPageBreak/>
+        <w:t>FOR POSTING IN LINKEDIN:</w:t>
+      </w:r>
+    </w:p>
+    <w:p>
+      <w:pPr>
+        <w:rPr>
+          <w:lang w:val="en-US"/>
+        </w:rPr>
+      </w:pPr>
+      <w:r>
+        <w:rPr>
+          <w:rFonts w:ascii="Segoe UI Emoji" w:hAnsi="Segoe UI Emoji" w:cs="Segoe UI Emoji"/>
+          <w:lang w:val="en-US"/>
+        </w:rPr>
+        <w:t>🚀</w:t>
+      </w:r>
+      <w:r>
+        <w:rPr>
+          <w:lang w:val="en-US"/>
+        </w:rPr>
+        <w:t xml:space="preserve"> Exciting News! I am thrilled to share the project I've been working on – an Inventory Management System built with Java, Spring Boot, and an array of other cutting-edge technologies!</w:t>
+      </w:r>
+    </w:p>
+    <w:p>
+      <w:pPr>
+        <w:rPr>
+          <w:lang w:val="en-US"/>
+        </w:rPr>
+      </w:pPr>
+    </w:p>
+    <w:p>
+      <w:pPr>
+        <w:rPr>
+          <w:lang w:val="en-US"/>
+        </w:rPr>
+      </w:pPr>
+      <w:r>
+        <w:rPr>
+          <w:rFonts w:ascii="Segoe UI Emoji" w:hAnsi="Segoe UI Emoji" w:cs="Segoe UI Emoji"/>
+          <w:lang w:val="en-US"/>
+        </w:rPr>
+        <w:t>🏬</w:t>
+      </w:r>
+      <w:r>
+        <w:rPr>
+          <w:lang w:val="en-US"/>
+        </w:rPr>
+        <w:t xml:space="preserve"> Project Overview:</w:t>
+      </w:r>
+    </w:p>
+    <w:p>
+      <w:pPr>
+        <w:rPr>
+          <w:lang w:val="en-US"/>
+        </w:rPr>
+      </w:pPr>
+      <w:r>
+        <w:rPr>
+          <w:lang w:val="en-US"/>
+        </w:rPr>
+        <w:t>This system is designed to streamline inventory management for any store or business involved in selling. It leverages Java Spring Boot for robust backend functionality, Thymeleaf for dynamic template rendering, and HTML/CSS/JavaScript/Bootstrap for creating a polished frontend interface. The data is managed efficiently using MySQL as the database.</w:t>
+      </w:r>
+    </w:p>
+    <w:p>
+      <w:pPr>
+        <w:rPr>
+          <w:lang w:val="en-US"/>
+        </w:rPr>
+      </w:pPr>
+    </w:p>
+    <w:p>
+      <w:pPr>
+        <w:rPr>
+          <w:lang w:val="en-US"/>
+        </w:rPr>
+      </w:pPr>
+      <w:r>
+        <w:rPr>
+          <w:rFonts w:ascii="Segoe UI Emoji" w:hAnsi="Segoe UI Emoji" w:cs="Segoe UI Emoji"/>
+          <w:lang w:val="en-US"/>
+        </w:rPr>
+        <w:t>💼</w:t>
+      </w:r>
+      <w:r>
+        <w:rPr>
+          <w:lang w:val="en-US"/>
+        </w:rPr>
+        <w:t xml:space="preserve"> Skills Showcase:</w:t>
+      </w:r>
+    </w:p>
+    <w:p>
+      <w:pPr>
+        <w:rPr>
+          <w:lang w:val="en-US"/>
+        </w:rPr>
+      </w:pPr>
+      <w:r>
+        <w:rPr>
+          <w:lang w:val="en-US"/>
+        </w:rPr>
+        <w:t>Throughout the development process, I've embraced the role of a versatile full-stack software engineer. From gathering initial requirements and conducting thorough analysis to designing, coding, testing, and deploying the system, I've been involved in every stage of its lifecycle.</w:t>
+      </w:r>
+    </w:p>
+    <w:p>
+      <w:pPr>
+        <w:rPr>
+          <w:lang w:val="en-US"/>
+        </w:rPr>
+      </w:pPr>
+    </w:p>
+    <w:p>
+      <w:pPr>
+        <w:rPr>
+          <w:lang w:val="en-US"/>
+        </w:rPr>
+      </w:pPr>
+      <w:r>
+        <w:rPr>
+          <w:rFonts w:ascii="Segoe UI Emoji" w:hAnsi="Segoe UI Emoji" w:cs="Segoe UI Emoji"/>
+          <w:lang w:val="en-US"/>
+        </w:rPr>
+        <w:t>📚</w:t>
+      </w:r>
+      <w:r>
+        <w:rPr>
+          <w:lang w:val="en-US"/>
+        </w:rPr>
+        <w:t xml:space="preserve"> Key Learnings:</w:t>
+      </w:r>
+    </w:p>
+    <w:p>
+      <w:pPr>
+        <w:rPr>
+          <w:lang w:val="en-US"/>
+        </w:rPr>
+      </w:pPr>
+    </w:p>
+    <w:p>
+      <w:pPr>
+        <w:rPr>
+          <w:lang w:val="en-US"/>
+        </w:rPr>
+      </w:pPr>
+      <w:r>
+        <w:rPr>
+          <w:lang w:val="en-US"/>
+        </w:rPr>
+        <w:t>Spring Security: Implemented to manage authentication and access control effectively.</w:t>
+      </w:r>
+    </w:p>
+    <w:p>
+      <w:pPr>
+        <w:rPr>
+          <w:lang w:val="en-US"/>
+        </w:rPr>
+      </w:pPr>
+      <w:r>
+        <w:rPr>
+          <w:lang w:val="en-US"/>
+        </w:rPr>
+        <w:t>Logging with Log4j 2: Ensured comprehensive logging for debugging and monitoring purposes.</w:t>
+      </w:r>
+    </w:p>
+    <w:p>
+      <w:pPr>
+        <w:rPr>
+          <w:lang w:val="en-US"/>
+        </w:rPr>
+      </w:pPr>
+      <w:r>
+        <w:rPr>
+          <w:lang w:val="en-US"/>
+        </w:rPr>
+        <w:t>REST API: Utilized RESTful principles for building robust API endpoints.</w:t>
+      </w:r>
+    </w:p>
+    <w:p>
+      <w:pPr>
+        <w:rPr>
+          <w:lang w:val="en-US"/>
+        </w:rPr>
+      </w:pPr>
+      <w:r>
+        <w:rPr>
+          <w:lang w:val="en-US"/>
+        </w:rPr>
+        <w:t>JUnit &amp; MockMvc: Employed for unit testing and ensuring the reliability of components.</w:t>
+      </w:r>
+    </w:p>
+    <w:p>
+      <w:pPr>
+        <w:rPr>
+          <w:lang w:val="en-US"/>
+        </w:rPr>
+      </w:pPr>
+      <w:r>
+        <w:rPr>
+          <w:lang w:val="en-US"/>
+        </w:rPr>
+        <w:t>Git &amp; GitHub: Leveraged for version control and continuous integration/continuous deployment (CI/CD) using GitHub Actions.</w:t>
+      </w:r>
+    </w:p>
+    <w:p>
+      <w:pPr>
+        <w:rPr>
+          <w:lang w:val="en-US"/>
+        </w:rPr>
+      </w:pPr>
+      <w:r>
+        <w:rPr>
+          <w:lang w:val="en-US"/>
+        </w:rPr>
+        <w:t>GitHub Desktop: Facilitated seamless collaboration and version control management.</w:t>
+      </w:r>
+    </w:p>
+    <w:p>
+      <w:pPr>
+        <w:rPr>
+          <w:lang w:val="en-US"/>
+        </w:rPr>
+      </w:pPr>
+      <w:r>
+        <w:rPr>
+          <w:rFonts w:ascii="Segoe UI Emoji" w:hAnsi="Segoe UI Emoji" w:cs="Segoe UI Emoji"/>
+          <w:lang w:val="en-US"/>
+        </w:rPr>
+        <w:t>🔍</w:t>
+      </w:r>
+      <w:r>
+        <w:rPr>
+          <w:lang w:val="en-US"/>
+        </w:rPr>
+        <w:t xml:space="preserve"> Project Highlights:</w:t>
+      </w:r>
+    </w:p>
+    <w:p>
+      <w:pPr>
+        <w:rPr>
+          <w:lang w:val="en-US"/>
+        </w:rPr>
+      </w:pPr>
+    </w:p>
+    <w:p>
+      <w:pPr>
+        <w:rPr>
+          <w:lang w:val="en-US"/>
+        </w:rPr>
+      </w:pPr>
+      <w:r>
+        <w:rPr>
+          <w:lang w:val="en-US"/>
+        </w:rPr>
+        <w:t>Hexagonal Architecture: Structured the project to ensure flexibility and scalability.</w:t>
+      </w:r>
+    </w:p>
+    <w:p>
+      <w:pPr>
+        <w:rPr>
+          <w:lang w:val="en-US"/>
+        </w:rPr>
+      </w:pPr>
+      <w:r>
+        <w:rPr>
+          <w:lang w:val="en-US"/>
+        </w:rPr>
+        <w:t>Thorough Documentation: Implemented a comprehensive OpenAPI Specification for clear and organized API documentation.</w:t>
+      </w:r>
+    </w:p>
+    <w:p>
+      <w:pPr>
+        <w:rPr>
+          <w:lang w:val="en-US"/>
+        </w:rPr>
+      </w:pPr>
+      <w:r>
+        <w:rPr>
+          <w:lang w:val="en-US"/>
+        </w:rPr>
+        <w:t>CI/CD Implementation: Leveraged GitHub Actions for automated testing, Docker image generation, and deployment to Docker Hub upon successful tests.</w:t>
+      </w:r>
+    </w:p>
+    <w:p>
+      <w:pPr>
+        <w:rPr>
+          <w:lang w:val="en-US"/>
+        </w:rPr>
+      </w:pPr>
+      <w:r>
+        <w:rPr>
+          <w:rFonts w:ascii="Segoe UI Emoji" w:hAnsi="Segoe UI Emoji" w:cs="Segoe UI Emoji"/>
+          <w:lang w:val="en-US"/>
+        </w:rPr>
+        <w:t>🔗</w:t>
+      </w:r>
+      <w:r>
+        <w:rPr>
+          <w:lang w:val="en-US"/>
+        </w:rPr>
+        <w:t xml:space="preserve"> Interested in exploring the code? Feel free to check it out on GitHub!</w:t>
+      </w:r>
+    </w:p>
+    <w:p>
+      <w:pPr>
+        <w:rPr>
+          <w:lang w:val="en-US"/>
+        </w:rPr>
+      </w:pPr>
+    </w:p>
+    <w:p>
+      <w:pPr>
+        <w:rPr>
+          <w:lang w:val="en-US"/>
+        </w:rPr>
+      </w:pPr>
+      <w:r>
+        <w:rPr>
+          <w:lang w:val="en-US"/>
+        </w:rPr>
+        <w:t>I am incredibly proud of the progress made and the skills acquired throughout this project journey. Excited to hear your thoughts and feedback!</w:t>
+      </w:r>
+    </w:p>
+    <w:p>
+      <w:pPr>
+        <w:rPr>
+          <w:lang w:val="en-US"/>
+        </w:rPr>
+      </w:pPr>
+    </w:p>
+    <w:p>
+      <w:pPr>
+        <w:rPr>
+          <w:b/>
+          <w:bCs/>
+          <w:lang w:val="en-US"/>
+        </w:rPr>
+      </w:pPr>
+      <w:r>
+        <w:rPr>
+          <w:b/>
+          <w:bCs/>
+          <w:lang w:val="en-US"/>
+        </w:rPr>
+        <w:t>(ALSO ADD THE SWAGGER-UI ON THE POST!!)</w:t>
       </w:r>
     </w:p>
     <w:sectPr>

</xml_diff>

<commit_message>
Added pagination. Finished Edit Product functionality!
</commit_message>
<xml_diff>
--- a/Inventory Management System (IMS) Documentation.docx
+++ b/Inventory Management System (IMS) Documentation.docx
@@ -1054,6 +1054,276 @@
       </w:r>
       <w:r>
         <w:rPr>
+          <w:highlight w:val="green"/>
+          <w:lang w:val="en-US"/>
+        </w:rPr>
+        <w:t>(DONE</w:t>
+      </w:r>
+      <w:r>
+        <w:rPr>
+          <w:highlight w:val="green"/>
+          <w:lang w:val="en-US"/>
+        </w:rPr>
+        <w:t xml:space="preserve"> April </w:t>
+      </w:r>
+      <w:r>
+        <w:rPr>
+          <w:highlight w:val="green"/>
+          <w:lang w:val="en-US"/>
+        </w:rPr>
+        <w:t>9</w:t>
+      </w:r>
+      <w:r>
+        <w:rPr>
+          <w:highlight w:val="green"/>
+          <w:lang w:val="en-US"/>
+        </w:rPr>
+        <w:t>, 2024</w:t>
+      </w:r>
+      <w:r>
+        <w:rPr>
+          <w:highlight w:val="green"/>
+          <w:lang w:val="en-US"/>
+        </w:rPr>
+        <w:t>)</w:t>
+      </w:r>
+    </w:p>
+    <w:p>
+      <w:pPr>
+        <w:pStyle w:val="ListParagraph"/>
+        <w:numPr>
+          <w:ilvl w:val="1"/>
+          <w:numId w:val="2"/>
+        </w:numPr>
+        <w:rPr>
+          <w:b/>
+          <w:bCs/>
+          <w:lang w:val="en-US"/>
+        </w:rPr>
+      </w:pPr>
+      <w:r>
+        <w:rPr>
+          <w:lang w:val="en-US"/>
+        </w:rPr>
+        <w:t>Should be able to add a product variation with this button.</w:t>
+      </w:r>
+    </w:p>
+    <w:p>
+      <w:pPr>
+        <w:pStyle w:val="ListParagraph"/>
+        <w:numPr>
+          <w:ilvl w:val="1"/>
+          <w:numId w:val="2"/>
+        </w:numPr>
+        <w:rPr>
+          <w:b/>
+          <w:bCs/>
+          <w:lang w:val="en-US"/>
+        </w:rPr>
+      </w:pPr>
+      <w:r>
+        <w:rPr>
+          <w:lang w:val="en-US"/>
+        </w:rPr>
+        <w:t>Should be able to edit product information correctly and update the database.</w:t>
+      </w:r>
+    </w:p>
+    <w:p>
+      <w:pPr>
+        <w:rPr>
+          <w:b/>
+          <w:bCs/>
+          <w:lang w:val="en-US"/>
+        </w:rPr>
+      </w:pPr>
+    </w:p>
+    <w:p>
+      <w:pPr>
+        <w:pStyle w:val="ListParagraph"/>
+        <w:numPr>
+          <w:ilvl w:val="0"/>
+          <w:numId w:val="2"/>
+        </w:numPr>
+        <w:rPr>
+          <w:b/>
+          <w:bCs/>
+          <w:lang w:val="en-US"/>
+        </w:rPr>
+      </w:pPr>
+      <w:r>
+        <w:rPr>
+          <w:lang w:val="en-US"/>
+        </w:rPr>
+        <w:t xml:space="preserve">Homepage view: </w:t>
+      </w:r>
+      <w:r>
+        <w:rPr>
+          <w:highlight w:val="green"/>
+          <w:lang w:val="en-US"/>
+        </w:rPr>
+        <w:t>(DONE</w:t>
+      </w:r>
+      <w:r>
+        <w:rPr>
+          <w:highlight w:val="green"/>
+          <w:lang w:val="en-US"/>
+        </w:rPr>
+        <w:t xml:space="preserve"> March 29, 2024</w:t>
+      </w:r>
+      <w:r>
+        <w:rPr>
+          <w:highlight w:val="green"/>
+          <w:lang w:val="en-US"/>
+        </w:rPr>
+        <w:t>)</w:t>
+      </w:r>
+    </w:p>
+    <w:p>
+      <w:pPr>
+        <w:pStyle w:val="ListParagraph"/>
+        <w:numPr>
+          <w:ilvl w:val="1"/>
+          <w:numId w:val="2"/>
+        </w:numPr>
+        <w:rPr>
+          <w:b/>
+          <w:bCs/>
+          <w:lang w:val="en-US"/>
+        </w:rPr>
+      </w:pPr>
+      <w:r>
+        <w:rPr>
+          <w:lang w:val="en-US"/>
+        </w:rPr>
+        <w:t>Edit the information provided and the overall UI of the homepage.</w:t>
+      </w:r>
+    </w:p>
+    <w:p>
+      <w:pPr>
+        <w:rPr>
+          <w:b/>
+          <w:bCs/>
+          <w:u w:val="single"/>
+          <w:lang w:val="en-US"/>
+        </w:rPr>
+      </w:pPr>
+    </w:p>
+    <w:p>
+      <w:pPr>
+        <w:pStyle w:val="ListParagraph"/>
+        <w:numPr>
+          <w:ilvl w:val="0"/>
+          <w:numId w:val="2"/>
+        </w:numPr>
+        <w:rPr>
+          <w:b/>
+          <w:bCs/>
+          <w:u w:val="single"/>
+          <w:lang w:val="en-US"/>
+        </w:rPr>
+      </w:pPr>
+      <w:r>
+        <w:rPr>
+          <w:lang w:val="en-US"/>
+        </w:rPr>
+        <w:t xml:space="preserve">Edit Profile functionality: </w:t>
+      </w:r>
+      <w:r>
+        <w:rPr>
+          <w:highlight w:val="green"/>
+          <w:lang w:val="en-US"/>
+        </w:rPr>
+        <w:t>(DONE</w:t>
+      </w:r>
+      <w:r>
+        <w:rPr>
+          <w:highlight w:val="green"/>
+          <w:lang w:val="en-US"/>
+        </w:rPr>
+        <w:t xml:space="preserve"> March 30, 2024</w:t>
+      </w:r>
+      <w:r>
+        <w:rPr>
+          <w:highlight w:val="green"/>
+          <w:lang w:val="en-US"/>
+        </w:rPr>
+        <w:t>)</w:t>
+      </w:r>
+    </w:p>
+    <w:p>
+      <w:pPr>
+        <w:pStyle w:val="ListParagraph"/>
+        <w:numPr>
+          <w:ilvl w:val="1"/>
+          <w:numId w:val="2"/>
+        </w:numPr>
+        <w:rPr>
+          <w:b/>
+          <w:bCs/>
+          <w:u w:val="single"/>
+          <w:lang w:val="en-US"/>
+        </w:rPr>
+      </w:pPr>
+      <w:r>
+        <w:rPr>
+          <w:lang w:val="en-US"/>
+        </w:rPr>
+        <w:t>Be able to edit properly the user details.</w:t>
+      </w:r>
+    </w:p>
+    <w:p>
+      <w:pPr>
+        <w:pStyle w:val="ListParagraph"/>
+        <w:numPr>
+          <w:ilvl w:val="1"/>
+          <w:numId w:val="2"/>
+        </w:numPr>
+        <w:rPr>
+          <w:b/>
+          <w:bCs/>
+          <w:u w:val="single"/>
+          <w:lang w:val="en-US"/>
+        </w:rPr>
+      </w:pPr>
+      <w:r>
+        <w:rPr>
+          <w:lang w:val="en-US"/>
+        </w:rPr>
+        <w:t>Be able to upload user profile picture.</w:t>
+      </w:r>
+    </w:p>
+    <w:p>
+      <w:pPr>
+        <w:rPr>
+          <w:b/>
+          <w:bCs/>
+          <w:u w:val="single"/>
+          <w:lang w:val="en-US"/>
+        </w:rPr>
+      </w:pPr>
+    </w:p>
+    <w:p>
+      <w:pPr>
+        <w:pStyle w:val="ListParagraph"/>
+        <w:numPr>
+          <w:ilvl w:val="0"/>
+          <w:numId w:val="2"/>
+        </w:numPr>
+        <w:rPr>
+          <w:b/>
+          <w:bCs/>
+          <w:u w:val="single"/>
+          <w:lang w:val="en-US"/>
+        </w:rPr>
+      </w:pPr>
+      <w:r>
+        <w:rPr>
+          <w:lang w:val="en-US"/>
+        </w:rPr>
+        <w:t xml:space="preserve">PDF and Excel download: </w:t>
+      </w:r>
+      <w:r>
+        <w:rPr>
           <w:highlight w:val="yellow"/>
           <w:lang w:val="en-US"/>
         </w:rPr>
@@ -1070,14 +1340,322 @@
         <w:rPr>
           <w:b/>
           <w:bCs/>
-          <w:lang w:val="en-US"/>
-        </w:rPr>
-      </w:pPr>
-      <w:r>
-        <w:rPr>
-          <w:lang w:val="en-US"/>
-        </w:rPr>
-        <w:t>Should be able to add a product variation with this button.</w:t>
+          <w:u w:val="single"/>
+          <w:lang w:val="en-US"/>
+        </w:rPr>
+      </w:pPr>
+      <w:r>
+        <w:rPr>
+          <w:lang w:val="en-US"/>
+        </w:rPr>
+        <w:t>Be able to download the reports via PDF or Excel file.</w:t>
+      </w:r>
+    </w:p>
+    <w:p>
+      <w:pPr>
+        <w:rPr>
+          <w:b/>
+          <w:bCs/>
+          <w:u w:val="single"/>
+          <w:lang w:val="en-US"/>
+        </w:rPr>
+      </w:pPr>
+    </w:p>
+    <w:p>
+      <w:pPr>
+        <w:pStyle w:val="ListParagraph"/>
+        <w:numPr>
+          <w:ilvl w:val="0"/>
+          <w:numId w:val="2"/>
+        </w:numPr>
+        <w:rPr>
+          <w:b/>
+          <w:bCs/>
+          <w:u w:val="single"/>
+          <w:lang w:val="en-US"/>
+        </w:rPr>
+      </w:pPr>
+      <w:r>
+        <w:rPr>
+          <w:lang w:val="en-US"/>
+        </w:rPr>
+        <w:t xml:space="preserve">Add log4j logging and Spring security </w:t>
+      </w:r>
+      <w:r>
+        <w:rPr>
+          <w:highlight w:val="yellow"/>
+          <w:lang w:val="en-US"/>
+        </w:rPr>
+        <w:t>(PENDING)</w:t>
+      </w:r>
+    </w:p>
+    <w:p>
+      <w:pPr>
+        <w:pStyle w:val="ListParagraph"/>
+        <w:numPr>
+          <w:ilvl w:val="0"/>
+          <w:numId w:val="2"/>
+        </w:numPr>
+        <w:rPr>
+          <w:b/>
+          <w:bCs/>
+          <w:u w:val="single"/>
+          <w:lang w:val="en-US"/>
+        </w:rPr>
+      </w:pPr>
+      <w:r>
+        <w:rPr>
+          <w:lang w:val="en-US"/>
+        </w:rPr>
+        <w:t xml:space="preserve">Add @ResponseStatus for each HTTP request: </w:t>
+      </w:r>
+      <w:r>
+        <w:rPr>
+          <w:highlight w:val="yellow"/>
+          <w:lang w:val="en-US"/>
+        </w:rPr>
+        <w:t>(PENDING)</w:t>
+      </w:r>
+    </w:p>
+    <w:p>
+      <w:pPr>
+        <w:pStyle w:val="ListParagraph"/>
+        <w:numPr>
+          <w:ilvl w:val="0"/>
+          <w:numId w:val="2"/>
+        </w:numPr>
+        <w:rPr>
+          <w:b/>
+          <w:bCs/>
+          <w:u w:val="single"/>
+          <w:lang w:val="en-US"/>
+        </w:rPr>
+      </w:pPr>
+      <w:r>
+        <w:rPr>
+          <w:lang w:val="en-US"/>
+        </w:rPr>
+        <w:t xml:space="preserve">Clean up and add comments at the end </w:t>
+      </w:r>
+      <w:r>
+        <w:rPr>
+          <w:highlight w:val="yellow"/>
+          <w:lang w:val="en-US"/>
+        </w:rPr>
+        <w:t>(PENDING)</w:t>
+      </w:r>
+    </w:p>
+    <w:p>
+      <w:pPr>
+        <w:pStyle w:val="ListParagraph"/>
+        <w:numPr>
+          <w:ilvl w:val="0"/>
+          <w:numId w:val="2"/>
+        </w:numPr>
+        <w:rPr>
+          <w:b/>
+          <w:bCs/>
+          <w:u w:val="single"/>
+          <w:lang w:val="en-US"/>
+        </w:rPr>
+      </w:pPr>
+      <w:r>
+        <w:rPr>
+          <w:lang w:val="en-US"/>
+        </w:rPr>
+        <w:t xml:space="preserve">Do testing for each method </w:t>
+      </w:r>
+      <w:r>
+        <w:rPr>
+          <w:highlight w:val="yellow"/>
+          <w:lang w:val="en-US"/>
+        </w:rPr>
+        <w:t>(PENDING)</w:t>
+      </w:r>
+    </w:p>
+    <w:p>
+      <w:pPr>
+        <w:pStyle w:val="ListParagraph"/>
+        <w:numPr>
+          <w:ilvl w:val="0"/>
+          <w:numId w:val="2"/>
+        </w:numPr>
+        <w:rPr>
+          <w:b/>
+          <w:bCs/>
+          <w:u w:val="single"/>
+          <w:lang w:val="en-US"/>
+        </w:rPr>
+      </w:pPr>
+      <w:r>
+        <w:rPr>
+          <w:lang w:val="en-US"/>
+        </w:rPr>
+        <w:t xml:space="preserve">Do REST controllers for each method. </w:t>
+      </w:r>
+      <w:r>
+        <w:rPr>
+          <w:highlight w:val="yellow"/>
+          <w:lang w:val="en-US"/>
+        </w:rPr>
+        <w:t>(PENDING)</w:t>
+      </w:r>
+    </w:p>
+    <w:p>
+      <w:pPr>
+        <w:pStyle w:val="ListParagraph"/>
+        <w:numPr>
+          <w:ilvl w:val="0"/>
+          <w:numId w:val="2"/>
+        </w:numPr>
+        <w:rPr>
+          <w:b/>
+          <w:bCs/>
+          <w:u w:val="single"/>
+          <w:lang w:val="en-US"/>
+        </w:rPr>
+      </w:pPr>
+      <w:r>
+        <w:rPr>
+          <w:lang w:val="en-US"/>
+        </w:rPr>
+        <w:t xml:space="preserve">Users should have their own inventories and sales report now. </w:t>
+      </w:r>
+      <w:r>
+        <w:rPr>
+          <w:highlight w:val="green"/>
+          <w:lang w:val="en-US"/>
+        </w:rPr>
+        <w:t>(DONE</w:t>
+      </w:r>
+      <w:r>
+        <w:rPr>
+          <w:highlight w:val="green"/>
+          <w:lang w:val="en-US"/>
+        </w:rPr>
+        <w:t xml:space="preserve"> March 31, 2024</w:t>
+      </w:r>
+      <w:r>
+        <w:rPr>
+          <w:highlight w:val="green"/>
+          <w:lang w:val="en-US"/>
+        </w:rPr>
+        <w:t>)</w:t>
+      </w:r>
+    </w:p>
+    <w:p>
+      <w:pPr>
+        <w:pStyle w:val="ListParagraph"/>
+        <w:numPr>
+          <w:ilvl w:val="0"/>
+          <w:numId w:val="2"/>
+        </w:numPr>
+        <w:rPr>
+          <w:b/>
+          <w:bCs/>
+          <w:u w:val="single"/>
+          <w:lang w:val="en-US"/>
+        </w:rPr>
+      </w:pPr>
+      <w:r>
+        <w:rPr>
+          <w:lang w:val="en-US"/>
+        </w:rPr>
+        <w:t xml:space="preserve">Work on hashing the password for security or look up how password is handled in enterprise applications. </w:t>
+      </w:r>
+      <w:r>
+        <w:rPr>
+          <w:highlight w:val="yellow"/>
+          <w:lang w:val="en-US"/>
+        </w:rPr>
+        <w:t>(PENDING)</w:t>
+      </w:r>
+    </w:p>
+    <w:p>
+      <w:pPr>
+        <w:pStyle w:val="ListParagraph"/>
+        <w:numPr>
+          <w:ilvl w:val="0"/>
+          <w:numId w:val="2"/>
+        </w:numPr>
+        <w:rPr>
+          <w:b/>
+          <w:bCs/>
+          <w:u w:val="single"/>
+          <w:lang w:val="en-US"/>
+        </w:rPr>
+      </w:pPr>
+      <w:r>
+        <w:rPr>
+          <w:lang w:val="en-US"/>
+        </w:rPr>
+        <w:t xml:space="preserve">Add product should also save the user’s id who saved it. </w:t>
+      </w:r>
+      <w:r>
+        <w:rPr>
+          <w:highlight w:val="green"/>
+          <w:lang w:val="en-US"/>
+        </w:rPr>
+        <w:t>(DONE</w:t>
+      </w:r>
+      <w:r>
+        <w:rPr>
+          <w:highlight w:val="green"/>
+          <w:lang w:val="en-US"/>
+        </w:rPr>
+        <w:t xml:space="preserve"> April 4, 2024</w:t>
+      </w:r>
+      <w:r>
+        <w:rPr>
+          <w:highlight w:val="green"/>
+          <w:lang w:val="en-US"/>
+        </w:rPr>
+        <w:t>)</w:t>
+      </w:r>
+    </w:p>
+    <w:p>
+      <w:pPr>
+        <w:ind w:left="360"/>
+        <w:rPr>
+          <w:b/>
+          <w:bCs/>
+          <w:u w:val="single"/>
+          <w:lang w:val="en-US"/>
+        </w:rPr>
+      </w:pPr>
+    </w:p>
+    <w:p>
+      <w:pPr>
+        <w:rPr>
+          <w:lang w:val="en-US"/>
+        </w:rPr>
+      </w:pPr>
+      <w:r>
+        <w:rPr>
+          <w:b/>
+          <w:bCs/>
+          <w:u w:val="single"/>
+          <w:lang w:val="en-US"/>
+        </w:rPr>
+        <w:t>April 7, 2024:</w:t>
+      </w:r>
+    </w:p>
+    <w:p>
+      <w:pPr>
+        <w:pStyle w:val="ListParagraph"/>
+        <w:numPr>
+          <w:ilvl w:val="0"/>
+          <w:numId w:val="2"/>
+        </w:numPr>
+        <w:rPr>
+          <w:lang w:val="en-US"/>
+        </w:rPr>
+      </w:pPr>
+      <w:r>
+        <w:rPr>
+          <w:lang w:val="en-US"/>
+        </w:rPr>
+        <w:t>What I’ve worked on:</w:t>
       </w:r>
     </w:p>
     <w:p>
@@ -1088,45 +1666,32 @@
           <w:numId w:val="2"/>
         </w:numPr>
         <w:rPr>
-          <w:b/>
-          <w:bCs/>
-          <w:lang w:val="en-US"/>
-        </w:rPr>
-      </w:pPr>
-      <w:r>
-        <w:rPr>
-          <w:lang w:val="en-US"/>
-        </w:rPr>
-        <w:t>Should be able to edit product information correctly and update the database.</w:t>
-      </w:r>
-    </w:p>
-    <w:p>
-      <w:pPr>
-        <w:rPr>
-          <w:b/>
-          <w:bCs/>
-          <w:lang w:val="en-US"/>
-        </w:rPr>
-      </w:pPr>
-    </w:p>
-    <w:p>
-      <w:pPr>
-        <w:pStyle w:val="ListParagraph"/>
-        <w:numPr>
-          <w:ilvl w:val="0"/>
-          <w:numId w:val="2"/>
-        </w:numPr>
-        <w:rPr>
-          <w:b/>
-          <w:bCs/>
-          <w:lang w:val="en-US"/>
-        </w:rPr>
-      </w:pPr>
-      <w:r>
-        <w:rPr>
-          <w:lang w:val="en-US"/>
-        </w:rPr>
-        <w:t xml:space="preserve">Homepage view: </w:t>
+          <w:lang w:val="en-US"/>
+        </w:rPr>
+      </w:pPr>
+      <w:r>
+        <w:rPr>
+          <w:lang w:val="en-US"/>
+        </w:rPr>
+        <w:t>I’ve added some modifications in the products view and the sales report view.</w:t>
+      </w:r>
+    </w:p>
+    <w:p>
+      <w:pPr>
+        <w:pStyle w:val="ListParagraph"/>
+        <w:numPr>
+          <w:ilvl w:val="1"/>
+          <w:numId w:val="2"/>
+        </w:numPr>
+        <w:rPr>
+          <w:lang w:val="en-US"/>
+        </w:rPr>
+      </w:pPr>
+      <w:r>
+        <w:rPr>
+          <w:lang w:val="en-US"/>
+        </w:rPr>
+        <w:t xml:space="preserve">The refund functionality still needs work on. It is currently refunding incorrectly if the quantity sold is 0. </w:t>
       </w:r>
       <w:r>
         <w:rPr>
@@ -1140,7 +1705,7 @@
           <w:highlight w:val="green"/>
           <w:lang w:val="en-US"/>
         </w:rPr>
-        <w:t xml:space="preserve"> March 29, 2024</w:t>
+        <w:t xml:space="preserve"> April 8, 2024</w:t>
       </w:r>
       <w:r>
         <w:rPr>
@@ -1152,584 +1717,65 @@
     </w:p>
     <w:p>
       <w:pPr>
-        <w:pStyle w:val="ListParagraph"/>
-        <w:numPr>
-          <w:ilvl w:val="1"/>
-          <w:numId w:val="2"/>
-        </w:numPr>
-        <w:rPr>
-          <w:b/>
-          <w:bCs/>
-          <w:lang w:val="en-US"/>
-        </w:rPr>
-      </w:pPr>
-      <w:r>
-        <w:rPr>
-          <w:lang w:val="en-US"/>
-        </w:rPr>
-        <w:t>Edit the information provided and the overall UI of the homepage.</w:t>
-      </w:r>
-    </w:p>
-    <w:p>
-      <w:pPr>
-        <w:rPr>
-          <w:b/>
-          <w:bCs/>
-          <w:u w:val="single"/>
-          <w:lang w:val="en-US"/>
-        </w:rPr>
-      </w:pPr>
-    </w:p>
-    <w:p>
-      <w:pPr>
-        <w:pStyle w:val="ListParagraph"/>
-        <w:numPr>
-          <w:ilvl w:val="0"/>
-          <w:numId w:val="2"/>
-        </w:numPr>
-        <w:rPr>
-          <w:b/>
-          <w:bCs/>
-          <w:u w:val="single"/>
-          <w:lang w:val="en-US"/>
-        </w:rPr>
-      </w:pPr>
-      <w:r>
-        <w:rPr>
-          <w:lang w:val="en-US"/>
-        </w:rPr>
-        <w:t xml:space="preserve">Edit Profile functionality: </w:t>
-      </w:r>
-      <w:r>
-        <w:rPr>
-          <w:highlight w:val="green"/>
-          <w:lang w:val="en-US"/>
-        </w:rPr>
-        <w:t>(DONE</w:t>
-      </w:r>
-      <w:r>
-        <w:rPr>
-          <w:highlight w:val="green"/>
-          <w:lang w:val="en-US"/>
-        </w:rPr>
-        <w:t xml:space="preserve"> March 30, 2024</w:t>
-      </w:r>
-      <w:r>
-        <w:rPr>
-          <w:highlight w:val="green"/>
-          <w:lang w:val="en-US"/>
-        </w:rPr>
-        <w:t>)</w:t>
-      </w:r>
-    </w:p>
-    <w:p>
-      <w:pPr>
-        <w:pStyle w:val="ListParagraph"/>
-        <w:numPr>
-          <w:ilvl w:val="1"/>
-          <w:numId w:val="2"/>
-        </w:numPr>
-        <w:rPr>
-          <w:b/>
-          <w:bCs/>
-          <w:u w:val="single"/>
-          <w:lang w:val="en-US"/>
-        </w:rPr>
-      </w:pPr>
-      <w:r>
-        <w:rPr>
-          <w:lang w:val="en-US"/>
-        </w:rPr>
-        <w:t>Be able to edit properly the user details.</w:t>
-      </w:r>
-    </w:p>
-    <w:p>
-      <w:pPr>
-        <w:pStyle w:val="ListParagraph"/>
-        <w:numPr>
-          <w:ilvl w:val="1"/>
-          <w:numId w:val="2"/>
-        </w:numPr>
-        <w:rPr>
-          <w:b/>
-          <w:bCs/>
-          <w:u w:val="single"/>
-          <w:lang w:val="en-US"/>
-        </w:rPr>
-      </w:pPr>
-      <w:r>
-        <w:rPr>
-          <w:lang w:val="en-US"/>
-        </w:rPr>
-        <w:t>Be able to upload user profile picture.</w:t>
-      </w:r>
-    </w:p>
-    <w:p>
-      <w:pPr>
-        <w:rPr>
-          <w:b/>
-          <w:bCs/>
-          <w:u w:val="single"/>
-          <w:lang w:val="en-US"/>
-        </w:rPr>
-      </w:pPr>
-    </w:p>
-    <w:p>
-      <w:pPr>
-        <w:pStyle w:val="ListParagraph"/>
-        <w:numPr>
-          <w:ilvl w:val="0"/>
-          <w:numId w:val="2"/>
-        </w:numPr>
-        <w:rPr>
-          <w:b/>
-          <w:bCs/>
-          <w:u w:val="single"/>
-          <w:lang w:val="en-US"/>
-        </w:rPr>
-      </w:pPr>
-      <w:r>
-        <w:rPr>
-          <w:lang w:val="en-US"/>
-        </w:rPr>
-        <w:t xml:space="preserve">PDF and Excel download: </w:t>
-      </w:r>
-      <w:r>
-        <w:rPr>
-          <w:highlight w:val="yellow"/>
-          <w:lang w:val="en-US"/>
-        </w:rPr>
-        <w:t>(PENDING)</w:t>
-      </w:r>
-    </w:p>
-    <w:p>
-      <w:pPr>
-        <w:pStyle w:val="ListParagraph"/>
-        <w:numPr>
-          <w:ilvl w:val="1"/>
-          <w:numId w:val="2"/>
-        </w:numPr>
-        <w:rPr>
-          <w:b/>
-          <w:bCs/>
-          <w:u w:val="single"/>
-          <w:lang w:val="en-US"/>
-        </w:rPr>
-      </w:pPr>
-      <w:r>
-        <w:rPr>
-          <w:lang w:val="en-US"/>
-        </w:rPr>
-        <w:t>Be able to download the reports via PDF or Excel file.</w:t>
-      </w:r>
-    </w:p>
-    <w:p>
-      <w:pPr>
-        <w:rPr>
-          <w:b/>
-          <w:bCs/>
-          <w:u w:val="single"/>
-          <w:lang w:val="en-US"/>
-        </w:rPr>
-      </w:pPr>
-    </w:p>
-    <w:p>
-      <w:pPr>
-        <w:pStyle w:val="ListParagraph"/>
-        <w:numPr>
-          <w:ilvl w:val="0"/>
-          <w:numId w:val="2"/>
-        </w:numPr>
-        <w:rPr>
-          <w:b/>
-          <w:bCs/>
-          <w:u w:val="single"/>
-          <w:lang w:val="en-US"/>
-        </w:rPr>
-      </w:pPr>
-      <w:r>
-        <w:rPr>
-          <w:lang w:val="en-US"/>
-        </w:rPr>
-        <w:t xml:space="preserve">Add log4j logging and Spring security </w:t>
-      </w:r>
-      <w:r>
-        <w:rPr>
-          <w:highlight w:val="yellow"/>
-          <w:lang w:val="en-US"/>
-        </w:rPr>
-        <w:t>(PENDING)</w:t>
-      </w:r>
-    </w:p>
-    <w:p>
-      <w:pPr>
-        <w:pStyle w:val="ListParagraph"/>
-        <w:numPr>
-          <w:ilvl w:val="0"/>
-          <w:numId w:val="2"/>
-        </w:numPr>
-        <w:rPr>
-          <w:b/>
-          <w:bCs/>
-          <w:u w:val="single"/>
-          <w:lang w:val="en-US"/>
-        </w:rPr>
-      </w:pPr>
-      <w:r>
-        <w:rPr>
-          <w:lang w:val="en-US"/>
-        </w:rPr>
-        <w:t xml:space="preserve">Add @ResponseStatus for each HTTP request: </w:t>
-      </w:r>
-      <w:r>
-        <w:rPr>
-          <w:highlight w:val="yellow"/>
-          <w:lang w:val="en-US"/>
-        </w:rPr>
-        <w:t>(PENDING)</w:t>
-      </w:r>
-    </w:p>
-    <w:p>
-      <w:pPr>
-        <w:pStyle w:val="ListParagraph"/>
-        <w:numPr>
-          <w:ilvl w:val="0"/>
-          <w:numId w:val="2"/>
-        </w:numPr>
-        <w:rPr>
-          <w:b/>
-          <w:bCs/>
-          <w:u w:val="single"/>
-          <w:lang w:val="en-US"/>
-        </w:rPr>
-      </w:pPr>
-      <w:r>
-        <w:rPr>
-          <w:lang w:val="en-US"/>
-        </w:rPr>
-        <w:t xml:space="preserve">Clean up and add comments at the end </w:t>
-      </w:r>
-      <w:r>
-        <w:rPr>
-          <w:highlight w:val="yellow"/>
-          <w:lang w:val="en-US"/>
-        </w:rPr>
-        <w:t>(PENDING)</w:t>
-      </w:r>
-    </w:p>
-    <w:p>
-      <w:pPr>
-        <w:pStyle w:val="ListParagraph"/>
-        <w:numPr>
-          <w:ilvl w:val="0"/>
-          <w:numId w:val="2"/>
-        </w:numPr>
-        <w:rPr>
-          <w:b/>
-          <w:bCs/>
-          <w:u w:val="single"/>
-          <w:lang w:val="en-US"/>
-        </w:rPr>
-      </w:pPr>
-      <w:r>
-        <w:rPr>
-          <w:lang w:val="en-US"/>
-        </w:rPr>
-        <w:t xml:space="preserve">Do testing for each method </w:t>
-      </w:r>
-      <w:r>
-        <w:rPr>
-          <w:highlight w:val="yellow"/>
-          <w:lang w:val="en-US"/>
-        </w:rPr>
-        <w:t>(PENDING)</w:t>
-      </w:r>
-    </w:p>
-    <w:p>
-      <w:pPr>
-        <w:pStyle w:val="ListParagraph"/>
-        <w:numPr>
-          <w:ilvl w:val="0"/>
-          <w:numId w:val="2"/>
-        </w:numPr>
-        <w:rPr>
-          <w:b/>
-          <w:bCs/>
-          <w:u w:val="single"/>
-          <w:lang w:val="en-US"/>
-        </w:rPr>
-      </w:pPr>
-      <w:r>
-        <w:rPr>
-          <w:lang w:val="en-US"/>
-        </w:rPr>
-        <w:t>Do REST controllers for each method.</w:t>
-      </w:r>
-      <w:r>
-        <w:rPr>
-          <w:lang w:val="en-US"/>
-        </w:rPr>
-        <w:t xml:space="preserve"> </w:t>
-      </w:r>
-      <w:r>
-        <w:rPr>
-          <w:highlight w:val="yellow"/>
-          <w:lang w:val="en-US"/>
-        </w:rPr>
-        <w:t>(PENDING)</w:t>
-      </w:r>
-    </w:p>
-    <w:p>
-      <w:pPr>
-        <w:pStyle w:val="ListParagraph"/>
-        <w:numPr>
-          <w:ilvl w:val="0"/>
-          <w:numId w:val="2"/>
-        </w:numPr>
-        <w:rPr>
-          <w:b/>
-          <w:bCs/>
-          <w:u w:val="single"/>
-          <w:lang w:val="en-US"/>
-        </w:rPr>
-      </w:pPr>
-      <w:r>
-        <w:rPr>
-          <w:lang w:val="en-US"/>
-        </w:rPr>
-        <w:t xml:space="preserve">Users should have their own inventories and sales report now. </w:t>
-      </w:r>
-      <w:r>
-        <w:rPr>
-          <w:highlight w:val="green"/>
-          <w:lang w:val="en-US"/>
-        </w:rPr>
-        <w:t>(DONE</w:t>
-      </w:r>
-      <w:r>
-        <w:rPr>
-          <w:highlight w:val="green"/>
-          <w:lang w:val="en-US"/>
-        </w:rPr>
-        <w:t xml:space="preserve"> March 31, 2024</w:t>
-      </w:r>
-      <w:r>
-        <w:rPr>
-          <w:highlight w:val="green"/>
-          <w:lang w:val="en-US"/>
-        </w:rPr>
-        <w:t>)</w:t>
-      </w:r>
-    </w:p>
-    <w:p>
-      <w:pPr>
-        <w:pStyle w:val="ListParagraph"/>
-        <w:numPr>
-          <w:ilvl w:val="0"/>
-          <w:numId w:val="2"/>
-        </w:numPr>
-        <w:rPr>
-          <w:b/>
-          <w:bCs/>
-          <w:u w:val="single"/>
-          <w:lang w:val="en-US"/>
-        </w:rPr>
-      </w:pPr>
-      <w:r>
-        <w:rPr>
-          <w:lang w:val="en-US"/>
-        </w:rPr>
-        <w:t xml:space="preserve">Work on hashing the password for security or look up how password is handled in enterprise applications. </w:t>
-      </w:r>
-      <w:r>
-        <w:rPr>
-          <w:highlight w:val="yellow"/>
-          <w:lang w:val="en-US"/>
-        </w:rPr>
-        <w:t>(PENDING)</w:t>
-      </w:r>
-    </w:p>
-    <w:p>
-      <w:pPr>
-        <w:pStyle w:val="ListParagraph"/>
-        <w:numPr>
-          <w:ilvl w:val="0"/>
-          <w:numId w:val="2"/>
-        </w:numPr>
-        <w:rPr>
-          <w:b/>
-          <w:bCs/>
-          <w:u w:val="single"/>
-          <w:lang w:val="en-US"/>
-        </w:rPr>
-      </w:pPr>
-      <w:r>
-        <w:rPr>
-          <w:lang w:val="en-US"/>
-        </w:rPr>
-        <w:t xml:space="preserve">Add product should also save the user’s id who saved it. </w:t>
-      </w:r>
-      <w:r>
-        <w:rPr>
-          <w:highlight w:val="green"/>
-          <w:lang w:val="en-US"/>
-        </w:rPr>
-        <w:t>(DONE</w:t>
-      </w:r>
-      <w:r>
-        <w:rPr>
-          <w:highlight w:val="green"/>
-          <w:lang w:val="en-US"/>
-        </w:rPr>
-        <w:t xml:space="preserve"> April 4, 2024</w:t>
-      </w:r>
-      <w:r>
-        <w:rPr>
-          <w:highlight w:val="green"/>
-          <w:lang w:val="en-US"/>
-        </w:rPr>
-        <w:t>)</w:t>
-      </w:r>
-    </w:p>
-    <w:p>
-      <w:pPr>
-        <w:ind w:left="360"/>
-        <w:rPr>
-          <w:b/>
-          <w:bCs/>
-          <w:u w:val="single"/>
-          <w:lang w:val="en-US"/>
-        </w:rPr>
-      </w:pPr>
-    </w:p>
-    <w:p>
-      <w:pPr>
-        <w:ind w:left="360"/>
-        <w:rPr>
-          <w:lang w:val="en-US"/>
-        </w:rPr>
-      </w:pPr>
-      <w:r>
-        <w:rPr>
-          <w:b/>
-          <w:bCs/>
-          <w:u w:val="single"/>
-          <w:lang w:val="en-US"/>
-        </w:rPr>
-        <w:t>April 7, 2024:</w:t>
-      </w:r>
-    </w:p>
-    <w:p>
-      <w:pPr>
-        <w:pStyle w:val="ListParagraph"/>
-        <w:numPr>
-          <w:ilvl w:val="0"/>
-          <w:numId w:val="2"/>
-        </w:numPr>
-        <w:rPr>
-          <w:lang w:val="en-US"/>
-        </w:rPr>
-      </w:pPr>
-      <w:r>
-        <w:rPr>
-          <w:lang w:val="en-US"/>
-        </w:rPr>
-        <w:t>What I’ve worked on:</w:t>
-      </w:r>
-    </w:p>
-    <w:p>
-      <w:pPr>
-        <w:pStyle w:val="ListParagraph"/>
-        <w:numPr>
-          <w:ilvl w:val="1"/>
-          <w:numId w:val="2"/>
-        </w:numPr>
-        <w:rPr>
-          <w:lang w:val="en-US"/>
-        </w:rPr>
-      </w:pPr>
-      <w:r>
-        <w:rPr>
-          <w:lang w:val="en-US"/>
-        </w:rPr>
-        <w:t>I’ve added some modifications in the products view and the sales report view.</w:t>
-      </w:r>
-    </w:p>
-    <w:p>
-      <w:pPr>
-        <w:pStyle w:val="ListParagraph"/>
-        <w:numPr>
-          <w:ilvl w:val="1"/>
-          <w:numId w:val="2"/>
-        </w:numPr>
-        <w:rPr>
-          <w:lang w:val="en-US"/>
-        </w:rPr>
-      </w:pPr>
-      <w:r>
-        <w:rPr>
-          <w:lang w:val="en-US"/>
-        </w:rPr>
-        <w:t xml:space="preserve">The refund functionality still needs work on. It is currently refunding incorrectly if the quantity sold is 0. </w:t>
-      </w:r>
-      <w:r>
-        <w:rPr>
-          <w:highlight w:val="green"/>
-          <w:lang w:val="en-US"/>
-        </w:rPr>
-        <w:t>(DONE</w:t>
-      </w:r>
-      <w:r>
-        <w:rPr>
-          <w:highlight w:val="green"/>
-          <w:lang w:val="en-US"/>
-        </w:rPr>
-        <w:t xml:space="preserve"> April 8, 2024</w:t>
-      </w:r>
-      <w:r>
-        <w:rPr>
-          <w:highlight w:val="green"/>
-          <w:lang w:val="en-US"/>
-        </w:rPr>
-        <w:t>)</w:t>
-      </w:r>
-    </w:p>
-    <w:p>
-      <w:pPr>
-        <w:rPr>
-          <w:lang w:val="en-US"/>
-        </w:rPr>
-      </w:pPr>
-    </w:p>
-    <w:p>
-      <w:pPr>
-        <w:rPr>
-          <w:b/>
-          <w:bCs/>
-          <w:u w:val="single"/>
-          <w:lang w:val="en-US"/>
-        </w:rPr>
-      </w:pPr>
-    </w:p>
-    <w:p>
-      <w:pPr>
-        <w:rPr>
-          <w:b/>
-          <w:bCs/>
-          <w:u w:val="single"/>
-          <w:lang w:val="en-US"/>
-        </w:rPr>
-      </w:pPr>
-    </w:p>
-    <w:p>
-      <w:pPr>
-        <w:rPr>
-          <w:b/>
-          <w:bCs/>
-          <w:u w:val="single"/>
-          <w:lang w:val="en-US"/>
-        </w:rPr>
-      </w:pPr>
+        <w:rPr>
+          <w:lang w:val="en-US"/>
+        </w:rPr>
+      </w:pPr>
+    </w:p>
+    <w:p>
+      <w:pPr>
+        <w:rPr>
+          <w:b/>
+          <w:bCs/>
+          <w:u w:val="single"/>
+          <w:lang w:val="en-US"/>
+        </w:rPr>
+      </w:pPr>
+      <w:r>
+        <w:rPr>
+          <w:b/>
+          <w:bCs/>
+          <w:u w:val="single"/>
+          <w:lang w:val="en-US"/>
+        </w:rPr>
+        <w:t>April 8, 2024:</w:t>
+      </w:r>
+    </w:p>
+    <w:p>
+      <w:pPr>
+        <w:pStyle w:val="ListParagraph"/>
+        <w:numPr>
+          <w:ilvl w:val="0"/>
+          <w:numId w:val="2"/>
+        </w:numPr>
+        <w:rPr>
+          <w:lang w:val="en-US"/>
+        </w:rPr>
+      </w:pPr>
+      <w:r>
+        <w:rPr>
+          <w:lang w:val="en-US"/>
+        </w:rPr>
+        <w:t>Added some login alerts.</w:t>
+      </w:r>
+    </w:p>
+    <w:p>
+      <w:pPr>
+        <w:pStyle w:val="ListParagraph"/>
+        <w:numPr>
+          <w:ilvl w:val="0"/>
+          <w:numId w:val="2"/>
+        </w:numPr>
+        <w:rPr>
+          <w:lang w:val="en-US"/>
+        </w:rPr>
+      </w:pPr>
+      <w:r>
+        <w:rPr>
+          <w:lang w:val="en-US"/>
+        </w:rPr>
+        <w:t>Worked on adding a product variation on the add product functionality.</w:t>
+      </w:r>
     </w:p>
     <w:p>
       <w:pPr>
@@ -1768,6 +1814,99 @@
           <w:lang w:val="en-US"/>
         </w:rPr>
         <w:lastRenderedPageBreak/>
+        <w:t xml:space="preserve">April </w:t>
+      </w:r>
+      <w:r>
+        <w:rPr>
+          <w:b/>
+          <w:bCs/>
+          <w:u w:val="single"/>
+          <w:lang w:val="en-US"/>
+        </w:rPr>
+        <w:t>9</w:t>
+      </w:r>
+      <w:r>
+        <w:rPr>
+          <w:b/>
+          <w:bCs/>
+          <w:u w:val="single"/>
+          <w:lang w:val="en-US"/>
+        </w:rPr>
+        <w:t>, 2024:</w:t>
+      </w:r>
+    </w:p>
+    <w:p>
+      <w:pPr>
+        <w:pStyle w:val="ListParagraph"/>
+        <w:numPr>
+          <w:ilvl w:val="0"/>
+          <w:numId w:val="2"/>
+        </w:numPr>
+        <w:rPr>
+          <w:lang w:val="en-US"/>
+        </w:rPr>
+      </w:pPr>
+      <w:r>
+        <w:rPr>
+          <w:lang w:val="en-US"/>
+        </w:rPr>
+        <w:t>Worked on Edit Product functionality.</w:t>
+      </w:r>
+    </w:p>
+    <w:p>
+      <w:pPr>
+        <w:pStyle w:val="ListParagraph"/>
+        <w:numPr>
+          <w:ilvl w:val="0"/>
+          <w:numId w:val="2"/>
+        </w:numPr>
+        <w:rPr>
+          <w:lang w:val="en-US"/>
+        </w:rPr>
+      </w:pPr>
+      <w:r>
+        <w:rPr>
+          <w:lang w:val="en-US"/>
+        </w:rPr>
+        <w:t>Added some pagination on Sales Report page.</w:t>
+      </w:r>
+    </w:p>
+    <w:p>
+      <w:pPr>
+        <w:rPr>
+          <w:b/>
+          <w:bCs/>
+          <w:u w:val="single"/>
+          <w:lang w:val="en-US"/>
+        </w:rPr>
+      </w:pPr>
+    </w:p>
+    <w:p>
+      <w:pPr>
+        <w:rPr>
+          <w:b/>
+          <w:bCs/>
+          <w:u w:val="single"/>
+          <w:lang w:val="en-US"/>
+        </w:rPr>
+      </w:pPr>
+    </w:p>
+    <w:p>
+      <w:pPr>
+        <w:rPr>
+          <w:b/>
+          <w:bCs/>
+          <w:u w:val="single"/>
+          <w:lang w:val="en-US"/>
+        </w:rPr>
+      </w:pPr>
+      <w:r>
+        <w:rPr>
+          <w:b/>
+          <w:bCs/>
+          <w:u w:val="single"/>
+          <w:lang w:val="en-US"/>
+        </w:rPr>
         <w:t>FOR POSTING IN LINKEDIN:</w:t>
       </w:r>
     </w:p>
@@ -2020,6 +2159,7 @@
         <w:rPr>
           <w:lang w:val="en-US"/>
         </w:rPr>
+        <w:lastRenderedPageBreak/>
         <w:t>Hexagonal Architecture: Structured the project to ensure flexibility and scalability.</w:t>
       </w:r>
     </w:p>

</xml_diff>

<commit_message>
Refund functionality now works as intended!
</commit_message>
<xml_diff>
--- a/Inventory Management System (IMS) Documentation.docx
+++ b/Inventory Management System (IMS) Documentation.docx
@@ -1064,6 +1064,902 @@
           <w:highlight w:val="green"/>
           <w:lang w:val="en-US"/>
         </w:rPr>
+        <w:t xml:space="preserve"> April 9, 2024</w:t>
+      </w:r>
+      <w:r>
+        <w:rPr>
+          <w:highlight w:val="green"/>
+          <w:lang w:val="en-US"/>
+        </w:rPr>
+        <w:t>)</w:t>
+      </w:r>
+    </w:p>
+    <w:p>
+      <w:pPr>
+        <w:pStyle w:val="ListParagraph"/>
+        <w:numPr>
+          <w:ilvl w:val="1"/>
+          <w:numId w:val="2"/>
+        </w:numPr>
+        <w:rPr>
+          <w:b/>
+          <w:bCs/>
+          <w:lang w:val="en-US"/>
+        </w:rPr>
+      </w:pPr>
+      <w:r>
+        <w:rPr>
+          <w:lang w:val="en-US"/>
+        </w:rPr>
+        <w:t>Should be able to add a product variation with this button.</w:t>
+      </w:r>
+    </w:p>
+    <w:p>
+      <w:pPr>
+        <w:pStyle w:val="ListParagraph"/>
+        <w:numPr>
+          <w:ilvl w:val="1"/>
+          <w:numId w:val="2"/>
+        </w:numPr>
+        <w:rPr>
+          <w:b/>
+          <w:bCs/>
+          <w:lang w:val="en-US"/>
+        </w:rPr>
+      </w:pPr>
+      <w:r>
+        <w:rPr>
+          <w:lang w:val="en-US"/>
+        </w:rPr>
+        <w:t>Should be able to edit product information correctly and update the database.</w:t>
+      </w:r>
+    </w:p>
+    <w:p>
+      <w:pPr>
+        <w:rPr>
+          <w:b/>
+          <w:bCs/>
+          <w:lang w:val="en-US"/>
+        </w:rPr>
+      </w:pPr>
+    </w:p>
+    <w:p>
+      <w:pPr>
+        <w:pStyle w:val="ListParagraph"/>
+        <w:numPr>
+          <w:ilvl w:val="0"/>
+          <w:numId w:val="2"/>
+        </w:numPr>
+        <w:rPr>
+          <w:b/>
+          <w:bCs/>
+          <w:lang w:val="en-US"/>
+        </w:rPr>
+      </w:pPr>
+      <w:r>
+        <w:rPr>
+          <w:lang w:val="en-US"/>
+        </w:rPr>
+        <w:t xml:space="preserve">Homepage view: </w:t>
+      </w:r>
+      <w:r>
+        <w:rPr>
+          <w:highlight w:val="green"/>
+          <w:lang w:val="en-US"/>
+        </w:rPr>
+        <w:t>(DONE</w:t>
+      </w:r>
+      <w:r>
+        <w:rPr>
+          <w:highlight w:val="green"/>
+          <w:lang w:val="en-US"/>
+        </w:rPr>
+        <w:t xml:space="preserve"> March 29, 2024</w:t>
+      </w:r>
+      <w:r>
+        <w:rPr>
+          <w:highlight w:val="green"/>
+          <w:lang w:val="en-US"/>
+        </w:rPr>
+        <w:t>)</w:t>
+      </w:r>
+    </w:p>
+    <w:p>
+      <w:pPr>
+        <w:pStyle w:val="ListParagraph"/>
+        <w:numPr>
+          <w:ilvl w:val="1"/>
+          <w:numId w:val="2"/>
+        </w:numPr>
+        <w:rPr>
+          <w:b/>
+          <w:bCs/>
+          <w:lang w:val="en-US"/>
+        </w:rPr>
+      </w:pPr>
+      <w:r>
+        <w:rPr>
+          <w:lang w:val="en-US"/>
+        </w:rPr>
+        <w:t>Edit the information provided and the overall UI of the homepage.</w:t>
+      </w:r>
+    </w:p>
+    <w:p>
+      <w:pPr>
+        <w:rPr>
+          <w:b/>
+          <w:bCs/>
+          <w:u w:val="single"/>
+          <w:lang w:val="en-US"/>
+        </w:rPr>
+      </w:pPr>
+    </w:p>
+    <w:p>
+      <w:pPr>
+        <w:pStyle w:val="ListParagraph"/>
+        <w:numPr>
+          <w:ilvl w:val="0"/>
+          <w:numId w:val="2"/>
+        </w:numPr>
+        <w:rPr>
+          <w:b/>
+          <w:bCs/>
+          <w:u w:val="single"/>
+          <w:lang w:val="en-US"/>
+        </w:rPr>
+      </w:pPr>
+      <w:r>
+        <w:rPr>
+          <w:lang w:val="en-US"/>
+        </w:rPr>
+        <w:t xml:space="preserve">Edit Profile functionality: </w:t>
+      </w:r>
+      <w:r>
+        <w:rPr>
+          <w:highlight w:val="green"/>
+          <w:lang w:val="en-US"/>
+        </w:rPr>
+        <w:t>(DONE</w:t>
+      </w:r>
+      <w:r>
+        <w:rPr>
+          <w:highlight w:val="green"/>
+          <w:lang w:val="en-US"/>
+        </w:rPr>
+        <w:t xml:space="preserve"> March 30, 2024</w:t>
+      </w:r>
+      <w:r>
+        <w:rPr>
+          <w:highlight w:val="green"/>
+          <w:lang w:val="en-US"/>
+        </w:rPr>
+        <w:t>)</w:t>
+      </w:r>
+    </w:p>
+    <w:p>
+      <w:pPr>
+        <w:pStyle w:val="ListParagraph"/>
+        <w:numPr>
+          <w:ilvl w:val="1"/>
+          <w:numId w:val="2"/>
+        </w:numPr>
+        <w:rPr>
+          <w:b/>
+          <w:bCs/>
+          <w:u w:val="single"/>
+          <w:lang w:val="en-US"/>
+        </w:rPr>
+      </w:pPr>
+      <w:r>
+        <w:rPr>
+          <w:lang w:val="en-US"/>
+        </w:rPr>
+        <w:t>Be able to edit properly the user details.</w:t>
+      </w:r>
+    </w:p>
+    <w:p>
+      <w:pPr>
+        <w:pStyle w:val="ListParagraph"/>
+        <w:numPr>
+          <w:ilvl w:val="1"/>
+          <w:numId w:val="2"/>
+        </w:numPr>
+        <w:rPr>
+          <w:b/>
+          <w:bCs/>
+          <w:u w:val="single"/>
+          <w:lang w:val="en-US"/>
+        </w:rPr>
+      </w:pPr>
+      <w:r>
+        <w:rPr>
+          <w:lang w:val="en-US"/>
+        </w:rPr>
+        <w:t>Be able to upload user profile picture.</w:t>
+      </w:r>
+    </w:p>
+    <w:p>
+      <w:pPr>
+        <w:rPr>
+          <w:b/>
+          <w:bCs/>
+          <w:u w:val="single"/>
+          <w:lang w:val="en-US"/>
+        </w:rPr>
+      </w:pPr>
+    </w:p>
+    <w:p>
+      <w:pPr>
+        <w:pStyle w:val="ListParagraph"/>
+        <w:numPr>
+          <w:ilvl w:val="0"/>
+          <w:numId w:val="2"/>
+        </w:numPr>
+        <w:rPr>
+          <w:b/>
+          <w:bCs/>
+          <w:u w:val="single"/>
+          <w:lang w:val="en-US"/>
+        </w:rPr>
+      </w:pPr>
+      <w:r>
+        <w:rPr>
+          <w:lang w:val="en-US"/>
+        </w:rPr>
+        <w:t xml:space="preserve">PDF and Excel download: </w:t>
+      </w:r>
+      <w:r>
+        <w:rPr>
+          <w:highlight w:val="green"/>
+          <w:lang w:val="en-US"/>
+        </w:rPr>
+        <w:t>(DONE)</w:t>
+      </w:r>
+    </w:p>
+    <w:p>
+      <w:pPr>
+        <w:pStyle w:val="ListParagraph"/>
+        <w:numPr>
+          <w:ilvl w:val="1"/>
+          <w:numId w:val="2"/>
+        </w:numPr>
+        <w:rPr>
+          <w:b/>
+          <w:bCs/>
+          <w:u w:val="single"/>
+          <w:lang w:val="en-US"/>
+        </w:rPr>
+      </w:pPr>
+      <w:r>
+        <w:rPr>
+          <w:lang w:val="en-US"/>
+        </w:rPr>
+        <w:t>Be able to download the reports via PDF or Excel file.</w:t>
+      </w:r>
+    </w:p>
+    <w:p>
+      <w:pPr>
+        <w:pStyle w:val="ListParagraph"/>
+        <w:numPr>
+          <w:ilvl w:val="1"/>
+          <w:numId w:val="2"/>
+        </w:numPr>
+        <w:rPr>
+          <w:b/>
+          <w:bCs/>
+          <w:u w:val="single"/>
+          <w:lang w:val="en-US"/>
+        </w:rPr>
+      </w:pPr>
+      <w:r>
+        <w:rPr>
+          <w:lang w:val="en-US"/>
+        </w:rPr>
+        <w:t xml:space="preserve">Export to PDF. </w:t>
+      </w:r>
+      <w:r>
+        <w:rPr>
+          <w:highlight w:val="green"/>
+          <w:lang w:val="en-US"/>
+        </w:rPr>
+        <w:t>(DONE April 9, 2024)</w:t>
+      </w:r>
+    </w:p>
+    <w:p>
+      <w:pPr>
+        <w:pStyle w:val="ListParagraph"/>
+        <w:numPr>
+          <w:ilvl w:val="1"/>
+          <w:numId w:val="2"/>
+        </w:numPr>
+        <w:rPr>
+          <w:b/>
+          <w:bCs/>
+          <w:u w:val="single"/>
+          <w:lang w:val="en-US"/>
+        </w:rPr>
+      </w:pPr>
+      <w:r>
+        <w:rPr>
+          <w:lang w:val="en-US"/>
+        </w:rPr>
+        <w:t xml:space="preserve">Export to Excel. </w:t>
+      </w:r>
+      <w:r>
+        <w:rPr>
+          <w:highlight w:val="green"/>
+          <w:lang w:val="en-US"/>
+        </w:rPr>
+        <w:t xml:space="preserve">(DONE April </w:t>
+      </w:r>
+      <w:r>
+        <w:rPr>
+          <w:highlight w:val="green"/>
+          <w:lang w:val="en-US"/>
+        </w:rPr>
+        <w:t>10</w:t>
+      </w:r>
+      <w:r>
+        <w:rPr>
+          <w:highlight w:val="green"/>
+          <w:lang w:val="en-US"/>
+        </w:rPr>
+        <w:t>, 2024)</w:t>
+      </w:r>
+    </w:p>
+    <w:p>
+      <w:pPr>
+        <w:rPr>
+          <w:b/>
+          <w:bCs/>
+          <w:u w:val="single"/>
+          <w:lang w:val="en-US"/>
+        </w:rPr>
+      </w:pPr>
+    </w:p>
+    <w:p>
+      <w:pPr>
+        <w:pStyle w:val="ListParagraph"/>
+        <w:numPr>
+          <w:ilvl w:val="0"/>
+          <w:numId w:val="2"/>
+        </w:numPr>
+        <w:rPr>
+          <w:b/>
+          <w:bCs/>
+          <w:u w:val="single"/>
+          <w:lang w:val="en-US"/>
+        </w:rPr>
+      </w:pPr>
+      <w:r>
+        <w:rPr>
+          <w:lang w:val="en-US"/>
+        </w:rPr>
+        <w:t xml:space="preserve">Add log4j logging and Spring security </w:t>
+      </w:r>
+      <w:r>
+        <w:rPr>
+          <w:highlight w:val="yellow"/>
+          <w:lang w:val="en-US"/>
+        </w:rPr>
+        <w:t>(PENDING)</w:t>
+      </w:r>
+    </w:p>
+    <w:p>
+      <w:pPr>
+        <w:pStyle w:val="ListParagraph"/>
+        <w:numPr>
+          <w:ilvl w:val="0"/>
+          <w:numId w:val="2"/>
+        </w:numPr>
+        <w:rPr>
+          <w:b/>
+          <w:bCs/>
+          <w:u w:val="single"/>
+          <w:lang w:val="en-US"/>
+        </w:rPr>
+      </w:pPr>
+      <w:r>
+        <w:rPr>
+          <w:lang w:val="en-US"/>
+        </w:rPr>
+        <w:t xml:space="preserve">Add @ResponseStatus for each HTTP request: </w:t>
+      </w:r>
+      <w:r>
+        <w:rPr>
+          <w:highlight w:val="yellow"/>
+          <w:lang w:val="en-US"/>
+        </w:rPr>
+        <w:t>(PENDING)</w:t>
+      </w:r>
+    </w:p>
+    <w:p>
+      <w:pPr>
+        <w:pStyle w:val="ListParagraph"/>
+        <w:numPr>
+          <w:ilvl w:val="0"/>
+          <w:numId w:val="2"/>
+        </w:numPr>
+        <w:rPr>
+          <w:b/>
+          <w:bCs/>
+          <w:u w:val="single"/>
+          <w:lang w:val="en-US"/>
+        </w:rPr>
+      </w:pPr>
+      <w:r>
+        <w:rPr>
+          <w:lang w:val="en-US"/>
+        </w:rPr>
+        <w:t xml:space="preserve">Clean up and add comments at the end </w:t>
+      </w:r>
+      <w:r>
+        <w:rPr>
+          <w:highlight w:val="yellow"/>
+          <w:lang w:val="en-US"/>
+        </w:rPr>
+        <w:t>(PENDING)</w:t>
+      </w:r>
+    </w:p>
+    <w:p>
+      <w:pPr>
+        <w:pStyle w:val="ListParagraph"/>
+        <w:numPr>
+          <w:ilvl w:val="0"/>
+          <w:numId w:val="2"/>
+        </w:numPr>
+        <w:rPr>
+          <w:b/>
+          <w:bCs/>
+          <w:u w:val="single"/>
+          <w:lang w:val="en-US"/>
+        </w:rPr>
+      </w:pPr>
+      <w:r>
+        <w:rPr>
+          <w:lang w:val="en-US"/>
+        </w:rPr>
+        <w:t xml:space="preserve">Do testing for each method </w:t>
+      </w:r>
+      <w:r>
+        <w:rPr>
+          <w:highlight w:val="yellow"/>
+          <w:lang w:val="en-US"/>
+        </w:rPr>
+        <w:t>(PENDING)</w:t>
+      </w:r>
+    </w:p>
+    <w:p>
+      <w:pPr>
+        <w:pStyle w:val="ListParagraph"/>
+        <w:numPr>
+          <w:ilvl w:val="0"/>
+          <w:numId w:val="2"/>
+        </w:numPr>
+        <w:rPr>
+          <w:b/>
+          <w:bCs/>
+          <w:u w:val="single"/>
+          <w:lang w:val="en-US"/>
+        </w:rPr>
+      </w:pPr>
+      <w:r>
+        <w:rPr>
+          <w:lang w:val="en-US"/>
+        </w:rPr>
+        <w:t xml:space="preserve">Do REST controllers for each method. </w:t>
+      </w:r>
+      <w:r>
+        <w:rPr>
+          <w:highlight w:val="yellow"/>
+          <w:lang w:val="en-US"/>
+        </w:rPr>
+        <w:t>(PENDING)</w:t>
+      </w:r>
+    </w:p>
+    <w:p>
+      <w:pPr>
+        <w:pStyle w:val="ListParagraph"/>
+        <w:numPr>
+          <w:ilvl w:val="0"/>
+          <w:numId w:val="2"/>
+        </w:numPr>
+        <w:rPr>
+          <w:b/>
+          <w:bCs/>
+          <w:u w:val="single"/>
+          <w:lang w:val="en-US"/>
+        </w:rPr>
+      </w:pPr>
+      <w:r>
+        <w:rPr>
+          <w:lang w:val="en-US"/>
+        </w:rPr>
+        <w:t xml:space="preserve">Users should have their own inventories and sales report now. </w:t>
+      </w:r>
+      <w:r>
+        <w:rPr>
+          <w:highlight w:val="green"/>
+          <w:lang w:val="en-US"/>
+        </w:rPr>
+        <w:t>(DONE</w:t>
+      </w:r>
+      <w:r>
+        <w:rPr>
+          <w:highlight w:val="green"/>
+          <w:lang w:val="en-US"/>
+        </w:rPr>
+        <w:t xml:space="preserve"> March 31, 2024</w:t>
+      </w:r>
+      <w:r>
+        <w:rPr>
+          <w:highlight w:val="green"/>
+          <w:lang w:val="en-US"/>
+        </w:rPr>
+        <w:t>)</w:t>
+      </w:r>
+    </w:p>
+    <w:p>
+      <w:pPr>
+        <w:pStyle w:val="ListParagraph"/>
+        <w:numPr>
+          <w:ilvl w:val="0"/>
+          <w:numId w:val="2"/>
+        </w:numPr>
+        <w:rPr>
+          <w:b/>
+          <w:bCs/>
+          <w:u w:val="single"/>
+          <w:lang w:val="en-US"/>
+        </w:rPr>
+      </w:pPr>
+      <w:r>
+        <w:rPr>
+          <w:lang w:val="en-US"/>
+        </w:rPr>
+        <w:t xml:space="preserve">Work on hashing the password for security or look up how password is handled in enterprise applications. </w:t>
+      </w:r>
+      <w:r>
+        <w:rPr>
+          <w:highlight w:val="yellow"/>
+          <w:lang w:val="en-US"/>
+        </w:rPr>
+        <w:t>(PENDING)</w:t>
+      </w:r>
+    </w:p>
+    <w:p>
+      <w:pPr>
+        <w:pStyle w:val="ListParagraph"/>
+        <w:numPr>
+          <w:ilvl w:val="0"/>
+          <w:numId w:val="2"/>
+        </w:numPr>
+        <w:rPr>
+          <w:b/>
+          <w:bCs/>
+          <w:u w:val="single"/>
+          <w:lang w:val="en-US"/>
+        </w:rPr>
+      </w:pPr>
+      <w:r>
+        <w:rPr>
+          <w:lang w:val="en-US"/>
+        </w:rPr>
+        <w:t xml:space="preserve">Add product should also save the user’s id who saved it. </w:t>
+      </w:r>
+      <w:r>
+        <w:rPr>
+          <w:highlight w:val="green"/>
+          <w:lang w:val="en-US"/>
+        </w:rPr>
+        <w:t>(DONE</w:t>
+      </w:r>
+      <w:r>
+        <w:rPr>
+          <w:highlight w:val="green"/>
+          <w:lang w:val="en-US"/>
+        </w:rPr>
+        <w:t xml:space="preserve"> April 4, 2024</w:t>
+      </w:r>
+      <w:r>
+        <w:rPr>
+          <w:highlight w:val="green"/>
+          <w:lang w:val="en-US"/>
+        </w:rPr>
+        <w:t>)</w:t>
+      </w:r>
+    </w:p>
+    <w:p>
+      <w:pPr>
+        <w:ind w:left="360"/>
+        <w:rPr>
+          <w:b/>
+          <w:bCs/>
+          <w:u w:val="single"/>
+          <w:lang w:val="en-US"/>
+        </w:rPr>
+      </w:pPr>
+    </w:p>
+    <w:p>
+      <w:pPr>
+        <w:rPr>
+          <w:lang w:val="en-US"/>
+        </w:rPr>
+      </w:pPr>
+      <w:r>
+        <w:rPr>
+          <w:b/>
+          <w:bCs/>
+          <w:u w:val="single"/>
+          <w:lang w:val="en-US"/>
+        </w:rPr>
+        <w:t>April 7, 2024:</w:t>
+      </w:r>
+    </w:p>
+    <w:p>
+      <w:pPr>
+        <w:pStyle w:val="ListParagraph"/>
+        <w:numPr>
+          <w:ilvl w:val="0"/>
+          <w:numId w:val="2"/>
+        </w:numPr>
+        <w:rPr>
+          <w:lang w:val="en-US"/>
+        </w:rPr>
+      </w:pPr>
+      <w:r>
+        <w:rPr>
+          <w:lang w:val="en-US"/>
+        </w:rPr>
+        <w:t>What I’ve worked on:</w:t>
+      </w:r>
+    </w:p>
+    <w:p>
+      <w:pPr>
+        <w:pStyle w:val="ListParagraph"/>
+        <w:numPr>
+          <w:ilvl w:val="1"/>
+          <w:numId w:val="2"/>
+        </w:numPr>
+        <w:rPr>
+          <w:lang w:val="en-US"/>
+        </w:rPr>
+      </w:pPr>
+      <w:r>
+        <w:rPr>
+          <w:lang w:val="en-US"/>
+        </w:rPr>
+        <w:t>I’ve added some modifications in the products view and the sales report view.</w:t>
+      </w:r>
+    </w:p>
+    <w:p>
+      <w:pPr>
+        <w:pStyle w:val="ListParagraph"/>
+        <w:numPr>
+          <w:ilvl w:val="1"/>
+          <w:numId w:val="2"/>
+        </w:numPr>
+        <w:rPr>
+          <w:lang w:val="en-US"/>
+        </w:rPr>
+      </w:pPr>
+      <w:r>
+        <w:rPr>
+          <w:lang w:val="en-US"/>
+        </w:rPr>
+        <w:t xml:space="preserve">The refund functionality still needs work on. It is currently refunding incorrectly if the quantity sold is 0. </w:t>
+      </w:r>
+      <w:r>
+        <w:rPr>
+          <w:highlight w:val="green"/>
+          <w:lang w:val="en-US"/>
+        </w:rPr>
+        <w:t>(DONE</w:t>
+      </w:r>
+      <w:r>
+        <w:rPr>
+          <w:highlight w:val="green"/>
+          <w:lang w:val="en-US"/>
+        </w:rPr>
+        <w:t xml:space="preserve"> April 8, 2024</w:t>
+      </w:r>
+      <w:r>
+        <w:rPr>
+          <w:highlight w:val="green"/>
+          <w:lang w:val="en-US"/>
+        </w:rPr>
+        <w:t>)</w:t>
+      </w:r>
+    </w:p>
+    <w:p>
+      <w:pPr>
+        <w:rPr>
+          <w:lang w:val="en-US"/>
+        </w:rPr>
+      </w:pPr>
+    </w:p>
+    <w:p>
+      <w:pPr>
+        <w:rPr>
+          <w:b/>
+          <w:bCs/>
+          <w:u w:val="single"/>
+          <w:lang w:val="en-US"/>
+        </w:rPr>
+      </w:pPr>
+      <w:r>
+        <w:rPr>
+          <w:b/>
+          <w:bCs/>
+          <w:u w:val="single"/>
+          <w:lang w:val="en-US"/>
+        </w:rPr>
+        <w:t>April 8, 2024:</w:t>
+      </w:r>
+    </w:p>
+    <w:p>
+      <w:pPr>
+        <w:pStyle w:val="ListParagraph"/>
+        <w:numPr>
+          <w:ilvl w:val="0"/>
+          <w:numId w:val="2"/>
+        </w:numPr>
+        <w:rPr>
+          <w:lang w:val="en-US"/>
+        </w:rPr>
+      </w:pPr>
+      <w:r>
+        <w:rPr>
+          <w:lang w:val="en-US"/>
+        </w:rPr>
+        <w:t>Added some login alerts.</w:t>
+      </w:r>
+    </w:p>
+    <w:p>
+      <w:pPr>
+        <w:pStyle w:val="ListParagraph"/>
+        <w:numPr>
+          <w:ilvl w:val="0"/>
+          <w:numId w:val="2"/>
+        </w:numPr>
+        <w:rPr>
+          <w:lang w:val="en-US"/>
+        </w:rPr>
+      </w:pPr>
+      <w:r>
+        <w:rPr>
+          <w:lang w:val="en-US"/>
+        </w:rPr>
+        <w:t>Worked on adding a product variation on the add product functionality.</w:t>
+      </w:r>
+    </w:p>
+    <w:p>
+      <w:pPr>
+        <w:rPr>
+          <w:b/>
+          <w:bCs/>
+          <w:u w:val="single"/>
+          <w:lang w:val="en-US"/>
+        </w:rPr>
+      </w:pPr>
+    </w:p>
+    <w:p>
+      <w:pPr>
+        <w:rPr>
+          <w:b/>
+          <w:bCs/>
+          <w:u w:val="single"/>
+          <w:lang w:val="en-US"/>
+        </w:rPr>
+      </w:pPr>
+    </w:p>
+    <w:p>
+      <w:pPr>
+        <w:rPr>
+          <w:b/>
+          <w:bCs/>
+          <w:u w:val="single"/>
+          <w:lang w:val="en-US"/>
+        </w:rPr>
+      </w:pPr>
+      <w:r>
+        <w:rPr>
+          <w:b/>
+          <w:bCs/>
+          <w:u w:val="single"/>
+          <w:lang w:val="en-US"/>
+        </w:rPr>
+        <w:t>April 9, 2024:</w:t>
+      </w:r>
+    </w:p>
+    <w:p>
+      <w:pPr>
+        <w:pStyle w:val="ListParagraph"/>
+        <w:numPr>
+          <w:ilvl w:val="0"/>
+          <w:numId w:val="2"/>
+        </w:numPr>
+        <w:rPr>
+          <w:lang w:val="en-US"/>
+        </w:rPr>
+      </w:pPr>
+      <w:r>
+        <w:rPr>
+          <w:lang w:val="en-US"/>
+        </w:rPr>
+        <w:t>Worked on Edit Product functionality.</w:t>
+      </w:r>
+    </w:p>
+    <w:p>
+      <w:pPr>
+        <w:pStyle w:val="ListParagraph"/>
+        <w:numPr>
+          <w:ilvl w:val="0"/>
+          <w:numId w:val="2"/>
+        </w:numPr>
+        <w:rPr>
+          <w:lang w:val="en-US"/>
+        </w:rPr>
+      </w:pPr>
+      <w:r>
+        <w:rPr>
+          <w:lang w:val="en-US"/>
+        </w:rPr>
+        <w:t>Added some pagination on Sales Report page.</w:t>
+      </w:r>
+    </w:p>
+    <w:p>
+      <w:pPr>
+        <w:rPr>
+          <w:lang w:val="en-US"/>
+        </w:rPr>
+      </w:pPr>
+    </w:p>
+    <w:p>
+      <w:pPr>
+        <w:rPr>
+          <w:lang w:val="en-US"/>
+        </w:rPr>
+      </w:pPr>
+      <w:r>
+        <w:rPr>
+          <w:b/>
+          <w:bCs/>
+          <w:u w:val="single"/>
+          <w:lang w:val="en-US"/>
+        </w:rPr>
+        <w:t>April 10, 2024:</w:t>
+      </w:r>
+    </w:p>
+    <w:p>
+      <w:pPr>
+        <w:pStyle w:val="ListParagraph"/>
+        <w:numPr>
+          <w:ilvl w:val="0"/>
+          <w:numId w:val="2"/>
+        </w:numPr>
+        <w:rPr>
+          <w:lang w:val="en-US"/>
+        </w:rPr>
+      </w:pPr>
+      <w:r>
+        <w:rPr>
+          <w:lang w:val="en-US"/>
+        </w:rPr>
+        <w:t xml:space="preserve">Incorrect cost and Revenue to calculate Profit. </w:t>
+      </w:r>
+      <w:r>
+        <w:rPr>
+          <w:highlight w:val="green"/>
+          <w:lang w:val="en-US"/>
+        </w:rPr>
+        <w:t>(DONE</w:t>
+      </w:r>
+      <w:r>
+        <w:rPr>
+          <w:highlight w:val="green"/>
+          <w:lang w:val="en-US"/>
+        </w:rPr>
         <w:t xml:space="preserve"> April </w:t>
       </w:r>
       <w:r>
@@ -1071,7 +1967,7 @@
           <w:highlight w:val="green"/>
           <w:lang w:val="en-US"/>
         </w:rPr>
-        <w:t>9</w:t>
+        <w:t>10</w:t>
       </w:r>
       <w:r>
         <w:rPr>
@@ -1092,69 +1988,18 @@
       <w:pPr>
         <w:pStyle w:val="ListParagraph"/>
         <w:numPr>
-          <w:ilvl w:val="1"/>
-          <w:numId w:val="2"/>
-        </w:numPr>
-        <w:rPr>
-          <w:b/>
-          <w:bCs/>
-          <w:lang w:val="en-US"/>
-        </w:rPr>
-      </w:pPr>
-      <w:r>
-        <w:rPr>
-          <w:lang w:val="en-US"/>
-        </w:rPr>
-        <w:t>Should be able to add a product variation with this button.</w:t>
-      </w:r>
-    </w:p>
-    <w:p>
-      <w:pPr>
-        <w:pStyle w:val="ListParagraph"/>
-        <w:numPr>
-          <w:ilvl w:val="1"/>
-          <w:numId w:val="2"/>
-        </w:numPr>
-        <w:rPr>
-          <w:b/>
-          <w:bCs/>
-          <w:lang w:val="en-US"/>
-        </w:rPr>
-      </w:pPr>
-      <w:r>
-        <w:rPr>
-          <w:lang w:val="en-US"/>
-        </w:rPr>
-        <w:t>Should be able to edit product information correctly and update the database.</w:t>
-      </w:r>
-    </w:p>
-    <w:p>
-      <w:pPr>
-        <w:rPr>
-          <w:b/>
-          <w:bCs/>
-          <w:lang w:val="en-US"/>
-        </w:rPr>
-      </w:pPr>
-    </w:p>
-    <w:p>
-      <w:pPr>
-        <w:pStyle w:val="ListParagraph"/>
-        <w:numPr>
-          <w:ilvl w:val="0"/>
-          <w:numId w:val="2"/>
-        </w:numPr>
-        <w:rPr>
-          <w:b/>
-          <w:bCs/>
-          <w:lang w:val="en-US"/>
-        </w:rPr>
-      </w:pPr>
-      <w:r>
-        <w:rPr>
-          <w:lang w:val="en-US"/>
-        </w:rPr>
-        <w:t xml:space="preserve">Homepage view: </w:t>
+          <w:ilvl w:val="0"/>
+          <w:numId w:val="2"/>
+        </w:numPr>
+        <w:rPr>
+          <w:lang w:val="en-US"/>
+        </w:rPr>
+      </w:pPr>
+      <w:r>
+        <w:rPr>
+          <w:lang w:val="en-US"/>
+        </w:rPr>
+        <w:t xml:space="preserve">Edit product has no labels for Cost Price and Selling price. </w:t>
       </w:r>
       <w:r>
         <w:rPr>
@@ -1168,7 +2013,21 @@
           <w:highlight w:val="green"/>
           <w:lang w:val="en-US"/>
         </w:rPr>
-        <w:t xml:space="preserve"> March 29, 2024</w:t>
+        <w:t xml:space="preserve"> April </w:t>
+      </w:r>
+      <w:r>
+        <w:rPr>
+          <w:highlight w:val="green"/>
+          <w:lang w:val="en-US"/>
+        </w:rPr>
+        <w:t>10</w:t>
+      </w:r>
+      <w:r>
+        <w:rPr>
+          <w:highlight w:val="green"/>
+          <w:lang w:val="en-US"/>
+        </w:rPr>
+        <w:t>, 2024</w:t>
       </w:r>
       <w:r>
         <w:rPr>
@@ -1182,24 +2041,9 @@
       <w:pPr>
         <w:pStyle w:val="ListParagraph"/>
         <w:numPr>
-          <w:ilvl w:val="1"/>
-          <w:numId w:val="2"/>
-        </w:numPr>
-        <w:rPr>
-          <w:b/>
-          <w:bCs/>
-          <w:lang w:val="en-US"/>
-        </w:rPr>
-      </w:pPr>
-      <w:r>
-        <w:rPr>
-          <w:lang w:val="en-US"/>
-        </w:rPr>
-        <w:t>Edit the information provided and the overall UI of the homepage.</w:t>
-      </w:r>
-    </w:p>
-    <w:p>
-      <w:pPr>
+          <w:ilvl w:val="0"/>
+          <w:numId w:val="2"/>
+        </w:numPr>
         <w:rPr>
           <w:b/>
           <w:bCs/>
@@ -1207,14 +2051,50 @@
           <w:lang w:val="en-US"/>
         </w:rPr>
       </w:pPr>
-    </w:p>
-    <w:p>
-      <w:pPr>
-        <w:pStyle w:val="ListParagraph"/>
-        <w:numPr>
-          <w:ilvl w:val="0"/>
-          <w:numId w:val="2"/>
-        </w:numPr>
+      <w:r>
+        <w:rPr>
+          <w:lang w:val="en-US"/>
+        </w:rPr>
+        <w:t xml:space="preserve">Work on Refund and Sold functionality, its not correct. </w:t>
+      </w:r>
+      <w:r>
+        <w:rPr>
+          <w:highlight w:val="green"/>
+          <w:lang w:val="en-US"/>
+        </w:rPr>
+        <w:t>(DONE</w:t>
+      </w:r>
+      <w:r>
+        <w:rPr>
+          <w:highlight w:val="green"/>
+          <w:lang w:val="en-US"/>
+        </w:rPr>
+        <w:t xml:space="preserve"> April </w:t>
+      </w:r>
+      <w:r>
+        <w:rPr>
+          <w:highlight w:val="green"/>
+          <w:lang w:val="en-US"/>
+        </w:rPr>
+        <w:t>10</w:t>
+      </w:r>
+      <w:r>
+        <w:rPr>
+          <w:highlight w:val="green"/>
+          <w:lang w:val="en-US"/>
+        </w:rPr>
+        <w:t>, 2024</w:t>
+      </w:r>
+      <w:r>
+        <w:rPr>
+          <w:highlight w:val="green"/>
+          <w:lang w:val="en-US"/>
+        </w:rPr>
+        <w:t>)</w:t>
+      </w:r>
+    </w:p>
+    <w:p>
+      <w:pPr>
         <w:rPr>
           <w:b/>
           <w:bCs/>
@@ -1222,41 +2102,9 @@
           <w:lang w:val="en-US"/>
         </w:rPr>
       </w:pPr>
-      <w:r>
-        <w:rPr>
-          <w:lang w:val="en-US"/>
-        </w:rPr>
-        <w:t xml:space="preserve">Edit Profile functionality: </w:t>
-      </w:r>
-      <w:r>
-        <w:rPr>
-          <w:highlight w:val="green"/>
-          <w:lang w:val="en-US"/>
-        </w:rPr>
-        <w:t>(DONE</w:t>
-      </w:r>
-      <w:r>
-        <w:rPr>
-          <w:highlight w:val="green"/>
-          <w:lang w:val="en-US"/>
-        </w:rPr>
-        <w:t xml:space="preserve"> March 30, 2024</w:t>
-      </w:r>
-      <w:r>
-        <w:rPr>
-          <w:highlight w:val="green"/>
-          <w:lang w:val="en-US"/>
-        </w:rPr>
-        <w:t>)</w:t>
-      </w:r>
-    </w:p>
-    <w:p>
-      <w:pPr>
-        <w:pStyle w:val="ListParagraph"/>
-        <w:numPr>
-          <w:ilvl w:val="1"/>
-          <w:numId w:val="2"/>
-        </w:numPr>
+    </w:p>
+    <w:p>
+      <w:pPr>
         <w:rPr>
           <w:b/>
           <w:bCs/>
@@ -1266,648 +2114,225 @@
       </w:pPr>
       <w:r>
         <w:rPr>
-          <w:lang w:val="en-US"/>
-        </w:rPr>
-        <w:t>Be able to edit properly the user details.</w:t>
-      </w:r>
-    </w:p>
-    <w:p>
-      <w:pPr>
-        <w:pStyle w:val="ListParagraph"/>
-        <w:numPr>
-          <w:ilvl w:val="1"/>
-          <w:numId w:val="2"/>
-        </w:numPr>
-        <w:rPr>
           <w:b/>
           <w:bCs/>
           <w:u w:val="single"/>
           <w:lang w:val="en-US"/>
         </w:rPr>
-      </w:pPr>
-      <w:r>
-        <w:rPr>
-          <w:lang w:val="en-US"/>
-        </w:rPr>
-        <w:t>Be able to upload user profile picture.</w:t>
-      </w:r>
-    </w:p>
-    <w:p>
-      <w:pPr>
-        <w:rPr>
-          <w:b/>
-          <w:bCs/>
-          <w:u w:val="single"/>
-          <w:lang w:val="en-US"/>
-        </w:rPr>
-      </w:pPr>
-    </w:p>
-    <w:p>
-      <w:pPr>
-        <w:pStyle w:val="ListParagraph"/>
-        <w:numPr>
-          <w:ilvl w:val="0"/>
-          <w:numId w:val="2"/>
-        </w:numPr>
-        <w:rPr>
-          <w:b/>
-          <w:bCs/>
-          <w:u w:val="single"/>
-          <w:lang w:val="en-US"/>
-        </w:rPr>
-      </w:pPr>
-      <w:r>
-        <w:rPr>
-          <w:lang w:val="en-US"/>
-        </w:rPr>
-        <w:t xml:space="preserve">PDF and Excel download: </w:t>
-      </w:r>
-      <w:r>
-        <w:rPr>
-          <w:highlight w:val="yellow"/>
-          <w:lang w:val="en-US"/>
-        </w:rPr>
-        <w:t>(PENDING)</w:t>
-      </w:r>
-    </w:p>
-    <w:p>
-      <w:pPr>
-        <w:pStyle w:val="ListParagraph"/>
-        <w:numPr>
-          <w:ilvl w:val="1"/>
-          <w:numId w:val="2"/>
-        </w:numPr>
-        <w:rPr>
-          <w:b/>
-          <w:bCs/>
-          <w:u w:val="single"/>
-          <w:lang w:val="en-US"/>
-        </w:rPr>
-      </w:pPr>
-      <w:r>
-        <w:rPr>
-          <w:lang w:val="en-US"/>
-        </w:rPr>
-        <w:t>Be able to download the reports via PDF or Excel file.</w:t>
-      </w:r>
-    </w:p>
-    <w:p>
-      <w:pPr>
-        <w:rPr>
-          <w:b/>
-          <w:bCs/>
-          <w:u w:val="single"/>
-          <w:lang w:val="en-US"/>
-        </w:rPr>
-      </w:pPr>
-    </w:p>
-    <w:p>
-      <w:pPr>
-        <w:pStyle w:val="ListParagraph"/>
-        <w:numPr>
-          <w:ilvl w:val="0"/>
-          <w:numId w:val="2"/>
-        </w:numPr>
-        <w:rPr>
-          <w:b/>
-          <w:bCs/>
-          <w:u w:val="single"/>
-          <w:lang w:val="en-US"/>
-        </w:rPr>
-      </w:pPr>
-      <w:r>
-        <w:rPr>
-          <w:lang w:val="en-US"/>
-        </w:rPr>
-        <w:t xml:space="preserve">Add log4j logging and Spring security </w:t>
-      </w:r>
-      <w:r>
-        <w:rPr>
-          <w:highlight w:val="yellow"/>
-          <w:lang w:val="en-US"/>
-        </w:rPr>
-        <w:t>(PENDING)</w:t>
-      </w:r>
-    </w:p>
-    <w:p>
-      <w:pPr>
-        <w:pStyle w:val="ListParagraph"/>
-        <w:numPr>
-          <w:ilvl w:val="0"/>
-          <w:numId w:val="2"/>
-        </w:numPr>
-        <w:rPr>
-          <w:b/>
-          <w:bCs/>
-          <w:u w:val="single"/>
-          <w:lang w:val="en-US"/>
-        </w:rPr>
-      </w:pPr>
-      <w:r>
-        <w:rPr>
-          <w:lang w:val="en-US"/>
-        </w:rPr>
-        <w:t xml:space="preserve">Add @ResponseStatus for each HTTP request: </w:t>
-      </w:r>
-      <w:r>
-        <w:rPr>
-          <w:highlight w:val="yellow"/>
-          <w:lang w:val="en-US"/>
-        </w:rPr>
-        <w:t>(PENDING)</w:t>
-      </w:r>
-    </w:p>
-    <w:p>
-      <w:pPr>
-        <w:pStyle w:val="ListParagraph"/>
-        <w:numPr>
-          <w:ilvl w:val="0"/>
-          <w:numId w:val="2"/>
-        </w:numPr>
-        <w:rPr>
-          <w:b/>
-          <w:bCs/>
-          <w:u w:val="single"/>
-          <w:lang w:val="en-US"/>
-        </w:rPr>
-      </w:pPr>
-      <w:r>
-        <w:rPr>
-          <w:lang w:val="en-US"/>
-        </w:rPr>
-        <w:t xml:space="preserve">Clean up and add comments at the end </w:t>
-      </w:r>
-      <w:r>
-        <w:rPr>
-          <w:highlight w:val="yellow"/>
-          <w:lang w:val="en-US"/>
-        </w:rPr>
-        <w:t>(PENDING)</w:t>
-      </w:r>
-    </w:p>
-    <w:p>
-      <w:pPr>
-        <w:pStyle w:val="ListParagraph"/>
-        <w:numPr>
-          <w:ilvl w:val="0"/>
-          <w:numId w:val="2"/>
-        </w:numPr>
-        <w:rPr>
-          <w:b/>
-          <w:bCs/>
-          <w:u w:val="single"/>
-          <w:lang w:val="en-US"/>
-        </w:rPr>
-      </w:pPr>
-      <w:r>
-        <w:rPr>
-          <w:lang w:val="en-US"/>
-        </w:rPr>
-        <w:t xml:space="preserve">Do testing for each method </w:t>
-      </w:r>
-      <w:r>
-        <w:rPr>
-          <w:highlight w:val="yellow"/>
-          <w:lang w:val="en-US"/>
-        </w:rPr>
-        <w:t>(PENDING)</w:t>
-      </w:r>
-    </w:p>
-    <w:p>
-      <w:pPr>
-        <w:pStyle w:val="ListParagraph"/>
-        <w:numPr>
-          <w:ilvl w:val="0"/>
-          <w:numId w:val="2"/>
-        </w:numPr>
-        <w:rPr>
-          <w:b/>
-          <w:bCs/>
-          <w:u w:val="single"/>
-          <w:lang w:val="en-US"/>
-        </w:rPr>
-      </w:pPr>
-      <w:r>
-        <w:rPr>
-          <w:lang w:val="en-US"/>
-        </w:rPr>
-        <w:t xml:space="preserve">Do REST controllers for each method. </w:t>
-      </w:r>
-      <w:r>
-        <w:rPr>
-          <w:highlight w:val="yellow"/>
-          <w:lang w:val="en-US"/>
-        </w:rPr>
-        <w:t>(PENDING)</w:t>
-      </w:r>
-    </w:p>
-    <w:p>
-      <w:pPr>
-        <w:pStyle w:val="ListParagraph"/>
-        <w:numPr>
-          <w:ilvl w:val="0"/>
-          <w:numId w:val="2"/>
-        </w:numPr>
-        <w:rPr>
-          <w:b/>
-          <w:bCs/>
-          <w:u w:val="single"/>
-          <w:lang w:val="en-US"/>
-        </w:rPr>
-      </w:pPr>
-      <w:r>
-        <w:rPr>
-          <w:lang w:val="en-US"/>
-        </w:rPr>
-        <w:t xml:space="preserve">Users should have their own inventories and sales report now. </w:t>
-      </w:r>
-      <w:r>
-        <w:rPr>
-          <w:highlight w:val="green"/>
-          <w:lang w:val="en-US"/>
-        </w:rPr>
-        <w:t>(DONE</w:t>
-      </w:r>
-      <w:r>
-        <w:rPr>
-          <w:highlight w:val="green"/>
-          <w:lang w:val="en-US"/>
-        </w:rPr>
-        <w:t xml:space="preserve"> March 31, 2024</w:t>
-      </w:r>
-      <w:r>
-        <w:rPr>
-          <w:highlight w:val="green"/>
-          <w:lang w:val="en-US"/>
-        </w:rPr>
-        <w:t>)</w:t>
-      </w:r>
-    </w:p>
-    <w:p>
-      <w:pPr>
-        <w:pStyle w:val="ListParagraph"/>
-        <w:numPr>
-          <w:ilvl w:val="0"/>
-          <w:numId w:val="2"/>
-        </w:numPr>
-        <w:rPr>
-          <w:b/>
-          <w:bCs/>
-          <w:u w:val="single"/>
-          <w:lang w:val="en-US"/>
-        </w:rPr>
-      </w:pPr>
-      <w:r>
-        <w:rPr>
-          <w:lang w:val="en-US"/>
-        </w:rPr>
-        <w:t xml:space="preserve">Work on hashing the password for security or look up how password is handled in enterprise applications. </w:t>
-      </w:r>
-      <w:r>
-        <w:rPr>
-          <w:highlight w:val="yellow"/>
-          <w:lang w:val="en-US"/>
-        </w:rPr>
-        <w:t>(PENDING)</w:t>
-      </w:r>
-    </w:p>
-    <w:p>
-      <w:pPr>
-        <w:pStyle w:val="ListParagraph"/>
-        <w:numPr>
-          <w:ilvl w:val="0"/>
-          <w:numId w:val="2"/>
-        </w:numPr>
-        <w:rPr>
-          <w:b/>
-          <w:bCs/>
-          <w:u w:val="single"/>
-          <w:lang w:val="en-US"/>
-        </w:rPr>
-      </w:pPr>
-      <w:r>
-        <w:rPr>
-          <w:lang w:val="en-US"/>
-        </w:rPr>
-        <w:t xml:space="preserve">Add product should also save the user’s id who saved it. </w:t>
-      </w:r>
-      <w:r>
-        <w:rPr>
-          <w:highlight w:val="green"/>
-          <w:lang w:val="en-US"/>
-        </w:rPr>
-        <w:t>(DONE</w:t>
-      </w:r>
-      <w:r>
-        <w:rPr>
-          <w:highlight w:val="green"/>
-          <w:lang w:val="en-US"/>
-        </w:rPr>
-        <w:t xml:space="preserve"> April 4, 2024</w:t>
-      </w:r>
-      <w:r>
-        <w:rPr>
-          <w:highlight w:val="green"/>
-          <w:lang w:val="en-US"/>
-        </w:rPr>
-        <w:t>)</w:t>
-      </w:r>
-    </w:p>
-    <w:p>
-      <w:pPr>
-        <w:ind w:left="360"/>
-        <w:rPr>
-          <w:b/>
-          <w:bCs/>
-          <w:u w:val="single"/>
-          <w:lang w:val="en-US"/>
-        </w:rPr>
-      </w:pPr>
-    </w:p>
-    <w:p>
-      <w:pPr>
-        <w:rPr>
-          <w:lang w:val="en-US"/>
-        </w:rPr>
-      </w:pPr>
-      <w:r>
-        <w:rPr>
-          <w:b/>
-          <w:bCs/>
-          <w:u w:val="single"/>
-          <w:lang w:val="en-US"/>
-        </w:rPr>
-        <w:t>April 7, 2024:</w:t>
-      </w:r>
-    </w:p>
-    <w:p>
-      <w:pPr>
-        <w:pStyle w:val="ListParagraph"/>
-        <w:numPr>
-          <w:ilvl w:val="0"/>
-          <w:numId w:val="2"/>
-        </w:numPr>
-        <w:rPr>
-          <w:lang w:val="en-US"/>
-        </w:rPr>
-      </w:pPr>
-      <w:r>
-        <w:rPr>
-          <w:lang w:val="en-US"/>
-        </w:rPr>
-        <w:t>What I’ve worked on:</w:t>
-      </w:r>
-    </w:p>
-    <w:p>
-      <w:pPr>
-        <w:pStyle w:val="ListParagraph"/>
-        <w:numPr>
-          <w:ilvl w:val="1"/>
-          <w:numId w:val="2"/>
-        </w:numPr>
-        <w:rPr>
-          <w:lang w:val="en-US"/>
-        </w:rPr>
-      </w:pPr>
-      <w:r>
-        <w:rPr>
-          <w:lang w:val="en-US"/>
-        </w:rPr>
-        <w:t>I’ve added some modifications in the products view and the sales report view.</w:t>
-      </w:r>
-    </w:p>
-    <w:p>
-      <w:pPr>
-        <w:pStyle w:val="ListParagraph"/>
-        <w:numPr>
-          <w:ilvl w:val="1"/>
-          <w:numId w:val="2"/>
-        </w:numPr>
-        <w:rPr>
-          <w:lang w:val="en-US"/>
-        </w:rPr>
-      </w:pPr>
-      <w:r>
-        <w:rPr>
-          <w:lang w:val="en-US"/>
-        </w:rPr>
-        <w:t xml:space="preserve">The refund functionality still needs work on. It is currently refunding incorrectly if the quantity sold is 0. </w:t>
-      </w:r>
-      <w:r>
-        <w:rPr>
-          <w:highlight w:val="green"/>
-          <w:lang w:val="en-US"/>
-        </w:rPr>
-        <w:t>(DONE</w:t>
-      </w:r>
-      <w:r>
-        <w:rPr>
-          <w:highlight w:val="green"/>
-          <w:lang w:val="en-US"/>
-        </w:rPr>
-        <w:t xml:space="preserve"> April 8, 2024</w:t>
-      </w:r>
-      <w:r>
-        <w:rPr>
-          <w:highlight w:val="green"/>
-          <w:lang w:val="en-US"/>
-        </w:rPr>
-        <w:t>)</w:t>
-      </w:r>
-    </w:p>
-    <w:p>
-      <w:pPr>
-        <w:rPr>
-          <w:lang w:val="en-US"/>
-        </w:rPr>
-      </w:pPr>
-    </w:p>
-    <w:p>
-      <w:pPr>
-        <w:rPr>
-          <w:b/>
-          <w:bCs/>
-          <w:u w:val="single"/>
-          <w:lang w:val="en-US"/>
-        </w:rPr>
-      </w:pPr>
-      <w:r>
-        <w:rPr>
-          <w:b/>
-          <w:bCs/>
-          <w:u w:val="single"/>
-          <w:lang w:val="en-US"/>
-        </w:rPr>
-        <w:t>April 8, 2024:</w:t>
-      </w:r>
-    </w:p>
-    <w:p>
-      <w:pPr>
-        <w:pStyle w:val="ListParagraph"/>
-        <w:numPr>
-          <w:ilvl w:val="0"/>
-          <w:numId w:val="2"/>
-        </w:numPr>
-        <w:rPr>
-          <w:lang w:val="en-US"/>
-        </w:rPr>
-      </w:pPr>
-      <w:r>
-        <w:rPr>
-          <w:lang w:val="en-US"/>
-        </w:rPr>
-        <w:t>Added some login alerts.</w:t>
-      </w:r>
-    </w:p>
-    <w:p>
-      <w:pPr>
-        <w:pStyle w:val="ListParagraph"/>
-        <w:numPr>
-          <w:ilvl w:val="0"/>
-          <w:numId w:val="2"/>
-        </w:numPr>
-        <w:rPr>
-          <w:lang w:val="en-US"/>
-        </w:rPr>
-      </w:pPr>
-      <w:r>
-        <w:rPr>
-          <w:lang w:val="en-US"/>
-        </w:rPr>
-        <w:t>Worked on adding a product variation on the add product functionality.</w:t>
-      </w:r>
-    </w:p>
-    <w:p>
-      <w:pPr>
-        <w:rPr>
-          <w:b/>
-          <w:bCs/>
-          <w:u w:val="single"/>
-          <w:lang w:val="en-US"/>
-        </w:rPr>
-      </w:pPr>
-    </w:p>
-    <w:p>
-      <w:pPr>
-        <w:rPr>
-          <w:b/>
-          <w:bCs/>
-          <w:u w:val="single"/>
-          <w:lang w:val="en-US"/>
-        </w:rPr>
-      </w:pPr>
-    </w:p>
-    <w:p>
-      <w:pPr>
-        <w:rPr>
-          <w:b/>
-          <w:bCs/>
-          <w:u w:val="single"/>
-          <w:lang w:val="en-US"/>
-        </w:rPr>
-      </w:pPr>
-      <w:r>
-        <w:rPr>
-          <w:b/>
-          <w:bCs/>
-          <w:u w:val="single"/>
+        <w:t>FOR POSTING IN LINKEDIN:</w:t>
+      </w:r>
+    </w:p>
+    <w:p>
+      <w:pPr>
+        <w:rPr>
+          <w:lang w:val="en-US"/>
+        </w:rPr>
+      </w:pPr>
+      <w:r>
+        <w:rPr>
+          <w:rFonts w:ascii="Segoe UI Emoji" w:hAnsi="Segoe UI Emoji" w:cs="Segoe UI Emoji"/>
+          <w:lang w:val="en-US"/>
+        </w:rPr>
+        <w:t>🚀</w:t>
+      </w:r>
+      <w:r>
+        <w:rPr>
+          <w:lang w:val="en-US"/>
+        </w:rPr>
+        <w:t xml:space="preserve"> Exciting News! I am thrilled to share the project I've been working on – an Inventory Management System built with Java, Spring Boot, and an array of other cutting-edge technologies!</w:t>
+      </w:r>
+    </w:p>
+    <w:p>
+      <w:pPr>
+        <w:rPr>
+          <w:lang w:val="en-US"/>
+        </w:rPr>
+      </w:pPr>
+    </w:p>
+    <w:p>
+      <w:pPr>
+        <w:rPr>
+          <w:lang w:val="en-US"/>
+        </w:rPr>
+      </w:pPr>
+      <w:r>
+        <w:rPr>
+          <w:rFonts w:ascii="Segoe UI Emoji" w:hAnsi="Segoe UI Emoji" w:cs="Segoe UI Emoji"/>
+          <w:lang w:val="en-US"/>
+        </w:rPr>
+        <w:t>🏬</w:t>
+      </w:r>
+      <w:r>
+        <w:rPr>
+          <w:lang w:val="en-US"/>
+        </w:rPr>
+        <w:t xml:space="preserve"> Project Overview:</w:t>
+      </w:r>
+    </w:p>
+    <w:p>
+      <w:pPr>
+        <w:rPr>
+          <w:lang w:val="en-US"/>
+        </w:rPr>
+      </w:pPr>
+      <w:r>
+        <w:rPr>
+          <w:lang w:val="en-US"/>
+        </w:rPr>
+        <w:t>This system is designed to streamline inventory management for any store or business involved in selling. It leverages Java Spring Boot for robust backend functionality, Thymeleaf for dynamic template rendering, and HTML/CSS/JavaScript/Bootstrap for creating a polished frontend interface. The data is managed efficiently using MySQL as the database.</w:t>
+      </w:r>
+    </w:p>
+    <w:p>
+      <w:pPr>
+        <w:rPr>
+          <w:lang w:val="en-US"/>
+        </w:rPr>
+      </w:pPr>
+    </w:p>
+    <w:p>
+      <w:pPr>
+        <w:rPr>
+          <w:lang w:val="en-US"/>
+        </w:rPr>
+      </w:pPr>
+      <w:r>
+        <w:rPr>
+          <w:rFonts w:ascii="Segoe UI Emoji" w:hAnsi="Segoe UI Emoji" w:cs="Segoe UI Emoji"/>
+          <w:lang w:val="en-US"/>
+        </w:rPr>
+        <w:t>💼</w:t>
+      </w:r>
+      <w:r>
+        <w:rPr>
+          <w:lang w:val="en-US"/>
+        </w:rPr>
+        <w:t xml:space="preserve"> Skills Showcase:</w:t>
+      </w:r>
+    </w:p>
+    <w:p>
+      <w:pPr>
+        <w:rPr>
+          <w:lang w:val="en-US"/>
+        </w:rPr>
+      </w:pPr>
+      <w:r>
+        <w:rPr>
+          <w:lang w:val="en-US"/>
+        </w:rPr>
+        <w:t>Throughout the development process, I've embraced the role of a versatile full-stack software engineer. From gathering initial requirements and conducting thorough analysis to designing, coding, testing, and deploying the system, I've been involved in every stage of its lifecycle.</w:t>
+      </w:r>
+    </w:p>
+    <w:p>
+      <w:pPr>
+        <w:rPr>
+          <w:lang w:val="en-US"/>
+        </w:rPr>
+      </w:pPr>
+    </w:p>
+    <w:p>
+      <w:pPr>
+        <w:rPr>
+          <w:lang w:val="en-US"/>
+        </w:rPr>
+      </w:pPr>
+      <w:r>
+        <w:rPr>
+          <w:rFonts w:ascii="Segoe UI Emoji" w:hAnsi="Segoe UI Emoji" w:cs="Segoe UI Emoji"/>
+          <w:lang w:val="en-US"/>
+        </w:rPr>
+        <w:t>📚</w:t>
+      </w:r>
+      <w:r>
+        <w:rPr>
+          <w:lang w:val="en-US"/>
+        </w:rPr>
+        <w:t xml:space="preserve"> Key Learnings:</w:t>
+      </w:r>
+    </w:p>
+    <w:p>
+      <w:pPr>
+        <w:rPr>
+          <w:lang w:val="en-US"/>
+        </w:rPr>
+      </w:pPr>
+    </w:p>
+    <w:p>
+      <w:pPr>
+        <w:rPr>
+          <w:lang w:val="en-US"/>
+        </w:rPr>
+      </w:pPr>
+      <w:r>
+        <w:rPr>
+          <w:lang w:val="en-US"/>
+        </w:rPr>
+        <w:t>Spring Security: Implemented to manage authentication and access control effectively.</w:t>
+      </w:r>
+    </w:p>
+    <w:p>
+      <w:pPr>
+        <w:rPr>
+          <w:lang w:val="en-US"/>
+        </w:rPr>
+      </w:pPr>
+      <w:r>
+        <w:rPr>
+          <w:lang w:val="en-US"/>
+        </w:rPr>
+        <w:t>Logging with Log4j 2: Ensured comprehensive logging for debugging and monitoring purposes.</w:t>
+      </w:r>
+    </w:p>
+    <w:p>
+      <w:pPr>
+        <w:rPr>
+          <w:lang w:val="en-US"/>
+        </w:rPr>
+      </w:pPr>
+      <w:r>
+        <w:rPr>
+          <w:lang w:val="en-US"/>
+        </w:rPr>
+        <w:t>REST API: Utilized RESTful principles for building robust API endpoints.</w:t>
+      </w:r>
+    </w:p>
+    <w:p>
+      <w:pPr>
+        <w:rPr>
+          <w:lang w:val="en-US"/>
+        </w:rPr>
+      </w:pPr>
+      <w:r>
+        <w:rPr>
+          <w:lang w:val="en-US"/>
+        </w:rPr>
+        <w:t>JUnit &amp; MockMvc: Employed for unit testing and ensuring the reliability of components.</w:t>
+      </w:r>
+    </w:p>
+    <w:p>
+      <w:pPr>
+        <w:rPr>
+          <w:lang w:val="en-US"/>
+        </w:rPr>
+      </w:pPr>
+      <w:r>
+        <w:rPr>
           <w:lang w:val="en-US"/>
         </w:rPr>
         <w:lastRenderedPageBreak/>
-        <w:t xml:space="preserve">April </w:t>
-      </w:r>
-      <w:r>
-        <w:rPr>
-          <w:b/>
-          <w:bCs/>
-          <w:u w:val="single"/>
-          <w:lang w:val="en-US"/>
-        </w:rPr>
-        <w:t>9</w:t>
-      </w:r>
-      <w:r>
-        <w:rPr>
-          <w:b/>
-          <w:bCs/>
-          <w:u w:val="single"/>
-          <w:lang w:val="en-US"/>
-        </w:rPr>
-        <w:t>, 2024:</w:t>
-      </w:r>
-    </w:p>
-    <w:p>
-      <w:pPr>
-        <w:pStyle w:val="ListParagraph"/>
-        <w:numPr>
-          <w:ilvl w:val="0"/>
-          <w:numId w:val="2"/>
-        </w:numPr>
-        <w:rPr>
-          <w:lang w:val="en-US"/>
-        </w:rPr>
-      </w:pPr>
-      <w:r>
-        <w:rPr>
-          <w:lang w:val="en-US"/>
-        </w:rPr>
-        <w:t>Worked on Edit Product functionality.</w:t>
-      </w:r>
-    </w:p>
-    <w:p>
-      <w:pPr>
-        <w:pStyle w:val="ListParagraph"/>
-        <w:numPr>
-          <w:ilvl w:val="0"/>
-          <w:numId w:val="2"/>
-        </w:numPr>
-        <w:rPr>
-          <w:lang w:val="en-US"/>
-        </w:rPr>
-      </w:pPr>
-      <w:r>
-        <w:rPr>
-          <w:lang w:val="en-US"/>
-        </w:rPr>
-        <w:t>Added some pagination on Sales Report page.</w:t>
-      </w:r>
-    </w:p>
-    <w:p>
-      <w:pPr>
-        <w:rPr>
-          <w:b/>
-          <w:bCs/>
-          <w:u w:val="single"/>
-          <w:lang w:val="en-US"/>
-        </w:rPr>
-      </w:pPr>
-    </w:p>
-    <w:p>
-      <w:pPr>
-        <w:rPr>
-          <w:b/>
-          <w:bCs/>
-          <w:u w:val="single"/>
-          <w:lang w:val="en-US"/>
-        </w:rPr>
-      </w:pPr>
-    </w:p>
-    <w:p>
-      <w:pPr>
-        <w:rPr>
-          <w:b/>
-          <w:bCs/>
-          <w:u w:val="single"/>
-          <w:lang w:val="en-US"/>
-        </w:rPr>
-      </w:pPr>
-      <w:r>
-        <w:rPr>
-          <w:b/>
-          <w:bCs/>
-          <w:u w:val="single"/>
-          <w:lang w:val="en-US"/>
-        </w:rPr>
-        <w:t>FOR POSTING IN LINKEDIN:</w:t>
+        <w:t>Git &amp; GitHub: Leveraged for version control and continuous integration/continuous deployment (CI/CD) using GitHub Actions.</w:t>
+      </w:r>
+    </w:p>
+    <w:p>
+      <w:pPr>
+        <w:rPr>
+          <w:lang w:val="en-US"/>
+        </w:rPr>
+      </w:pPr>
+      <w:r>
+        <w:rPr>
+          <w:lang w:val="en-US"/>
+        </w:rPr>
+        <w:t>GitHub Desktop: Facilitated seamless collaboration and version control management.</w:t>
       </w:r>
     </w:p>
     <w:p>
@@ -1921,21 +2346,60 @@
           <w:rFonts w:ascii="Segoe UI Emoji" w:hAnsi="Segoe UI Emoji" w:cs="Segoe UI Emoji"/>
           <w:lang w:val="en-US"/>
         </w:rPr>
-        <w:t>🚀</w:t>
-      </w:r>
-      <w:r>
-        <w:rPr>
-          <w:lang w:val="en-US"/>
-        </w:rPr>
-        <w:t xml:space="preserve"> Exciting News! I am thrilled to share the project I've been working on – an Inventory Management System built with Java, Spring Boot, and an array of other cutting-edge technologies!</w:t>
-      </w:r>
-    </w:p>
-    <w:p>
-      <w:pPr>
-        <w:rPr>
-          <w:lang w:val="en-US"/>
-        </w:rPr>
-      </w:pPr>
+        <w:t>🔍</w:t>
+      </w:r>
+      <w:r>
+        <w:rPr>
+          <w:lang w:val="en-US"/>
+        </w:rPr>
+        <w:t xml:space="preserve"> Project Highlights:</w:t>
+      </w:r>
+    </w:p>
+    <w:p>
+      <w:pPr>
+        <w:rPr>
+          <w:lang w:val="en-US"/>
+        </w:rPr>
+      </w:pPr>
+    </w:p>
+    <w:p>
+      <w:pPr>
+        <w:rPr>
+          <w:lang w:val="en-US"/>
+        </w:rPr>
+      </w:pPr>
+      <w:r>
+        <w:rPr>
+          <w:lang w:val="en-US"/>
+        </w:rPr>
+        <w:t>Hexagonal Architecture: Structured the project to ensure flexibility and scalability.</w:t>
+      </w:r>
+    </w:p>
+    <w:p>
+      <w:pPr>
+        <w:rPr>
+          <w:lang w:val="en-US"/>
+        </w:rPr>
+      </w:pPr>
+      <w:r>
+        <w:rPr>
+          <w:lang w:val="en-US"/>
+        </w:rPr>
+        <w:t>Thorough Documentation: Implemented a comprehensive OpenAPI Specification for clear and organized API documentation.</w:t>
+      </w:r>
+    </w:p>
+    <w:p>
+      <w:pPr>
+        <w:rPr>
+          <w:lang w:val="en-US"/>
+        </w:rPr>
+      </w:pPr>
+      <w:r>
+        <w:rPr>
+          <w:lang w:val="en-US"/>
+        </w:rPr>
+        <w:t>CI/CD Implementation: Leveraged GitHub Actions for automated testing, Docker image generation, and deployment to Docker Hub upon successful tests.</w:t>
+      </w:r>
     </w:p>
     <w:p>
       <w:pPr>
@@ -1948,258 +2412,6 @@
           <w:rFonts w:ascii="Segoe UI Emoji" w:hAnsi="Segoe UI Emoji" w:cs="Segoe UI Emoji"/>
           <w:lang w:val="en-US"/>
         </w:rPr>
-        <w:t>🏬</w:t>
-      </w:r>
-      <w:r>
-        <w:rPr>
-          <w:lang w:val="en-US"/>
-        </w:rPr>
-        <w:t xml:space="preserve"> Project Overview:</w:t>
-      </w:r>
-    </w:p>
-    <w:p>
-      <w:pPr>
-        <w:rPr>
-          <w:lang w:val="en-US"/>
-        </w:rPr>
-      </w:pPr>
-      <w:r>
-        <w:rPr>
-          <w:lang w:val="en-US"/>
-        </w:rPr>
-        <w:t>This system is designed to streamline inventory management for any store or business involved in selling. It leverages Java Spring Boot for robust backend functionality, Thymeleaf for dynamic template rendering, and HTML/CSS/JavaScript/Bootstrap for creating a polished frontend interface. The data is managed efficiently using MySQL as the database.</w:t>
-      </w:r>
-    </w:p>
-    <w:p>
-      <w:pPr>
-        <w:rPr>
-          <w:lang w:val="en-US"/>
-        </w:rPr>
-      </w:pPr>
-    </w:p>
-    <w:p>
-      <w:pPr>
-        <w:rPr>
-          <w:lang w:val="en-US"/>
-        </w:rPr>
-      </w:pPr>
-      <w:r>
-        <w:rPr>
-          <w:rFonts w:ascii="Segoe UI Emoji" w:hAnsi="Segoe UI Emoji" w:cs="Segoe UI Emoji"/>
-          <w:lang w:val="en-US"/>
-        </w:rPr>
-        <w:t>💼</w:t>
-      </w:r>
-      <w:r>
-        <w:rPr>
-          <w:lang w:val="en-US"/>
-        </w:rPr>
-        <w:t xml:space="preserve"> Skills Showcase:</w:t>
-      </w:r>
-    </w:p>
-    <w:p>
-      <w:pPr>
-        <w:rPr>
-          <w:lang w:val="en-US"/>
-        </w:rPr>
-      </w:pPr>
-      <w:r>
-        <w:rPr>
-          <w:lang w:val="en-US"/>
-        </w:rPr>
-        <w:t>Throughout the development process, I've embraced the role of a versatile full-stack software engineer. From gathering initial requirements and conducting thorough analysis to designing, coding, testing, and deploying the system, I've been involved in every stage of its lifecycle.</w:t>
-      </w:r>
-    </w:p>
-    <w:p>
-      <w:pPr>
-        <w:rPr>
-          <w:lang w:val="en-US"/>
-        </w:rPr>
-      </w:pPr>
-    </w:p>
-    <w:p>
-      <w:pPr>
-        <w:rPr>
-          <w:lang w:val="en-US"/>
-        </w:rPr>
-      </w:pPr>
-      <w:r>
-        <w:rPr>
-          <w:rFonts w:ascii="Segoe UI Emoji" w:hAnsi="Segoe UI Emoji" w:cs="Segoe UI Emoji"/>
-          <w:lang w:val="en-US"/>
-        </w:rPr>
-        <w:t>📚</w:t>
-      </w:r>
-      <w:r>
-        <w:rPr>
-          <w:lang w:val="en-US"/>
-        </w:rPr>
-        <w:t xml:space="preserve"> Key Learnings:</w:t>
-      </w:r>
-    </w:p>
-    <w:p>
-      <w:pPr>
-        <w:rPr>
-          <w:lang w:val="en-US"/>
-        </w:rPr>
-      </w:pPr>
-    </w:p>
-    <w:p>
-      <w:pPr>
-        <w:rPr>
-          <w:lang w:val="en-US"/>
-        </w:rPr>
-      </w:pPr>
-      <w:r>
-        <w:rPr>
-          <w:lang w:val="en-US"/>
-        </w:rPr>
-        <w:t>Spring Security: Implemented to manage authentication and access control effectively.</w:t>
-      </w:r>
-    </w:p>
-    <w:p>
-      <w:pPr>
-        <w:rPr>
-          <w:lang w:val="en-US"/>
-        </w:rPr>
-      </w:pPr>
-      <w:r>
-        <w:rPr>
-          <w:lang w:val="en-US"/>
-        </w:rPr>
-        <w:t>Logging with Log4j 2: Ensured comprehensive logging for debugging and monitoring purposes.</w:t>
-      </w:r>
-    </w:p>
-    <w:p>
-      <w:pPr>
-        <w:rPr>
-          <w:lang w:val="en-US"/>
-        </w:rPr>
-      </w:pPr>
-      <w:r>
-        <w:rPr>
-          <w:lang w:val="en-US"/>
-        </w:rPr>
-        <w:t>REST API: Utilized RESTful principles for building robust API endpoints.</w:t>
-      </w:r>
-    </w:p>
-    <w:p>
-      <w:pPr>
-        <w:rPr>
-          <w:lang w:val="en-US"/>
-        </w:rPr>
-      </w:pPr>
-      <w:r>
-        <w:rPr>
-          <w:lang w:val="en-US"/>
-        </w:rPr>
-        <w:t>JUnit &amp; MockMvc: Employed for unit testing and ensuring the reliability of components.</w:t>
-      </w:r>
-    </w:p>
-    <w:p>
-      <w:pPr>
-        <w:rPr>
-          <w:lang w:val="en-US"/>
-        </w:rPr>
-      </w:pPr>
-      <w:r>
-        <w:rPr>
-          <w:lang w:val="en-US"/>
-        </w:rPr>
-        <w:t>Git &amp; GitHub: Leveraged for version control and continuous integration/continuous deployment (CI/CD) using GitHub Actions.</w:t>
-      </w:r>
-    </w:p>
-    <w:p>
-      <w:pPr>
-        <w:rPr>
-          <w:lang w:val="en-US"/>
-        </w:rPr>
-      </w:pPr>
-      <w:r>
-        <w:rPr>
-          <w:lang w:val="en-US"/>
-        </w:rPr>
-        <w:t>GitHub Desktop: Facilitated seamless collaboration and version control management.</w:t>
-      </w:r>
-    </w:p>
-    <w:p>
-      <w:pPr>
-        <w:rPr>
-          <w:lang w:val="en-US"/>
-        </w:rPr>
-      </w:pPr>
-      <w:r>
-        <w:rPr>
-          <w:rFonts w:ascii="Segoe UI Emoji" w:hAnsi="Segoe UI Emoji" w:cs="Segoe UI Emoji"/>
-          <w:lang w:val="en-US"/>
-        </w:rPr>
-        <w:t>🔍</w:t>
-      </w:r>
-      <w:r>
-        <w:rPr>
-          <w:lang w:val="en-US"/>
-        </w:rPr>
-        <w:t xml:space="preserve"> Project Highlights:</w:t>
-      </w:r>
-    </w:p>
-    <w:p>
-      <w:pPr>
-        <w:rPr>
-          <w:lang w:val="en-US"/>
-        </w:rPr>
-      </w:pPr>
-    </w:p>
-    <w:p>
-      <w:pPr>
-        <w:rPr>
-          <w:lang w:val="en-US"/>
-        </w:rPr>
-      </w:pPr>
-      <w:r>
-        <w:rPr>
-          <w:lang w:val="en-US"/>
-        </w:rPr>
-        <w:lastRenderedPageBreak/>
-        <w:t>Hexagonal Architecture: Structured the project to ensure flexibility and scalability.</w:t>
-      </w:r>
-    </w:p>
-    <w:p>
-      <w:pPr>
-        <w:rPr>
-          <w:lang w:val="en-US"/>
-        </w:rPr>
-      </w:pPr>
-      <w:r>
-        <w:rPr>
-          <w:lang w:val="en-US"/>
-        </w:rPr>
-        <w:t>Thorough Documentation: Implemented a comprehensive OpenAPI Specification for clear and organized API documentation.</w:t>
-      </w:r>
-    </w:p>
-    <w:p>
-      <w:pPr>
-        <w:rPr>
-          <w:lang w:val="en-US"/>
-        </w:rPr>
-      </w:pPr>
-      <w:r>
-        <w:rPr>
-          <w:lang w:val="en-US"/>
-        </w:rPr>
-        <w:t>CI/CD Implementation: Leveraged GitHub Actions for automated testing, Docker image generation, and deployment to Docker Hub upon successful tests.</w:t>
-      </w:r>
-    </w:p>
-    <w:p>
-      <w:pPr>
-        <w:rPr>
-          <w:lang w:val="en-US"/>
-        </w:rPr>
-      </w:pPr>
-      <w:r>
-        <w:rPr>
-          <w:rFonts w:ascii="Segoe UI Emoji" w:hAnsi="Segoe UI Emoji" w:cs="Segoe UI Emoji"/>
-          <w:lang w:val="en-US"/>
-        </w:rPr>
         <w:t>🔗</w:t>
       </w:r>
       <w:r>
@@ -2252,6 +2464,66 @@
         </w:rPr>
         <w:t>(ALSO ADD THE SWAGGER-UI ON THE POST!!)</w:t>
       </w:r>
+    </w:p>
+    <w:p>
+      <w:pPr>
+        <w:rPr>
+          <w:b/>
+          <w:bCs/>
+          <w:lang w:val="en-US"/>
+        </w:rPr>
+      </w:pPr>
+      <w:r>
+        <w:rPr>
+          <w:b/>
+          <w:bCs/>
+          <w:lang w:val="en-US"/>
+        </w:rPr>
+        <w:t>Also add PDF and excel export.</w:t>
+      </w:r>
+    </w:p>
+    <w:p>
+      <w:pPr>
+        <w:rPr>
+          <w:b/>
+          <w:bCs/>
+          <w:lang w:val="en-US"/>
+        </w:rPr>
+      </w:pPr>
+      <w:r>
+        <w:rPr>
+          <w:b/>
+          <w:bCs/>
+          <w:lang w:val="en-US"/>
+        </w:rPr>
+        <w:t>Add security for reading from outside files with the constants.</w:t>
+      </w:r>
+    </w:p>
+    <w:p>
+      <w:pPr>
+        <w:rPr>
+          <w:b/>
+          <w:bCs/>
+          <w:lang w:val="en-US"/>
+        </w:rPr>
+      </w:pPr>
+      <w:r>
+        <w:rPr>
+          <w:b/>
+          <w:bCs/>
+          <w:lang w:val="en-US"/>
+        </w:rPr>
+        <w:t>Mention that my wife is using it for her online store for tracking and that it is stored in our local server.</w:t>
+      </w:r>
+    </w:p>
+    <w:p>
+      <w:pPr>
+        <w:rPr>
+          <w:b/>
+          <w:bCs/>
+          <w:lang w:val="en-US"/>
+        </w:rPr>
+      </w:pPr>
     </w:p>
     <w:sectPr>
       <w:pgSz w:w="12240" w:h="15840"/>

</xml_diff>

<commit_message>
Added HTTP Response Status and modified the signup user. Also hashed the password for the user signup and login.
</commit_message>
<xml_diff>
--- a/Inventory Management System (IMS) Documentation.docx
+++ b/Inventory Management System (IMS) Documentation.docx
@@ -282,7 +282,21 @@
         <w:rPr>
           <w:lang w:val="en-US"/>
         </w:rPr>
-        <w:t>Creates a variable called totalRevenue which is a multiplication of the Sold Products to the Selling Price and adds it to the profit column in the sales table.</w:t>
+        <w:t xml:space="preserve">Creates a variable called </w:t>
+      </w:r>
+      <w:proofErr w:type="spellStart"/>
+      <w:r>
+        <w:rPr>
+          <w:lang w:val="en-US"/>
+        </w:rPr>
+        <w:t>totalRevenue</w:t>
+      </w:r>
+      <w:proofErr w:type="spellEnd"/>
+      <w:r>
+        <w:rPr>
+          <w:lang w:val="en-US"/>
+        </w:rPr>
+        <w:t xml:space="preserve"> which is a multiplication of the Sold Products to the Selling Price and adds it to the profit column in the sales table.</w:t>
       </w:r>
     </w:p>
     <w:p>
@@ -535,6 +549,7 @@
           <w:lang w:val="en-US"/>
         </w:rPr>
       </w:pPr>
+      <w:proofErr w:type="spellStart"/>
       <w:r>
         <w:rPr>
           <w:b/>
@@ -543,6 +558,7 @@
         </w:rPr>
         <w:t>transaction_date</w:t>
       </w:r>
+      <w:proofErr w:type="spellEnd"/>
     </w:p>
     <w:p>
       <w:pPr>
@@ -557,6 +573,7 @@
           <w:lang w:val="en-US"/>
         </w:rPr>
       </w:pPr>
+      <w:proofErr w:type="spellStart"/>
       <w:r>
         <w:rPr>
           <w:b/>
@@ -565,6 +582,7 @@
         </w:rPr>
         <w:t>refund_date</w:t>
       </w:r>
+      <w:proofErr w:type="spellEnd"/>
     </w:p>
     <w:p>
       <w:pPr>
@@ -579,6 +597,7 @@
           <w:lang w:val="en-US"/>
         </w:rPr>
       </w:pPr>
+      <w:proofErr w:type="spellStart"/>
       <w:r>
         <w:rPr>
           <w:b/>
@@ -587,6 +606,7 @@
         </w:rPr>
         <w:t>refunded_quantity</w:t>
       </w:r>
+      <w:proofErr w:type="spellEnd"/>
     </w:p>
     <w:p>
       <w:pPr>
@@ -601,6 +621,7 @@
           <w:lang w:val="en-US"/>
         </w:rPr>
       </w:pPr>
+      <w:proofErr w:type="spellStart"/>
       <w:r>
         <w:rPr>
           <w:b/>
@@ -609,6 +630,7 @@
         </w:rPr>
         <w:t>refund_reason</w:t>
       </w:r>
+      <w:proofErr w:type="spellEnd"/>
     </w:p>
     <w:p>
       <w:pPr>
@@ -1435,7 +1457,13 @@
         <w:rPr>
           <w:lang w:val="en-US"/>
         </w:rPr>
-        <w:t xml:space="preserve">Add log4j logging and Spring security </w:t>
+        <w:t>Add log4j logging</w:t>
+      </w:r>
+      <w:r>
+        <w:rPr>
+          <w:lang w:val="en-US"/>
+        </w:rPr>
+        <w:t xml:space="preserve"> </w:t>
       </w:r>
       <w:r>
         <w:rPr>
@@ -1467,6 +1495,48 @@
       </w:r>
       <w:r>
         <w:rPr>
+          <w:highlight w:val="green"/>
+          <w:lang w:val="en-US"/>
+        </w:rPr>
+        <w:t>(DONE</w:t>
+      </w:r>
+      <w:r>
+        <w:rPr>
+          <w:highlight w:val="green"/>
+          <w:lang w:val="en-US"/>
+        </w:rPr>
+        <w:t xml:space="preserve"> April 12, 2024</w:t>
+      </w:r>
+      <w:r>
+        <w:rPr>
+          <w:highlight w:val="green"/>
+          <w:lang w:val="en-US"/>
+        </w:rPr>
+        <w:t>)</w:t>
+      </w:r>
+    </w:p>
+    <w:p>
+      <w:pPr>
+        <w:pStyle w:val="ListParagraph"/>
+        <w:numPr>
+          <w:ilvl w:val="0"/>
+          <w:numId w:val="2"/>
+        </w:numPr>
+        <w:rPr>
+          <w:b/>
+          <w:bCs/>
+          <w:u w:val="single"/>
+          <w:lang w:val="en-US"/>
+        </w:rPr>
+      </w:pPr>
+      <w:r>
+        <w:rPr>
+          <w:lang w:val="en-US"/>
+        </w:rPr>
+        <w:t xml:space="preserve">Clean up and add comments at the end </w:t>
+      </w:r>
+      <w:r>
+        <w:rPr>
           <w:highlight w:val="yellow"/>
           <w:lang w:val="en-US"/>
         </w:rPr>
@@ -1491,7 +1561,7 @@
         <w:rPr>
           <w:lang w:val="en-US"/>
         </w:rPr>
-        <w:t xml:space="preserve">Clean up and add comments at the end </w:t>
+        <w:t xml:space="preserve">Do testing for each method </w:t>
       </w:r>
       <w:r>
         <w:rPr>
@@ -1519,7 +1589,7 @@
         <w:rPr>
           <w:lang w:val="en-US"/>
         </w:rPr>
-        <w:t xml:space="preserve">Do testing for each method </w:t>
+        <w:t xml:space="preserve">Do REST controllers for each method. </w:t>
       </w:r>
       <w:r>
         <w:rPr>
@@ -1547,14 +1617,28 @@
         <w:rPr>
           <w:lang w:val="en-US"/>
         </w:rPr>
-        <w:t xml:space="preserve">Do REST controllers for each method. </w:t>
-      </w:r>
-      <w:r>
-        <w:rPr>
-          <w:highlight w:val="yellow"/>
-          <w:lang w:val="en-US"/>
-        </w:rPr>
-        <w:t>(PENDING)</w:t>
+        <w:t xml:space="preserve">Users should have their own inventories and sales report now. </w:t>
+      </w:r>
+      <w:r>
+        <w:rPr>
+          <w:highlight w:val="green"/>
+          <w:lang w:val="en-US"/>
+        </w:rPr>
+        <w:t>(DONE</w:t>
+      </w:r>
+      <w:r>
+        <w:rPr>
+          <w:highlight w:val="green"/>
+          <w:lang w:val="en-US"/>
+        </w:rPr>
+        <w:t xml:space="preserve"> March 31, 2024</w:t>
+      </w:r>
+      <w:r>
+        <w:rPr>
+          <w:highlight w:val="green"/>
+          <w:lang w:val="en-US"/>
+        </w:rPr>
+        <w:t>)</w:t>
       </w:r>
     </w:p>
     <w:p>
@@ -1575,7 +1659,7 @@
         <w:rPr>
           <w:lang w:val="en-US"/>
         </w:rPr>
-        <w:t xml:space="preserve">Users should have their own inventories and sales report now. </w:t>
+        <w:t xml:space="preserve">Work on hashing the password for security or look up how password is handled in enterprise applications. </w:t>
       </w:r>
       <w:r>
         <w:rPr>
@@ -1589,7 +1673,21 @@
           <w:highlight w:val="green"/>
           <w:lang w:val="en-US"/>
         </w:rPr>
-        <w:t xml:space="preserve"> March 31, 2024</w:t>
+        <w:t xml:space="preserve"> April </w:t>
+      </w:r>
+      <w:r>
+        <w:rPr>
+          <w:highlight w:val="green"/>
+          <w:lang w:val="en-US"/>
+        </w:rPr>
+        <w:t>12</w:t>
+      </w:r>
+      <w:r>
+        <w:rPr>
+          <w:highlight w:val="green"/>
+          <w:lang w:val="en-US"/>
+        </w:rPr>
+        <w:t>, 2024</w:t>
       </w:r>
       <w:r>
         <w:rPr>
@@ -1617,23 +1715,33 @@
         <w:rPr>
           <w:lang w:val="en-US"/>
         </w:rPr>
-        <w:t xml:space="preserve">Work on hashing the password for security or look up how password is handled in enterprise applications. </w:t>
-      </w:r>
-      <w:r>
-        <w:rPr>
-          <w:highlight w:val="yellow"/>
-          <w:lang w:val="en-US"/>
-        </w:rPr>
-        <w:t>(PENDING)</w:t>
-      </w:r>
-    </w:p>
-    <w:p>
-      <w:pPr>
-        <w:pStyle w:val="ListParagraph"/>
-        <w:numPr>
-          <w:ilvl w:val="0"/>
-          <w:numId w:val="2"/>
-        </w:numPr>
+        <w:t xml:space="preserve">Add product should also save the user’s id who saved it. </w:t>
+      </w:r>
+      <w:r>
+        <w:rPr>
+          <w:highlight w:val="green"/>
+          <w:lang w:val="en-US"/>
+        </w:rPr>
+        <w:t>(DONE</w:t>
+      </w:r>
+      <w:r>
+        <w:rPr>
+          <w:highlight w:val="green"/>
+          <w:lang w:val="en-US"/>
+        </w:rPr>
+        <w:t xml:space="preserve"> April 4, 2024</w:t>
+      </w:r>
+      <w:r>
+        <w:rPr>
+          <w:highlight w:val="green"/>
+          <w:lang w:val="en-US"/>
+        </w:rPr>
+        <w:t>)</w:t>
+      </w:r>
+    </w:p>
+    <w:p>
+      <w:pPr>
+        <w:ind w:left="360"/>
         <w:rPr>
           <w:b/>
           <w:bCs/>
@@ -1641,11 +1749,75 @@
           <w:lang w:val="en-US"/>
         </w:rPr>
       </w:pPr>
-      <w:r>
-        <w:rPr>
-          <w:lang w:val="en-US"/>
-        </w:rPr>
-        <w:t xml:space="preserve">Add product should also save the user’s id who saved it. </w:t>
+    </w:p>
+    <w:p>
+      <w:pPr>
+        <w:rPr>
+          <w:lang w:val="en-US"/>
+        </w:rPr>
+      </w:pPr>
+      <w:r>
+        <w:rPr>
+          <w:b/>
+          <w:bCs/>
+          <w:u w:val="single"/>
+          <w:lang w:val="en-US"/>
+        </w:rPr>
+        <w:t>April 7, 2024:</w:t>
+      </w:r>
+    </w:p>
+    <w:p>
+      <w:pPr>
+        <w:pStyle w:val="ListParagraph"/>
+        <w:numPr>
+          <w:ilvl w:val="0"/>
+          <w:numId w:val="2"/>
+        </w:numPr>
+        <w:rPr>
+          <w:lang w:val="en-US"/>
+        </w:rPr>
+      </w:pPr>
+      <w:r>
+        <w:rPr>
+          <w:lang w:val="en-US"/>
+        </w:rPr>
+        <w:t>What I’ve worked on:</w:t>
+      </w:r>
+    </w:p>
+    <w:p>
+      <w:pPr>
+        <w:pStyle w:val="ListParagraph"/>
+        <w:numPr>
+          <w:ilvl w:val="1"/>
+          <w:numId w:val="2"/>
+        </w:numPr>
+        <w:rPr>
+          <w:lang w:val="en-US"/>
+        </w:rPr>
+      </w:pPr>
+      <w:r>
+        <w:rPr>
+          <w:lang w:val="en-US"/>
+        </w:rPr>
+        <w:t>I’ve added some modifications in the products view and the sales report view.</w:t>
+      </w:r>
+    </w:p>
+    <w:p>
+      <w:pPr>
+        <w:pStyle w:val="ListParagraph"/>
+        <w:numPr>
+          <w:ilvl w:val="1"/>
+          <w:numId w:val="2"/>
+        </w:numPr>
+        <w:rPr>
+          <w:lang w:val="en-US"/>
+        </w:rPr>
+      </w:pPr>
+      <w:r>
+        <w:rPr>
+          <w:lang w:val="en-US"/>
+        </w:rPr>
+        <w:t xml:space="preserve">The refund functionality still needs work on. It is currently refunding incorrectly if the quantity sold is 0. </w:t>
       </w:r>
       <w:r>
         <w:rPr>
@@ -1659,7 +1831,7 @@
           <w:highlight w:val="green"/>
           <w:lang w:val="en-US"/>
         </w:rPr>
-        <w:t xml:space="preserve"> April 4, 2024</w:t>
+        <w:t xml:space="preserve"> April 8, 2024</w:t>
       </w:r>
       <w:r>
         <w:rPr>
@@ -1671,7 +1843,13 @@
     </w:p>
     <w:p>
       <w:pPr>
-        <w:ind w:left="360"/>
+        <w:rPr>
+          <w:lang w:val="en-US"/>
+        </w:rPr>
+      </w:pPr>
+    </w:p>
+    <w:p>
+      <w:pPr>
         <w:rPr>
           <w:b/>
           <w:bCs/>
@@ -1679,13 +1857,6 @@
           <w:lang w:val="en-US"/>
         </w:rPr>
       </w:pPr>
-    </w:p>
-    <w:p>
-      <w:pPr>
-        <w:rPr>
-          <w:lang w:val="en-US"/>
-        </w:rPr>
-      </w:pPr>
       <w:r>
         <w:rPr>
           <w:b/>
@@ -1693,61 +1864,159 @@
           <w:u w:val="single"/>
           <w:lang w:val="en-US"/>
         </w:rPr>
-        <w:t>April 7, 2024:</w:t>
-      </w:r>
-    </w:p>
-    <w:p>
-      <w:pPr>
-        <w:pStyle w:val="ListParagraph"/>
-        <w:numPr>
-          <w:ilvl w:val="0"/>
-          <w:numId w:val="2"/>
-        </w:numPr>
-        <w:rPr>
-          <w:lang w:val="en-US"/>
-        </w:rPr>
-      </w:pPr>
-      <w:r>
-        <w:rPr>
-          <w:lang w:val="en-US"/>
-        </w:rPr>
-        <w:t>What I’ve worked on:</w:t>
-      </w:r>
-    </w:p>
-    <w:p>
-      <w:pPr>
-        <w:pStyle w:val="ListParagraph"/>
-        <w:numPr>
-          <w:ilvl w:val="1"/>
-          <w:numId w:val="2"/>
-        </w:numPr>
-        <w:rPr>
-          <w:lang w:val="en-US"/>
-        </w:rPr>
-      </w:pPr>
-      <w:r>
-        <w:rPr>
-          <w:lang w:val="en-US"/>
-        </w:rPr>
-        <w:t>I’ve added some modifications in the products view and the sales report view.</w:t>
-      </w:r>
-    </w:p>
-    <w:p>
-      <w:pPr>
-        <w:pStyle w:val="ListParagraph"/>
-        <w:numPr>
-          <w:ilvl w:val="1"/>
-          <w:numId w:val="2"/>
-        </w:numPr>
-        <w:rPr>
-          <w:lang w:val="en-US"/>
-        </w:rPr>
-      </w:pPr>
-      <w:r>
-        <w:rPr>
-          <w:lang w:val="en-US"/>
-        </w:rPr>
-        <w:t xml:space="preserve">The refund functionality still needs work on. It is currently refunding incorrectly if the quantity sold is 0. </w:t>
+        <w:t>April 8, 2024:</w:t>
+      </w:r>
+    </w:p>
+    <w:p>
+      <w:pPr>
+        <w:pStyle w:val="ListParagraph"/>
+        <w:numPr>
+          <w:ilvl w:val="0"/>
+          <w:numId w:val="2"/>
+        </w:numPr>
+        <w:rPr>
+          <w:lang w:val="en-US"/>
+        </w:rPr>
+      </w:pPr>
+      <w:r>
+        <w:rPr>
+          <w:lang w:val="en-US"/>
+        </w:rPr>
+        <w:t>Added some login alerts.</w:t>
+      </w:r>
+    </w:p>
+    <w:p>
+      <w:pPr>
+        <w:pStyle w:val="ListParagraph"/>
+        <w:numPr>
+          <w:ilvl w:val="0"/>
+          <w:numId w:val="2"/>
+        </w:numPr>
+        <w:rPr>
+          <w:lang w:val="en-US"/>
+        </w:rPr>
+      </w:pPr>
+      <w:r>
+        <w:rPr>
+          <w:lang w:val="en-US"/>
+        </w:rPr>
+        <w:t>Worked on adding a product variation on the add product functionality.</w:t>
+      </w:r>
+    </w:p>
+    <w:p>
+      <w:pPr>
+        <w:rPr>
+          <w:b/>
+          <w:bCs/>
+          <w:u w:val="single"/>
+          <w:lang w:val="en-US"/>
+        </w:rPr>
+      </w:pPr>
+    </w:p>
+    <w:p>
+      <w:pPr>
+        <w:rPr>
+          <w:b/>
+          <w:bCs/>
+          <w:u w:val="single"/>
+          <w:lang w:val="en-US"/>
+        </w:rPr>
+      </w:pPr>
+    </w:p>
+    <w:p>
+      <w:pPr>
+        <w:rPr>
+          <w:b/>
+          <w:bCs/>
+          <w:u w:val="single"/>
+          <w:lang w:val="en-US"/>
+        </w:rPr>
+      </w:pPr>
+      <w:r>
+        <w:rPr>
+          <w:b/>
+          <w:bCs/>
+          <w:u w:val="single"/>
+          <w:lang w:val="en-US"/>
+        </w:rPr>
+        <w:t>April 9, 2024:</w:t>
+      </w:r>
+    </w:p>
+    <w:p>
+      <w:pPr>
+        <w:pStyle w:val="ListParagraph"/>
+        <w:numPr>
+          <w:ilvl w:val="0"/>
+          <w:numId w:val="2"/>
+        </w:numPr>
+        <w:rPr>
+          <w:lang w:val="en-US"/>
+        </w:rPr>
+      </w:pPr>
+      <w:r>
+        <w:rPr>
+          <w:lang w:val="en-US"/>
+        </w:rPr>
+        <w:t>Worked on Edit Product functionality.</w:t>
+      </w:r>
+    </w:p>
+    <w:p>
+      <w:pPr>
+        <w:pStyle w:val="ListParagraph"/>
+        <w:numPr>
+          <w:ilvl w:val="0"/>
+          <w:numId w:val="2"/>
+        </w:numPr>
+        <w:rPr>
+          <w:lang w:val="en-US"/>
+        </w:rPr>
+      </w:pPr>
+      <w:r>
+        <w:rPr>
+          <w:lang w:val="en-US"/>
+        </w:rPr>
+        <w:t>Added some pagination on Sales Report page.</w:t>
+      </w:r>
+    </w:p>
+    <w:p>
+      <w:pPr>
+        <w:rPr>
+          <w:lang w:val="en-US"/>
+        </w:rPr>
+      </w:pPr>
+    </w:p>
+    <w:p>
+      <w:pPr>
+        <w:rPr>
+          <w:lang w:val="en-US"/>
+        </w:rPr>
+      </w:pPr>
+      <w:r>
+        <w:rPr>
+          <w:b/>
+          <w:bCs/>
+          <w:u w:val="single"/>
+          <w:lang w:val="en-US"/>
+        </w:rPr>
+        <w:t>April 10, 2024:</w:t>
+      </w:r>
+    </w:p>
+    <w:p>
+      <w:pPr>
+        <w:pStyle w:val="ListParagraph"/>
+        <w:numPr>
+          <w:ilvl w:val="0"/>
+          <w:numId w:val="2"/>
+        </w:numPr>
+        <w:rPr>
+          <w:lang w:val="en-US"/>
+        </w:rPr>
+      </w:pPr>
+      <w:r>
+        <w:rPr>
+          <w:lang w:val="en-US"/>
+        </w:rPr>
+        <w:t xml:space="preserve">Incorrect cost and Revenue to calculate Profit. </w:t>
       </w:r>
       <w:r>
         <w:rPr>
@@ -1761,7 +2030,7 @@
           <w:highlight w:val="green"/>
           <w:lang w:val="en-US"/>
         </w:rPr>
-        <w:t xml:space="preserve"> April 8, 2024</w:t>
+        <w:t xml:space="preserve"> April 10, 2024</w:t>
       </w:r>
       <w:r>
         <w:rPr>
@@ -1773,13 +2042,50 @@
     </w:p>
     <w:p>
       <w:pPr>
-        <w:rPr>
-          <w:lang w:val="en-US"/>
-        </w:rPr>
-      </w:pPr>
-    </w:p>
-    <w:p>
-      <w:pPr>
+        <w:pStyle w:val="ListParagraph"/>
+        <w:numPr>
+          <w:ilvl w:val="0"/>
+          <w:numId w:val="2"/>
+        </w:numPr>
+        <w:rPr>
+          <w:lang w:val="en-US"/>
+        </w:rPr>
+      </w:pPr>
+      <w:r>
+        <w:rPr>
+          <w:lang w:val="en-US"/>
+        </w:rPr>
+        <w:t xml:space="preserve">Edit product has no labels for Cost Price and Selling price. </w:t>
+      </w:r>
+      <w:r>
+        <w:rPr>
+          <w:highlight w:val="green"/>
+          <w:lang w:val="en-US"/>
+        </w:rPr>
+        <w:t>(DONE</w:t>
+      </w:r>
+      <w:r>
+        <w:rPr>
+          <w:highlight w:val="green"/>
+          <w:lang w:val="en-US"/>
+        </w:rPr>
+        <w:t xml:space="preserve"> April 10, 2024</w:t>
+      </w:r>
+      <w:r>
+        <w:rPr>
+          <w:highlight w:val="green"/>
+          <w:lang w:val="en-US"/>
+        </w:rPr>
+        <w:t>)</w:t>
+      </w:r>
+    </w:p>
+    <w:p>
+      <w:pPr>
+        <w:pStyle w:val="ListParagraph"/>
+        <w:numPr>
+          <w:ilvl w:val="0"/>
+          <w:numId w:val="2"/>
+        </w:numPr>
         <w:rPr>
           <w:b/>
           <w:bCs/>
@@ -1789,49 +2095,55 @@
       </w:pPr>
       <w:r>
         <w:rPr>
+          <w:lang w:val="en-US"/>
+        </w:rPr>
+        <w:t xml:space="preserve">Work on Refund and Sold functionality, </w:t>
+      </w:r>
+      <w:proofErr w:type="spellStart"/>
+      <w:r>
+        <w:rPr>
+          <w:lang w:val="en-US"/>
+        </w:rPr>
+        <w:t>its</w:t>
+      </w:r>
+      <w:proofErr w:type="spellEnd"/>
+      <w:r>
+        <w:rPr>
+          <w:lang w:val="en-US"/>
+        </w:rPr>
+        <w:t xml:space="preserve"> not correct. </w:t>
+      </w:r>
+      <w:r>
+        <w:rPr>
+          <w:highlight w:val="green"/>
+          <w:lang w:val="en-US"/>
+        </w:rPr>
+        <w:t>(DONE</w:t>
+      </w:r>
+      <w:r>
+        <w:rPr>
+          <w:highlight w:val="green"/>
+          <w:lang w:val="en-US"/>
+        </w:rPr>
+        <w:t xml:space="preserve"> April 10, 2024</w:t>
+      </w:r>
+      <w:r>
+        <w:rPr>
+          <w:highlight w:val="green"/>
+          <w:lang w:val="en-US"/>
+        </w:rPr>
+        <w:t>)</w:t>
+      </w:r>
+    </w:p>
+    <w:p>
+      <w:pPr>
+        <w:rPr>
           <w:b/>
           <w:bCs/>
           <w:u w:val="single"/>
           <w:lang w:val="en-US"/>
         </w:rPr>
-        <w:t>April 8, 2024:</w:t>
-      </w:r>
-    </w:p>
-    <w:p>
-      <w:pPr>
-        <w:pStyle w:val="ListParagraph"/>
-        <w:numPr>
-          <w:ilvl w:val="0"/>
-          <w:numId w:val="2"/>
-        </w:numPr>
-        <w:rPr>
-          <w:lang w:val="en-US"/>
-        </w:rPr>
-      </w:pPr>
-      <w:r>
-        <w:rPr>
-          <w:lang w:val="en-US"/>
-        </w:rPr>
-        <w:t>Added some login alerts.</w:t>
-      </w:r>
-    </w:p>
-    <w:p>
-      <w:pPr>
-        <w:pStyle w:val="ListParagraph"/>
-        <w:numPr>
-          <w:ilvl w:val="0"/>
-          <w:numId w:val="2"/>
-        </w:numPr>
-        <w:rPr>
-          <w:lang w:val="en-US"/>
-        </w:rPr>
-      </w:pPr>
-      <w:r>
-        <w:rPr>
-          <w:lang w:val="en-US"/>
-        </w:rPr>
-        <w:t>Worked on adding a product variation on the add product functionality.</w:t>
-      </w:r>
+      </w:pPr>
     </w:p>
     <w:p>
       <w:pPr>
@@ -1842,283 +2154,13 @@
           <w:lang w:val="en-US"/>
         </w:rPr>
       </w:pPr>
-    </w:p>
-    <w:p>
-      <w:pPr>
+      <w:r>
         <w:rPr>
           <w:b/>
           <w:bCs/>
           <w:u w:val="single"/>
           <w:lang w:val="en-US"/>
         </w:rPr>
-      </w:pPr>
-    </w:p>
-    <w:p>
-      <w:pPr>
-        <w:rPr>
-          <w:b/>
-          <w:bCs/>
-          <w:u w:val="single"/>
-          <w:lang w:val="en-US"/>
-        </w:rPr>
-      </w:pPr>
-      <w:r>
-        <w:rPr>
-          <w:b/>
-          <w:bCs/>
-          <w:u w:val="single"/>
-          <w:lang w:val="en-US"/>
-        </w:rPr>
-        <w:t>April 9, 2024:</w:t>
-      </w:r>
-    </w:p>
-    <w:p>
-      <w:pPr>
-        <w:pStyle w:val="ListParagraph"/>
-        <w:numPr>
-          <w:ilvl w:val="0"/>
-          <w:numId w:val="2"/>
-        </w:numPr>
-        <w:rPr>
-          <w:lang w:val="en-US"/>
-        </w:rPr>
-      </w:pPr>
-      <w:r>
-        <w:rPr>
-          <w:lang w:val="en-US"/>
-        </w:rPr>
-        <w:t>Worked on Edit Product functionality.</w:t>
-      </w:r>
-    </w:p>
-    <w:p>
-      <w:pPr>
-        <w:pStyle w:val="ListParagraph"/>
-        <w:numPr>
-          <w:ilvl w:val="0"/>
-          <w:numId w:val="2"/>
-        </w:numPr>
-        <w:rPr>
-          <w:lang w:val="en-US"/>
-        </w:rPr>
-      </w:pPr>
-      <w:r>
-        <w:rPr>
-          <w:lang w:val="en-US"/>
-        </w:rPr>
-        <w:t>Added some pagination on Sales Report page.</w:t>
-      </w:r>
-    </w:p>
-    <w:p>
-      <w:pPr>
-        <w:rPr>
-          <w:lang w:val="en-US"/>
-        </w:rPr>
-      </w:pPr>
-    </w:p>
-    <w:p>
-      <w:pPr>
-        <w:rPr>
-          <w:lang w:val="en-US"/>
-        </w:rPr>
-      </w:pPr>
-      <w:r>
-        <w:rPr>
-          <w:b/>
-          <w:bCs/>
-          <w:u w:val="single"/>
-          <w:lang w:val="en-US"/>
-        </w:rPr>
-        <w:t>April 10, 2024:</w:t>
-      </w:r>
-    </w:p>
-    <w:p>
-      <w:pPr>
-        <w:pStyle w:val="ListParagraph"/>
-        <w:numPr>
-          <w:ilvl w:val="0"/>
-          <w:numId w:val="2"/>
-        </w:numPr>
-        <w:rPr>
-          <w:lang w:val="en-US"/>
-        </w:rPr>
-      </w:pPr>
-      <w:r>
-        <w:rPr>
-          <w:lang w:val="en-US"/>
-        </w:rPr>
-        <w:t xml:space="preserve">Incorrect cost and Revenue to calculate Profit. </w:t>
-      </w:r>
-      <w:r>
-        <w:rPr>
-          <w:highlight w:val="green"/>
-          <w:lang w:val="en-US"/>
-        </w:rPr>
-        <w:t>(DONE</w:t>
-      </w:r>
-      <w:r>
-        <w:rPr>
-          <w:highlight w:val="green"/>
-          <w:lang w:val="en-US"/>
-        </w:rPr>
-        <w:t xml:space="preserve"> April </w:t>
-      </w:r>
-      <w:r>
-        <w:rPr>
-          <w:highlight w:val="green"/>
-          <w:lang w:val="en-US"/>
-        </w:rPr>
-        <w:t>10</w:t>
-      </w:r>
-      <w:r>
-        <w:rPr>
-          <w:highlight w:val="green"/>
-          <w:lang w:val="en-US"/>
-        </w:rPr>
-        <w:t>, 2024</w:t>
-      </w:r>
-      <w:r>
-        <w:rPr>
-          <w:highlight w:val="green"/>
-          <w:lang w:val="en-US"/>
-        </w:rPr>
-        <w:t>)</w:t>
-      </w:r>
-    </w:p>
-    <w:p>
-      <w:pPr>
-        <w:pStyle w:val="ListParagraph"/>
-        <w:numPr>
-          <w:ilvl w:val="0"/>
-          <w:numId w:val="2"/>
-        </w:numPr>
-        <w:rPr>
-          <w:lang w:val="en-US"/>
-        </w:rPr>
-      </w:pPr>
-      <w:r>
-        <w:rPr>
-          <w:lang w:val="en-US"/>
-        </w:rPr>
-        <w:t xml:space="preserve">Edit product has no labels for Cost Price and Selling price. </w:t>
-      </w:r>
-      <w:r>
-        <w:rPr>
-          <w:highlight w:val="green"/>
-          <w:lang w:val="en-US"/>
-        </w:rPr>
-        <w:t>(DONE</w:t>
-      </w:r>
-      <w:r>
-        <w:rPr>
-          <w:highlight w:val="green"/>
-          <w:lang w:val="en-US"/>
-        </w:rPr>
-        <w:t xml:space="preserve"> April </w:t>
-      </w:r>
-      <w:r>
-        <w:rPr>
-          <w:highlight w:val="green"/>
-          <w:lang w:val="en-US"/>
-        </w:rPr>
-        <w:t>10</w:t>
-      </w:r>
-      <w:r>
-        <w:rPr>
-          <w:highlight w:val="green"/>
-          <w:lang w:val="en-US"/>
-        </w:rPr>
-        <w:t>, 2024</w:t>
-      </w:r>
-      <w:r>
-        <w:rPr>
-          <w:highlight w:val="green"/>
-          <w:lang w:val="en-US"/>
-        </w:rPr>
-        <w:t>)</w:t>
-      </w:r>
-    </w:p>
-    <w:p>
-      <w:pPr>
-        <w:pStyle w:val="ListParagraph"/>
-        <w:numPr>
-          <w:ilvl w:val="0"/>
-          <w:numId w:val="2"/>
-        </w:numPr>
-        <w:rPr>
-          <w:b/>
-          <w:bCs/>
-          <w:u w:val="single"/>
-          <w:lang w:val="en-US"/>
-        </w:rPr>
-      </w:pPr>
-      <w:r>
-        <w:rPr>
-          <w:lang w:val="en-US"/>
-        </w:rPr>
-        <w:t xml:space="preserve">Work on Refund and Sold functionality, its not correct. </w:t>
-      </w:r>
-      <w:r>
-        <w:rPr>
-          <w:highlight w:val="green"/>
-          <w:lang w:val="en-US"/>
-        </w:rPr>
-        <w:t>(DONE</w:t>
-      </w:r>
-      <w:r>
-        <w:rPr>
-          <w:highlight w:val="green"/>
-          <w:lang w:val="en-US"/>
-        </w:rPr>
-        <w:t xml:space="preserve"> April </w:t>
-      </w:r>
-      <w:r>
-        <w:rPr>
-          <w:highlight w:val="green"/>
-          <w:lang w:val="en-US"/>
-        </w:rPr>
-        <w:t>10</w:t>
-      </w:r>
-      <w:r>
-        <w:rPr>
-          <w:highlight w:val="green"/>
-          <w:lang w:val="en-US"/>
-        </w:rPr>
-        <w:t>, 2024</w:t>
-      </w:r>
-      <w:r>
-        <w:rPr>
-          <w:highlight w:val="green"/>
-          <w:lang w:val="en-US"/>
-        </w:rPr>
-        <w:t>)</w:t>
-      </w:r>
-    </w:p>
-    <w:p>
-      <w:pPr>
-        <w:rPr>
-          <w:b/>
-          <w:bCs/>
-          <w:u w:val="single"/>
-          <w:lang w:val="en-US"/>
-        </w:rPr>
-      </w:pPr>
-    </w:p>
-    <w:p>
-      <w:pPr>
-        <w:rPr>
-          <w:b/>
-          <w:bCs/>
-          <w:u w:val="single"/>
-          <w:lang w:val="en-US"/>
-        </w:rPr>
-      </w:pPr>
-      <w:r>
-        <w:rPr>
-          <w:b/>
-          <w:bCs/>
-          <w:u w:val="single"/>
-          <w:lang w:val="en-US"/>
-        </w:rPr>
         <w:t>FOR POSTING IN LINKEDIN:</w:t>
       </w:r>
     </w:p>
@@ -2179,7 +2221,21 @@
         <w:rPr>
           <w:lang w:val="en-US"/>
         </w:rPr>
-        <w:t>This system is designed to streamline inventory management for any store or business involved in selling. It leverages Java Spring Boot for robust backend functionality, Thymeleaf for dynamic template rendering, and HTML/CSS/JavaScript/Bootstrap for creating a polished frontend interface. The data is managed efficiently using MySQL as the database.</w:t>
+        <w:t xml:space="preserve">This system is designed to streamline inventory management for any store or business involved in selling. It leverages Java Spring Boot for robust backend functionality, </w:t>
+      </w:r>
+      <w:proofErr w:type="spellStart"/>
+      <w:r>
+        <w:rPr>
+          <w:lang w:val="en-US"/>
+        </w:rPr>
+        <w:t>Thymeleaf</w:t>
+      </w:r>
+      <w:proofErr w:type="spellEnd"/>
+      <w:r>
+        <w:rPr>
+          <w:lang w:val="en-US"/>
+        </w:rPr>
+        <w:t xml:space="preserve"> for dynamic template rendering, and HTML/CSS/JavaScript/Bootstrap for creating a polished frontend interface. The data is managed efficiently using MySQL as the database.</w:t>
       </w:r>
     </w:p>
     <w:p>
@@ -2305,7 +2361,21 @@
         <w:rPr>
           <w:lang w:val="en-US"/>
         </w:rPr>
-        <w:t>JUnit &amp; MockMvc: Employed for unit testing and ensuring the reliability of components.</w:t>
+        <w:t xml:space="preserve">JUnit &amp; </w:t>
+      </w:r>
+      <w:proofErr w:type="spellStart"/>
+      <w:r>
+        <w:rPr>
+          <w:lang w:val="en-US"/>
+        </w:rPr>
+        <w:t>MockMvc</w:t>
+      </w:r>
+      <w:proofErr w:type="spellEnd"/>
+      <w:r>
+        <w:rPr>
+          <w:lang w:val="en-US"/>
+        </w:rPr>
+        <w:t>: Employed for unit testing and ensuring the reliability of components.</w:t>
       </w:r>
     </w:p>
     <w:p>
@@ -2385,7 +2455,21 @@
         <w:rPr>
           <w:lang w:val="en-US"/>
         </w:rPr>
-        <w:t>Thorough Documentation: Implemented a comprehensive OpenAPI Specification for clear and organized API documentation.</w:t>
+        <w:t xml:space="preserve">Thorough Documentation: Implemented a comprehensive </w:t>
+      </w:r>
+      <w:proofErr w:type="spellStart"/>
+      <w:r>
+        <w:rPr>
+          <w:lang w:val="en-US"/>
+        </w:rPr>
+        <w:t>OpenAPI</w:t>
+      </w:r>
+      <w:proofErr w:type="spellEnd"/>
+      <w:r>
+        <w:rPr>
+          <w:lang w:val="en-US"/>
+        </w:rPr>
+        <w:t xml:space="preserve"> Specification for clear and organized API documentation.</w:t>
       </w:r>
     </w:p>
     <w:p>
@@ -2524,6 +2608,31 @@
           <w:lang w:val="en-US"/>
         </w:rPr>
       </w:pPr>
+      <w:r>
+        <w:rPr>
+          <w:b/>
+          <w:bCs/>
+          <w:lang w:val="en-US"/>
+        </w:rPr>
+        <w:t>Add JWT.</w:t>
+      </w:r>
+    </w:p>
+    <w:p>
+      <w:pPr>
+        <w:rPr>
+          <w:b/>
+          <w:bCs/>
+          <w:lang w:val="en-US"/>
+        </w:rPr>
+      </w:pPr>
+      <w:r>
+        <w:rPr>
+          <w:b/>
+          <w:bCs/>
+          <w:lang w:val="en-US"/>
+        </w:rPr>
+        <w:t>Post it on Java community for feedback.</w:t>
+      </w:r>
     </w:p>
     <w:sectPr>
       <w:pgSz w:w="12240" w:h="15840"/>

</xml_diff>

<commit_message>
Added Rest Controllers for each Controller!
</commit_message>
<xml_diff>
--- a/Inventory Management System (IMS) Documentation.docx
+++ b/Inventory Management System (IMS) Documentation.docx
@@ -282,21 +282,7 @@
         <w:rPr>
           <w:lang w:val="en-US"/>
         </w:rPr>
-        <w:t xml:space="preserve">Creates a variable called </w:t>
-      </w:r>
-      <w:proofErr w:type="spellStart"/>
-      <w:r>
-        <w:rPr>
-          <w:lang w:val="en-US"/>
-        </w:rPr>
-        <w:t>totalRevenue</w:t>
-      </w:r>
-      <w:proofErr w:type="spellEnd"/>
-      <w:r>
-        <w:rPr>
-          <w:lang w:val="en-US"/>
-        </w:rPr>
-        <w:t xml:space="preserve"> which is a multiplication of the Sold Products to the Selling Price and adds it to the profit column in the sales table.</w:t>
+        <w:t>Creates a variable called totalRevenue which is a multiplication of the Sold Products to the Selling Price and adds it to the profit column in the sales table.</w:t>
       </w:r>
     </w:p>
     <w:p>
@@ -549,7 +535,6 @@
           <w:lang w:val="en-US"/>
         </w:rPr>
       </w:pPr>
-      <w:proofErr w:type="spellStart"/>
       <w:r>
         <w:rPr>
           <w:b/>
@@ -558,7 +543,6 @@
         </w:rPr>
         <w:t>transaction_date</w:t>
       </w:r>
-      <w:proofErr w:type="spellEnd"/>
     </w:p>
     <w:p>
       <w:pPr>
@@ -573,7 +557,6 @@
           <w:lang w:val="en-US"/>
         </w:rPr>
       </w:pPr>
-      <w:proofErr w:type="spellStart"/>
       <w:r>
         <w:rPr>
           <w:b/>
@@ -582,7 +565,6 @@
         </w:rPr>
         <w:t>refund_date</w:t>
       </w:r>
-      <w:proofErr w:type="spellEnd"/>
     </w:p>
     <w:p>
       <w:pPr>
@@ -597,7 +579,6 @@
           <w:lang w:val="en-US"/>
         </w:rPr>
       </w:pPr>
-      <w:proofErr w:type="spellStart"/>
       <w:r>
         <w:rPr>
           <w:b/>
@@ -606,7 +587,6 @@
         </w:rPr>
         <w:t>refunded_quantity</w:t>
       </w:r>
-      <w:proofErr w:type="spellEnd"/>
     </w:p>
     <w:p>
       <w:pPr>
@@ -621,7 +601,6 @@
           <w:lang w:val="en-US"/>
         </w:rPr>
       </w:pPr>
-      <w:proofErr w:type="spellStart"/>
       <w:r>
         <w:rPr>
           <w:b/>
@@ -630,7 +609,6 @@
         </w:rPr>
         <w:t>refund_reason</w:t>
       </w:r>
-      <w:proofErr w:type="spellEnd"/>
     </w:p>
     <w:p>
       <w:pPr>
@@ -1593,10 +1571,24 @@
       </w:r>
       <w:r>
         <w:rPr>
-          <w:highlight w:val="yellow"/>
-          <w:lang w:val="en-US"/>
-        </w:rPr>
-        <w:t>(PENDING)</w:t>
+          <w:highlight w:val="green"/>
+          <w:lang w:val="en-US"/>
+        </w:rPr>
+        <w:t>(DONE</w:t>
+      </w:r>
+      <w:r>
+        <w:rPr>
+          <w:highlight w:val="green"/>
+          <w:lang w:val="en-US"/>
+        </w:rPr>
+        <w:t xml:space="preserve"> April 12, 2024</w:t>
+      </w:r>
+      <w:r>
+        <w:rPr>
+          <w:highlight w:val="green"/>
+          <w:lang w:val="en-US"/>
+        </w:rPr>
+        <w:t>)</w:t>
       </w:r>
     </w:p>
     <w:p>
@@ -1673,21 +1665,7 @@
           <w:highlight w:val="green"/>
           <w:lang w:val="en-US"/>
         </w:rPr>
-        <w:t xml:space="preserve"> April </w:t>
-      </w:r>
-      <w:r>
-        <w:rPr>
-          <w:highlight w:val="green"/>
-          <w:lang w:val="en-US"/>
-        </w:rPr>
-        <w:t>12</w:t>
-      </w:r>
-      <w:r>
-        <w:rPr>
-          <w:highlight w:val="green"/>
-          <w:lang w:val="en-US"/>
-        </w:rPr>
-        <w:t>, 2024</w:t>
+        <w:t xml:space="preserve"> April 12, 2024</w:t>
       </w:r>
       <w:r>
         <w:rPr>
@@ -2097,21 +2075,7 @@
         <w:rPr>
           <w:lang w:val="en-US"/>
         </w:rPr>
-        <w:t xml:space="preserve">Work on Refund and Sold functionality, </w:t>
-      </w:r>
-      <w:proofErr w:type="spellStart"/>
-      <w:r>
-        <w:rPr>
-          <w:lang w:val="en-US"/>
-        </w:rPr>
-        <w:t>its</w:t>
-      </w:r>
-      <w:proofErr w:type="spellEnd"/>
-      <w:r>
-        <w:rPr>
-          <w:lang w:val="en-US"/>
-        </w:rPr>
-        <w:t xml:space="preserve"> not correct. </w:t>
+        <w:t xml:space="preserve">Work on Refund and Sold functionality, its not correct. </w:t>
       </w:r>
       <w:r>
         <w:rPr>
@@ -2221,21 +2185,7 @@
         <w:rPr>
           <w:lang w:val="en-US"/>
         </w:rPr>
-        <w:t xml:space="preserve">This system is designed to streamline inventory management for any store or business involved in selling. It leverages Java Spring Boot for robust backend functionality, </w:t>
-      </w:r>
-      <w:proofErr w:type="spellStart"/>
-      <w:r>
-        <w:rPr>
-          <w:lang w:val="en-US"/>
-        </w:rPr>
-        <w:t>Thymeleaf</w:t>
-      </w:r>
-      <w:proofErr w:type="spellEnd"/>
-      <w:r>
-        <w:rPr>
-          <w:lang w:val="en-US"/>
-        </w:rPr>
-        <w:t xml:space="preserve"> for dynamic template rendering, and HTML/CSS/JavaScript/Bootstrap for creating a polished frontend interface. The data is managed efficiently using MySQL as the database.</w:t>
+        <w:t>This system is designed to streamline inventory management for any store or business involved in selling. It leverages Java Spring Boot for robust backend functionality, Thymeleaf for dynamic template rendering, and HTML/CSS/JavaScript/Bootstrap for creating a polished frontend interface. The data is managed efficiently using MySQL as the database.</w:t>
       </w:r>
     </w:p>
     <w:p>
@@ -2361,21 +2311,7 @@
         <w:rPr>
           <w:lang w:val="en-US"/>
         </w:rPr>
-        <w:t xml:space="preserve">JUnit &amp; </w:t>
-      </w:r>
-      <w:proofErr w:type="spellStart"/>
-      <w:r>
-        <w:rPr>
-          <w:lang w:val="en-US"/>
-        </w:rPr>
-        <w:t>MockMvc</w:t>
-      </w:r>
-      <w:proofErr w:type="spellEnd"/>
-      <w:r>
-        <w:rPr>
-          <w:lang w:val="en-US"/>
-        </w:rPr>
-        <w:t>: Employed for unit testing and ensuring the reliability of components.</w:t>
+        <w:t>JUnit &amp; MockMvc: Employed for unit testing and ensuring the reliability of components.</w:t>
       </w:r>
     </w:p>
     <w:p>
@@ -2455,21 +2391,7 @@
         <w:rPr>
           <w:lang w:val="en-US"/>
         </w:rPr>
-        <w:t xml:space="preserve">Thorough Documentation: Implemented a comprehensive </w:t>
-      </w:r>
-      <w:proofErr w:type="spellStart"/>
-      <w:r>
-        <w:rPr>
-          <w:lang w:val="en-US"/>
-        </w:rPr>
-        <w:t>OpenAPI</w:t>
-      </w:r>
-      <w:proofErr w:type="spellEnd"/>
-      <w:r>
-        <w:rPr>
-          <w:lang w:val="en-US"/>
-        </w:rPr>
-        <w:t xml:space="preserve"> Specification for clear and organized API documentation.</w:t>
+        <w:t>Thorough Documentation: Implemented a comprehensive OpenAPI Specification for clear and organized API documentation.</w:t>
       </w:r>
     </w:p>
     <w:p>
@@ -2546,7 +2468,23 @@
           <w:bCs/>
           <w:lang w:val="en-US"/>
         </w:rPr>
-        <w:t>(ALSO ADD THE SWAGGER-UI ON THE POST!!)</w:t>
+        <w:t xml:space="preserve">(ALSO ADD THE SWAGGER-UI </w:t>
+      </w:r>
+      <w:r>
+        <w:rPr>
+          <w:b/>
+          <w:bCs/>
+          <w:lang w:val="en-US"/>
+        </w:rPr>
+        <w:t xml:space="preserve">AND OTHER PHOTOS </w:t>
+      </w:r>
+      <w:r>
+        <w:rPr>
+          <w:b/>
+          <w:bCs/>
+          <w:lang w:val="en-US"/>
+        </w:rPr>
+        <w:t>ON THE POST!!)</w:t>
       </w:r>
     </w:p>
     <w:p>
@@ -2614,24 +2552,24 @@
           <w:bCs/>
           <w:lang w:val="en-US"/>
         </w:rPr>
-        <w:t>Add JWT.</w:t>
-      </w:r>
-    </w:p>
-    <w:p>
-      <w:pPr>
-        <w:rPr>
-          <w:b/>
-          <w:bCs/>
-          <w:lang w:val="en-US"/>
-        </w:rPr>
-      </w:pPr>
-      <w:r>
-        <w:rPr>
-          <w:b/>
-          <w:bCs/>
-          <w:lang w:val="en-US"/>
-        </w:rPr>
         <w:t>Post it on Java community for feedback.</w:t>
+      </w:r>
+    </w:p>
+    <w:p>
+      <w:pPr>
+        <w:rPr>
+          <w:b/>
+          <w:bCs/>
+          <w:lang w:val="en-US"/>
+        </w:rPr>
+      </w:pPr>
+      <w:r>
+        <w:rPr>
+          <w:b/>
+          <w:bCs/>
+          <w:lang w:val="en-US"/>
+        </w:rPr>
+        <w:t>Mention following SOLID principles.</w:t>
       </w:r>
     </w:p>
     <w:sectPr>

</xml_diff>

<commit_message>
Added test cases for the rest controllers!
</commit_message>
<xml_diff>
--- a/Inventory Management System (IMS) Documentation.docx
+++ b/Inventory Management System (IMS) Documentation.docx
@@ -1511,34 +1511,6 @@
         <w:rPr>
           <w:lang w:val="en-US"/>
         </w:rPr>
-        <w:t xml:space="preserve">Clean up and add comments at the end </w:t>
-      </w:r>
-      <w:r>
-        <w:rPr>
-          <w:highlight w:val="yellow"/>
-          <w:lang w:val="en-US"/>
-        </w:rPr>
-        <w:t>(PENDING)</w:t>
-      </w:r>
-    </w:p>
-    <w:p>
-      <w:pPr>
-        <w:pStyle w:val="ListParagraph"/>
-        <w:numPr>
-          <w:ilvl w:val="0"/>
-          <w:numId w:val="2"/>
-        </w:numPr>
-        <w:rPr>
-          <w:b/>
-          <w:bCs/>
-          <w:u w:val="single"/>
-          <w:lang w:val="en-US"/>
-        </w:rPr>
-      </w:pPr>
-      <w:r>
-        <w:rPr>
-          <w:lang w:val="en-US"/>
-        </w:rPr>
         <w:t xml:space="preserve">Do testing for each method </w:t>
       </w:r>
       <w:r>
@@ -2570,6 +2542,23 @@
           <w:lang w:val="en-US"/>
         </w:rPr>
         <w:t>Mention following SOLID principles.</w:t>
+      </w:r>
+    </w:p>
+    <w:p>
+      <w:pPr>
+        <w:rPr>
+          <w:b/>
+          <w:bCs/>
+          <w:lang w:val="en-US"/>
+        </w:rPr>
+      </w:pPr>
+      <w:r>
+        <w:rPr>
+          <w:b/>
+          <w:bCs/>
+          <w:lang w:val="en-US"/>
+        </w:rPr>
+        <w:t>Tested using MockMvc on controllers and restcontrollers. Tested using Mockito on services.</w:t>
       </w:r>
     </w:p>
     <w:sectPr>

</xml_diff>